<commit_message>
answered the remaining questions
</commit_message>
<xml_diff>
--- a/112-AdvancedProgramming-Collections/Lab-02.docx
+++ b/112-AdvancedProgramming-Collections/Lab-02.docx
@@ -21,7 +21,6 @@
         <w:pStyle w:val="Heading1"/>
         <w:rPr/>
       </w:pPr>
-      <w:bookmarkStart w:id="0" w:name="practice"/>
       <w:r>
         <w:rPr/>
         <w:t>Practice</w:t>
@@ -32,7 +31,7 @@
         <w:pStyle w:val="Compact"/>
         <w:numPr>
           <w:ilvl w:val="0"/>
-          <w:numId w:val="13"/>
+          <w:numId w:val="2"/>
         </w:numPr>
         <w:rPr/>
       </w:pPr>
@@ -912,7 +911,7 @@
         <w:pStyle w:val="Normal"/>
         <w:numPr>
           <w:ilvl w:val="0"/>
-          <w:numId w:val="14"/>
+          <w:numId w:val="16"/>
         </w:numPr>
         <w:rPr/>
       </w:pPr>
@@ -940,7 +939,7 @@
         <w:pStyle w:val="Compact"/>
         <w:numPr>
           <w:ilvl w:val="1"/>
-          <w:numId w:val="15"/>
+          <w:numId w:val="17"/>
         </w:numPr>
         <w:rPr/>
       </w:pPr>
@@ -954,7 +953,7 @@
         <w:pStyle w:val="Compact"/>
         <w:numPr>
           <w:ilvl w:val="1"/>
-          <w:numId w:val="16"/>
+          <w:numId w:val="18"/>
         </w:numPr>
         <w:rPr/>
       </w:pPr>
@@ -968,7 +967,7 @@
         <w:pStyle w:val="Compact"/>
         <w:numPr>
           <w:ilvl w:val="1"/>
-          <w:numId w:val="17"/>
+          <w:numId w:val="19"/>
         </w:numPr>
         <w:rPr/>
       </w:pPr>
@@ -2035,7 +2034,7 @@
         <w:pStyle w:val="Compact"/>
         <w:numPr>
           <w:ilvl w:val="0"/>
-          <w:numId w:val="18"/>
+          <w:numId w:val="20"/>
         </w:numPr>
         <w:rPr/>
       </w:pPr>
@@ -2668,7 +2667,19 @@
         <w:pStyle w:val="Normal"/>
         <w:rPr/>
       </w:pPr>
-      <w:bookmarkStart w:id="1" w:name="practice"/>
+      <w:r>
+        <w:rPr/>
+      </w:r>
+      <w:r>
+        <w:br w:type="page"/>
+      </w:r>
+    </w:p>
+    <w:p>
+      <w:pPr>
+        <w:pStyle w:val="Normal"/>
+        <w:rPr/>
+      </w:pPr>
+      <w:bookmarkStart w:id="0" w:name="practice"/>
       <w:r>
         <w:rPr/>
         <mc:AlternateContent>
@@ -2677,15 +2688,11 @@
               <wp:inline distT="0" distB="0" distL="0" distR="0">
                 <wp:extent cx="5943600" cy="19050"/>
                 <wp:effectExtent l="0" t="0" r="0" b="0"/>
-                <wp:docPr id="1" name=""/>
+                <wp:docPr id="1" name="Shape1"/>
                 <a:graphic xmlns:a="http://schemas.openxmlformats.org/drawingml/2006/main">
                   <a:graphicData uri="http://schemas.microsoft.com/office/word/2010/wordprocessingShape">
                     <wps:wsp>
                       <wps:cNvSpPr/>
-                      <wps:nvSpPr>
-                        <wps:cNvPr id="0" name=""/>
-                        <wps:cNvSpPr/>
-                      </wps:nvSpPr>
                       <wps:spPr>
                         <a:xfrm>
                           <a:off x="0" y="0"/>
@@ -2703,6 +2710,12 @@
                           </a:solidFill>
                         </a:ln>
                       </wps:spPr>
+                      <wps:style>
+                        <a:lnRef idx="0"/>
+                        <a:fillRef idx="0"/>
+                        <a:effectRef idx="0"/>
+                        <a:fontRef idx="minor"/>
+                      </wps:style>
                       <wps:bodyPr/>
                     </wps:wsp>
                   </a:graphicData>
@@ -2715,16 +2728,17 @@
           </mc:Choice>
           <mc:Fallback>
             <w:pict>
-              <v:rect id="shape_0" fillcolor="white" stroked="t" o:allowincell="f" style="position:absolute;margin-left:0pt;margin-top:-1.55pt;width:467.95pt;height:1.45pt;mso-wrap-style:none;v-text-anchor:middle;mso-position-horizontal:center;mso-position-vertical:top">
+              <v:rect id="shape_0" ID="Shape1" path="m0,0l-2147483645,0l-2147483645,-2147483646l0,-2147483646xe" fillcolor="white" stroked="t" o:allowincell="f" style="position:absolute;margin-left:0pt;margin-top:-1.55pt;width:467.95pt;height:1.45pt;mso-wrap-style:none;v-text-anchor:middle;mso-position-vertical:top">
                 <v:fill o:detectmouseclick="t" type="solid" color2="black"/>
                 <v:stroke color="black" joinstyle="round" endcap="flat"/>
-                <w10:wrap type="topAndBottom"/>
+                <w10:wrap type="square"/>
               </v:rect>
             </w:pict>
           </mc:Fallback>
         </mc:AlternateContent>
       </w:r>
-      <w:bookmarkStart w:id="2" w:name="practice-1"/>
+      <w:bookmarkStart w:id="1" w:name="practice-1"/>
+      <w:bookmarkEnd w:id="0"/>
       <w:bookmarkEnd w:id="1"/>
     </w:p>
     <w:p>
@@ -2732,13 +2746,331 @@
         <w:pStyle w:val="Compact"/>
         <w:numPr>
           <w:ilvl w:val="0"/>
-          <w:numId w:val="19"/>
+          <w:numId w:val="21"/>
         </w:numPr>
         <w:rPr/>
       </w:pPr>
       <w:r>
         <w:rPr/>
         <w:t>Write a function which takes an ArrayList of Boolean and fills its last half with null references. Note that return-type of your function must be void. You can assume that the size of the parameter list is always even.</w:t>
+      </w:r>
+    </w:p>
+    <w:p>
+      <w:pPr>
+        <w:pStyle w:val="FirstParagraph"/>
+        <w:rPr/>
+      </w:pPr>
+      <w:r>
+        <w:rPr>
+          <w:i/>
+          <w:iCs/>
+        </w:rPr>
+        <w:t>solution:</w:t>
+      </w:r>
+    </w:p>
+    <w:p>
+      <w:pPr>
+        <w:pStyle w:val="SourceCode"/>
+        <w:rPr/>
+      </w:pPr>
+      <w:r>
+        <w:rPr>
+          <w:rStyle w:val="CommentTok"/>
+        </w:rPr>
+        <w:t>//not tested</w:t>
+      </w:r>
+      <w:r>
+        <w:rPr/>
+        <w:br/>
+      </w:r>
+      <w:r>
+        <w:rPr>
+          <w:rStyle w:val="DataTypeTok"/>
+        </w:rPr>
+        <w:t>static</w:t>
+      </w:r>
+      <w:r>
+        <w:rPr>
+          <w:rStyle w:val="NormalTok"/>
+        </w:rPr>
+        <w:t xml:space="preserve"> </w:t>
+      </w:r>
+      <w:r>
+        <w:rPr>
+          <w:rStyle w:val="DataTypeTok"/>
+        </w:rPr>
+        <w:t>void</w:t>
+      </w:r>
+      <w:r>
+        <w:rPr>
+          <w:rStyle w:val="NormalTok"/>
+        </w:rPr>
+        <w:t xml:space="preserve"> </w:t>
+      </w:r>
+      <w:r>
+        <w:rPr>
+          <w:rStyle w:val="FunctionTok"/>
+        </w:rPr>
+        <w:t>fill</w:t>
+      </w:r>
+      <w:r>
+        <w:rPr>
+          <w:rStyle w:val="OperatorTok"/>
+        </w:rPr>
+        <w:t>(</w:t>
+      </w:r>
+      <w:r>
+        <w:rPr>
+          <w:rStyle w:val="BuiltInTok"/>
+        </w:rPr>
+        <w:t>ArrayList</w:t>
+      </w:r>
+      <w:r>
+        <w:rPr>
+          <w:rStyle w:val="OperatorTok"/>
+        </w:rPr>
+        <w:t>&lt;</w:t>
+      </w:r>
+      <w:r>
+        <w:rPr>
+          <w:rStyle w:val="BuiltInTok"/>
+        </w:rPr>
+        <w:t>Boolean</w:t>
+      </w:r>
+      <w:r>
+        <w:rPr>
+          <w:rStyle w:val="OperatorTok"/>
+        </w:rPr>
+        <w:t>&gt;</w:t>
+      </w:r>
+      <w:r>
+        <w:rPr>
+          <w:rStyle w:val="NormalTok"/>
+        </w:rPr>
+        <w:t xml:space="preserve"> arl</w:t>
+      </w:r>
+      <w:r>
+        <w:rPr>
+          <w:rStyle w:val="OperatorTok"/>
+        </w:rPr>
+        <w:t>)</w:t>
+      </w:r>
+      <w:r>
+        <w:rPr>
+          <w:rStyle w:val="NormalTok"/>
+        </w:rPr>
+        <w:t xml:space="preserve"> </w:t>
+      </w:r>
+      <w:r>
+        <w:rPr>
+          <w:rStyle w:val="OperatorTok"/>
+        </w:rPr>
+        <w:t>{</w:t>
+      </w:r>
+      <w:r>
+        <w:rPr/>
+        <w:br/>
+      </w:r>
+      <w:r>
+        <w:rPr>
+          <w:rStyle w:val="NormalTok"/>
+        </w:rPr>
+        <w:t xml:space="preserve">    </w:t>
+      </w:r>
+      <w:r>
+        <w:rPr>
+          <w:rStyle w:val="ControlFlowTok"/>
+        </w:rPr>
+        <w:t>for</w:t>
+      </w:r>
+      <w:r>
+        <w:rPr>
+          <w:rStyle w:val="OperatorTok"/>
+        </w:rPr>
+        <w:t>(</w:t>
+      </w:r>
+      <w:r>
+        <w:rPr>
+          <w:rStyle w:val="DataTypeTok"/>
+        </w:rPr>
+        <w:t>int</w:t>
+      </w:r>
+      <w:r>
+        <w:rPr>
+          <w:rStyle w:val="NormalTok"/>
+        </w:rPr>
+        <w:t xml:space="preserve"> i</w:t>
+      </w:r>
+      <w:r>
+        <w:rPr>
+          <w:rStyle w:val="OperatorTok"/>
+        </w:rPr>
+        <w:t>=</w:t>
+      </w:r>
+      <w:r>
+        <w:rPr>
+          <w:rStyle w:val="NormalTok"/>
+        </w:rPr>
+        <w:t>arl</w:t>
+      </w:r>
+      <w:r>
+        <w:rPr>
+          <w:rStyle w:val="OperatorTok"/>
+        </w:rPr>
+        <w:t>.</w:t>
+      </w:r>
+      <w:r>
+        <w:rPr>
+          <w:rStyle w:val="FunctionTok"/>
+        </w:rPr>
+        <w:t>size</w:t>
+      </w:r>
+      <w:r>
+        <w:rPr>
+          <w:rStyle w:val="OperatorTok"/>
+        </w:rPr>
+        <w:t>()/</w:t>
+      </w:r>
+      <w:r>
+        <w:rPr>
+          <w:rStyle w:val="DecValTok"/>
+        </w:rPr>
+        <w:t>2</w:t>
+      </w:r>
+      <w:r>
+        <w:rPr>
+          <w:rStyle w:val="OperatorTok"/>
+        </w:rPr>
+        <w:t>;</w:t>
+      </w:r>
+      <w:r>
+        <w:rPr>
+          <w:rStyle w:val="NormalTok"/>
+        </w:rPr>
+        <w:t xml:space="preserve"> i</w:t>
+      </w:r>
+      <w:r>
+        <w:rPr>
+          <w:rStyle w:val="OperatorTok"/>
+        </w:rPr>
+        <w:t>&lt;</w:t>
+      </w:r>
+      <w:r>
+        <w:rPr>
+          <w:rStyle w:val="NormalTok"/>
+        </w:rPr>
+        <w:t>arl</w:t>
+      </w:r>
+      <w:r>
+        <w:rPr>
+          <w:rStyle w:val="OperatorTok"/>
+        </w:rPr>
+        <w:t>.</w:t>
+      </w:r>
+      <w:r>
+        <w:rPr>
+          <w:rStyle w:val="FunctionTok"/>
+        </w:rPr>
+        <w:t>size</w:t>
+      </w:r>
+      <w:r>
+        <w:rPr>
+          <w:rStyle w:val="OperatorTok"/>
+        </w:rPr>
+        <w:t>();</w:t>
+      </w:r>
+      <w:r>
+        <w:rPr>
+          <w:rStyle w:val="NormalTok"/>
+        </w:rPr>
+        <w:t xml:space="preserve"> i</w:t>
+      </w:r>
+      <w:r>
+        <w:rPr>
+          <w:rStyle w:val="OperatorTok"/>
+        </w:rPr>
+        <w:t>++)</w:t>
+      </w:r>
+      <w:r>
+        <w:rPr/>
+        <w:br/>
+      </w:r>
+      <w:r>
+        <w:rPr>
+          <w:rStyle w:val="NormalTok"/>
+        </w:rPr>
+        <w:t xml:space="preserve">        arl</w:t>
+      </w:r>
+      <w:r>
+        <w:rPr>
+          <w:rStyle w:val="OperatorTok"/>
+        </w:rPr>
+        <w:t>.</w:t>
+      </w:r>
+      <w:r>
+        <w:rPr>
+          <w:rStyle w:val="FunctionTok"/>
+        </w:rPr>
+        <w:t>set</w:t>
+      </w:r>
+      <w:r>
+        <w:rPr>
+          <w:rStyle w:val="OperatorTok"/>
+        </w:rPr>
+        <w:t>(</w:t>
+      </w:r>
+      <w:r>
+        <w:rPr>
+          <w:rStyle w:val="NormalTok"/>
+        </w:rPr>
+        <w:t>i</w:t>
+      </w:r>
+      <w:r>
+        <w:rPr>
+          <w:rStyle w:val="OperatorTok"/>
+        </w:rPr>
+        <w:t>,</w:t>
+      </w:r>
+      <w:r>
+        <w:rPr>
+          <w:rStyle w:val="NormalTok"/>
+        </w:rPr>
+        <w:t xml:space="preserve"> </w:t>
+      </w:r>
+      <w:r>
+        <w:rPr>
+          <w:rStyle w:val="KeywordTok"/>
+        </w:rPr>
+        <w:t>null</w:t>
+      </w:r>
+      <w:r>
+        <w:rPr>
+          <w:rStyle w:val="OperatorTok"/>
+        </w:rPr>
+        <w:t>);</w:t>
+      </w:r>
+      <w:r>
+        <w:rPr/>
+        <w:br/>
+      </w:r>
+      <w:r>
+        <w:rPr>
+          <w:rStyle w:val="OperatorTok"/>
+        </w:rPr>
+        <w:t>}</w:t>
+      </w:r>
+    </w:p>
+    <w:p>
+      <w:pPr>
+        <w:pStyle w:val="FirstParagraph"/>
+        <w:rPr/>
+      </w:pPr>
+      <w:r>
+        <w:rPr/>
+        <w:t> </w:t>
+      </w:r>
+      <w:r>
+        <w:rPr/>
         <w:br/>
       </w:r>
     </w:p>
@@ -2747,7 +3079,7 @@
         <w:pStyle w:val="Normal"/>
         <w:numPr>
           <w:ilvl w:val="0"/>
-          <w:numId w:val="20"/>
+          <w:numId w:val="22"/>
         </w:numPr>
         <w:rPr/>
       </w:pPr>
@@ -2761,7 +3093,7 @@
         <w:pStyle w:val="Compact"/>
         <w:numPr>
           <w:ilvl w:val="0"/>
-          <w:numId w:val="1"/>
+          <w:numId w:val="10"/>
         </w:numPr>
         <w:rPr/>
       </w:pPr>
@@ -2775,56 +3107,13 @@
         <w:pStyle w:val="Compact"/>
         <w:numPr>
           <w:ilvl w:val="1"/>
-          <w:numId w:val="21"/>
-        </w:numPr>
-        <w:rPr/>
-      </w:pPr>
-      <w:r>
-        <w:rPr/>
-        <w:t>complete([“aa”, “aca”, “ba”, “ab”]) would not change anything.</w:t>
-      </w:r>
-    </w:p>
-    <w:p>
-      <w:pPr>
-        <w:pStyle w:val="Compact"/>
-        <w:numPr>
-          <w:ilvl w:val="1"/>
-          <w:numId w:val="22"/>
-        </w:numPr>
-        <w:rPr/>
-      </w:pPr>
-      <w:r>
-        <w:rPr/>
-        <w:t>complete([“ab”, “qe”, “eq”]) appends “ba”.</w:t>
-        <w:br/>
-      </w:r>
-    </w:p>
-    <w:p>
-      <w:pPr>
-        <w:pStyle w:val="Normal"/>
-        <w:numPr>
-          <w:ilvl w:val="0"/>
           <w:numId w:val="23"/>
         </w:numPr>
         <w:rPr/>
       </w:pPr>
       <w:r>
         <w:rPr/>
-        <w:t>Write a function which takes an ArrayList of Strings words and removes just enough strings from it to ensure that the following condition is satisfied: “For every string w in words the reverse of w is also in words.” If the condition is already satisfied, no action is needed.</w:t>
-      </w:r>
-    </w:p>
-    <w:p>
-      <w:pPr>
-        <w:pStyle w:val="Compact"/>
-        <w:numPr>
-          <w:ilvl w:val="0"/>
-          <w:numId w:val="1"/>
-        </w:numPr>
-        <w:rPr/>
-      </w:pPr>
-      <w:r>
-        <w:rPr/>
-        <w:t>example</w:t>
+        <w:t>complete([“aa”, “aca”, “ba”, “ab”]) would not change anything.</w:t>
       </w:r>
     </w:p>
     <w:p>
@@ -2838,7 +3127,682 @@
       </w:pPr>
       <w:r>
         <w:rPr/>
-        <w:t>remove([“aa”, “aca”, “ba”, “ab”]) would not change anything.</w:t>
+        <w:t>complete([“ab”, “qe”, “eq”]) appends “ba”.</w:t>
+      </w:r>
+    </w:p>
+    <w:p>
+      <w:pPr>
+        <w:pStyle w:val="FirstParagraph"/>
+        <w:rPr/>
+      </w:pPr>
+      <w:r>
+        <w:rPr>
+          <w:i/>
+          <w:iCs/>
+        </w:rPr>
+        <w:t>solution:</w:t>
+      </w:r>
+    </w:p>
+    <w:p>
+      <w:pPr>
+        <w:pStyle w:val="SourceCode"/>
+        <w:rPr/>
+      </w:pPr>
+      <w:r>
+        <w:rPr>
+          <w:rStyle w:val="CommentTok"/>
+        </w:rPr>
+        <w:t>//not tested</w:t>
+      </w:r>
+      <w:r>
+        <w:rPr/>
+        <w:br/>
+      </w:r>
+      <w:r>
+        <w:rPr>
+          <w:rStyle w:val="KeywordTok"/>
+        </w:rPr>
+        <w:t>public</w:t>
+      </w:r>
+      <w:r>
+        <w:rPr>
+          <w:rStyle w:val="NormalTok"/>
+        </w:rPr>
+        <w:t xml:space="preserve"> </w:t>
+      </w:r>
+      <w:r>
+        <w:rPr>
+          <w:rStyle w:val="DataTypeTok"/>
+        </w:rPr>
+        <w:t>static</w:t>
+      </w:r>
+      <w:r>
+        <w:rPr>
+          <w:rStyle w:val="NormalTok"/>
+        </w:rPr>
+        <w:t xml:space="preserve"> </w:t>
+      </w:r>
+      <w:r>
+        <w:rPr>
+          <w:rStyle w:val="DataTypeTok"/>
+        </w:rPr>
+        <w:t>void</w:t>
+      </w:r>
+      <w:r>
+        <w:rPr>
+          <w:rStyle w:val="NormalTok"/>
+        </w:rPr>
+        <w:t xml:space="preserve"> </w:t>
+      </w:r>
+      <w:r>
+        <w:rPr>
+          <w:rStyle w:val="FunctionTok"/>
+        </w:rPr>
+        <w:t>complete</w:t>
+      </w:r>
+      <w:r>
+        <w:rPr>
+          <w:rStyle w:val="OperatorTok"/>
+        </w:rPr>
+        <w:t>(</w:t>
+      </w:r>
+      <w:r>
+        <w:rPr>
+          <w:rStyle w:val="BuiltInTok"/>
+        </w:rPr>
+        <w:t>ArrayList</w:t>
+      </w:r>
+      <w:r>
+        <w:rPr>
+          <w:rStyle w:val="OperatorTok"/>
+        </w:rPr>
+        <w:t>&lt;</w:t>
+      </w:r>
+      <w:r>
+        <w:rPr>
+          <w:rStyle w:val="BuiltInTok"/>
+        </w:rPr>
+        <w:t>String</w:t>
+      </w:r>
+      <w:r>
+        <w:rPr>
+          <w:rStyle w:val="OperatorTok"/>
+        </w:rPr>
+        <w:t>&gt;</w:t>
+      </w:r>
+      <w:r>
+        <w:rPr>
+          <w:rStyle w:val="NormalTok"/>
+        </w:rPr>
+        <w:t xml:space="preserve"> words</w:t>
+      </w:r>
+      <w:r>
+        <w:rPr>
+          <w:rStyle w:val="OperatorTok"/>
+        </w:rPr>
+        <w:t>)</w:t>
+      </w:r>
+      <w:r>
+        <w:rPr>
+          <w:rStyle w:val="NormalTok"/>
+        </w:rPr>
+        <w:t xml:space="preserve"> </w:t>
+      </w:r>
+      <w:r>
+        <w:rPr>
+          <w:rStyle w:val="OperatorTok"/>
+        </w:rPr>
+        <w:t>{</w:t>
+      </w:r>
+      <w:r>
+        <w:rPr/>
+        <w:br/>
+      </w:r>
+      <w:r>
+        <w:rPr>
+          <w:rStyle w:val="NormalTok"/>
+        </w:rPr>
+        <w:t xml:space="preserve">    </w:t>
+      </w:r>
+      <w:r>
+        <w:rPr>
+          <w:rStyle w:val="DataTypeTok"/>
+        </w:rPr>
+        <w:t>int</w:t>
+      </w:r>
+      <w:r>
+        <w:rPr>
+          <w:rStyle w:val="NormalTok"/>
+        </w:rPr>
+        <w:t xml:space="preserve"> size </w:t>
+      </w:r>
+      <w:r>
+        <w:rPr>
+          <w:rStyle w:val="OperatorTok"/>
+        </w:rPr>
+        <w:t>=</w:t>
+      </w:r>
+      <w:r>
+        <w:rPr>
+          <w:rStyle w:val="NormalTok"/>
+        </w:rPr>
+        <w:t xml:space="preserve"> words</w:t>
+      </w:r>
+      <w:r>
+        <w:rPr>
+          <w:rStyle w:val="OperatorTok"/>
+        </w:rPr>
+        <w:t>.</w:t>
+      </w:r>
+      <w:r>
+        <w:rPr>
+          <w:rStyle w:val="FunctionTok"/>
+        </w:rPr>
+        <w:t>size</w:t>
+      </w:r>
+      <w:r>
+        <w:rPr>
+          <w:rStyle w:val="OperatorTok"/>
+        </w:rPr>
+        <w:t>();</w:t>
+      </w:r>
+      <w:r>
+        <w:rPr/>
+        <w:br/>
+      </w:r>
+      <w:r>
+        <w:rPr>
+          <w:rStyle w:val="NormalTok"/>
+        </w:rPr>
+        <w:t xml:space="preserve">    </w:t>
+      </w:r>
+      <w:r>
+        <w:rPr>
+          <w:rStyle w:val="ControlFlowTok"/>
+        </w:rPr>
+        <w:t>for</w:t>
+      </w:r>
+      <w:r>
+        <w:rPr>
+          <w:rStyle w:val="NormalTok"/>
+        </w:rPr>
+        <w:t xml:space="preserve"> </w:t>
+      </w:r>
+      <w:r>
+        <w:rPr>
+          <w:rStyle w:val="OperatorTok"/>
+        </w:rPr>
+        <w:t>(</w:t>
+      </w:r>
+      <w:r>
+        <w:rPr>
+          <w:rStyle w:val="DataTypeTok"/>
+        </w:rPr>
+        <w:t>int</w:t>
+      </w:r>
+      <w:r>
+        <w:rPr>
+          <w:rStyle w:val="NormalTok"/>
+        </w:rPr>
+        <w:t xml:space="preserve"> i </w:t>
+      </w:r>
+      <w:r>
+        <w:rPr>
+          <w:rStyle w:val="OperatorTok"/>
+        </w:rPr>
+        <w:t>=</w:t>
+      </w:r>
+      <w:r>
+        <w:rPr>
+          <w:rStyle w:val="NormalTok"/>
+        </w:rPr>
+        <w:t xml:space="preserve"> </w:t>
+      </w:r>
+      <w:r>
+        <w:rPr>
+          <w:rStyle w:val="DecValTok"/>
+        </w:rPr>
+        <w:t>0</w:t>
+      </w:r>
+      <w:r>
+        <w:rPr>
+          <w:rStyle w:val="OperatorTok"/>
+        </w:rPr>
+        <w:t>;</w:t>
+      </w:r>
+      <w:r>
+        <w:rPr>
+          <w:rStyle w:val="NormalTok"/>
+        </w:rPr>
+        <w:t xml:space="preserve"> i </w:t>
+      </w:r>
+      <w:r>
+        <w:rPr>
+          <w:rStyle w:val="OperatorTok"/>
+        </w:rPr>
+        <w:t>&lt;</w:t>
+      </w:r>
+      <w:r>
+        <w:rPr>
+          <w:rStyle w:val="NormalTok"/>
+        </w:rPr>
+        <w:t xml:space="preserve"> size</w:t>
+      </w:r>
+      <w:r>
+        <w:rPr>
+          <w:rStyle w:val="OperatorTok"/>
+        </w:rPr>
+        <w:t>;</w:t>
+      </w:r>
+      <w:r>
+        <w:rPr>
+          <w:rStyle w:val="NormalTok"/>
+        </w:rPr>
+        <w:t xml:space="preserve"> i</w:t>
+      </w:r>
+      <w:r>
+        <w:rPr>
+          <w:rStyle w:val="OperatorTok"/>
+        </w:rPr>
+        <w:t>++)</w:t>
+      </w:r>
+      <w:r>
+        <w:rPr>
+          <w:rStyle w:val="NormalTok"/>
+        </w:rPr>
+        <w:t xml:space="preserve"> </w:t>
+      </w:r>
+      <w:r>
+        <w:rPr>
+          <w:rStyle w:val="OperatorTok"/>
+        </w:rPr>
+        <w:t>{</w:t>
+      </w:r>
+      <w:r>
+        <w:rPr/>
+        <w:br/>
+      </w:r>
+      <w:r>
+        <w:rPr>
+          <w:rStyle w:val="NormalTok"/>
+        </w:rPr>
+        <w:t xml:space="preserve">        </w:t>
+      </w:r>
+      <w:r>
+        <w:rPr>
+          <w:rStyle w:val="BuiltInTok"/>
+        </w:rPr>
+        <w:t>String</w:t>
+      </w:r>
+      <w:r>
+        <w:rPr>
+          <w:rStyle w:val="NormalTok"/>
+        </w:rPr>
+        <w:t xml:space="preserve"> word </w:t>
+      </w:r>
+      <w:r>
+        <w:rPr>
+          <w:rStyle w:val="OperatorTok"/>
+        </w:rPr>
+        <w:t>=</w:t>
+      </w:r>
+      <w:r>
+        <w:rPr>
+          <w:rStyle w:val="NormalTok"/>
+        </w:rPr>
+        <w:t xml:space="preserve"> words</w:t>
+      </w:r>
+      <w:r>
+        <w:rPr>
+          <w:rStyle w:val="OperatorTok"/>
+        </w:rPr>
+        <w:t>.</w:t>
+      </w:r>
+      <w:r>
+        <w:rPr>
+          <w:rStyle w:val="FunctionTok"/>
+        </w:rPr>
+        <w:t>get</w:t>
+      </w:r>
+      <w:r>
+        <w:rPr>
+          <w:rStyle w:val="OperatorTok"/>
+        </w:rPr>
+        <w:t>(</w:t>
+      </w:r>
+      <w:r>
+        <w:rPr>
+          <w:rStyle w:val="NormalTok"/>
+        </w:rPr>
+        <w:t>i</w:t>
+      </w:r>
+      <w:r>
+        <w:rPr>
+          <w:rStyle w:val="OperatorTok"/>
+        </w:rPr>
+        <w:t>);</w:t>
+      </w:r>
+      <w:r>
+        <w:rPr/>
+        <w:br/>
+      </w:r>
+      <w:r>
+        <w:rPr>
+          <w:rStyle w:val="NormalTok"/>
+        </w:rPr>
+        <w:t xml:space="preserve">        </w:t>
+      </w:r>
+      <w:r>
+        <w:rPr>
+          <w:rStyle w:val="BuiltInTok"/>
+        </w:rPr>
+        <w:t>String</w:t>
+      </w:r>
+      <w:r>
+        <w:rPr>
+          <w:rStyle w:val="NormalTok"/>
+        </w:rPr>
+        <w:t xml:space="preserve"> reverse </w:t>
+      </w:r>
+      <w:r>
+        <w:rPr>
+          <w:rStyle w:val="OperatorTok"/>
+        </w:rPr>
+        <w:t>=</w:t>
+      </w:r>
+      <w:r>
+        <w:rPr>
+          <w:rStyle w:val="NormalTok"/>
+        </w:rPr>
+        <w:t xml:space="preserve"> </w:t>
+      </w:r>
+      <w:r>
+        <w:rPr>
+          <w:rStyle w:val="KeywordTok"/>
+        </w:rPr>
+        <w:t>new</w:t>
+      </w:r>
+      <w:r>
+        <w:rPr>
+          <w:rStyle w:val="NormalTok"/>
+        </w:rPr>
+        <w:t xml:space="preserve"> </w:t>
+      </w:r>
+      <w:r>
+        <w:rPr>
+          <w:rStyle w:val="BuiltInTok"/>
+        </w:rPr>
+        <w:t>StringBuilder</w:t>
+      </w:r>
+      <w:r>
+        <w:rPr>
+          <w:rStyle w:val="OperatorTok"/>
+        </w:rPr>
+        <w:t>(</w:t>
+      </w:r>
+      <w:r>
+        <w:rPr>
+          <w:rStyle w:val="NormalTok"/>
+        </w:rPr>
+        <w:t>word</w:t>
+      </w:r>
+      <w:r>
+        <w:rPr>
+          <w:rStyle w:val="OperatorTok"/>
+        </w:rPr>
+        <w:t>).</w:t>
+      </w:r>
+      <w:r>
+        <w:rPr>
+          <w:rStyle w:val="FunctionTok"/>
+        </w:rPr>
+        <w:t>reverse</w:t>
+      </w:r>
+      <w:r>
+        <w:rPr>
+          <w:rStyle w:val="OperatorTok"/>
+        </w:rPr>
+        <w:t>().</w:t>
+      </w:r>
+      <w:r>
+        <w:rPr>
+          <w:rStyle w:val="FunctionTok"/>
+        </w:rPr>
+        <w:t>toString</w:t>
+      </w:r>
+      <w:r>
+        <w:rPr>
+          <w:rStyle w:val="OperatorTok"/>
+        </w:rPr>
+        <w:t>();</w:t>
+      </w:r>
+      <w:r>
+        <w:rPr/>
+        <w:br/>
+      </w:r>
+      <w:r>
+        <w:rPr>
+          <w:rStyle w:val="NormalTok"/>
+        </w:rPr>
+        <w:t xml:space="preserve">        </w:t>
+      </w:r>
+      <w:r>
+        <w:rPr>
+          <w:rStyle w:val="ControlFlowTok"/>
+        </w:rPr>
+        <w:t>if</w:t>
+      </w:r>
+      <w:r>
+        <w:rPr>
+          <w:rStyle w:val="NormalTok"/>
+        </w:rPr>
+        <w:t xml:space="preserve"> </w:t>
+      </w:r>
+      <w:r>
+        <w:rPr>
+          <w:rStyle w:val="OperatorTok"/>
+        </w:rPr>
+        <w:t>(!</w:t>
+      </w:r>
+      <w:r>
+        <w:rPr>
+          <w:rStyle w:val="NormalTok"/>
+        </w:rPr>
+        <w:t>words</w:t>
+      </w:r>
+      <w:r>
+        <w:rPr>
+          <w:rStyle w:val="OperatorTok"/>
+        </w:rPr>
+        <w:t>.</w:t>
+      </w:r>
+      <w:r>
+        <w:rPr>
+          <w:rStyle w:val="FunctionTok"/>
+        </w:rPr>
+        <w:t>contains</w:t>
+      </w:r>
+      <w:r>
+        <w:rPr>
+          <w:rStyle w:val="OperatorTok"/>
+        </w:rPr>
+        <w:t>(</w:t>
+      </w:r>
+      <w:r>
+        <w:rPr>
+          <w:rStyle w:val="NormalTok"/>
+        </w:rPr>
+        <w:t>reverse</w:t>
+      </w:r>
+      <w:r>
+        <w:rPr>
+          <w:rStyle w:val="OperatorTok"/>
+        </w:rPr>
+        <w:t>))</w:t>
+      </w:r>
+      <w:r>
+        <w:rPr>
+          <w:rStyle w:val="NormalTok"/>
+        </w:rPr>
+        <w:t xml:space="preserve"> </w:t>
+      </w:r>
+      <w:r>
+        <w:rPr>
+          <w:rStyle w:val="OperatorTok"/>
+        </w:rPr>
+        <w:t>{</w:t>
+      </w:r>
+      <w:r>
+        <w:rPr/>
+        <w:br/>
+      </w:r>
+      <w:r>
+        <w:rPr>
+          <w:rStyle w:val="NormalTok"/>
+        </w:rPr>
+        <w:t xml:space="preserve">            words</w:t>
+      </w:r>
+      <w:r>
+        <w:rPr>
+          <w:rStyle w:val="OperatorTok"/>
+        </w:rPr>
+        <w:t>.</w:t>
+      </w:r>
+      <w:r>
+        <w:rPr>
+          <w:rStyle w:val="FunctionTok"/>
+        </w:rPr>
+        <w:t>add</w:t>
+      </w:r>
+      <w:r>
+        <w:rPr>
+          <w:rStyle w:val="OperatorTok"/>
+        </w:rPr>
+        <w:t>(</w:t>
+      </w:r>
+      <w:r>
+        <w:rPr>
+          <w:rStyle w:val="NormalTok"/>
+        </w:rPr>
+        <w:t>reverse</w:t>
+      </w:r>
+      <w:r>
+        <w:rPr>
+          <w:rStyle w:val="OperatorTok"/>
+        </w:rPr>
+        <w:t>);</w:t>
+      </w:r>
+      <w:r>
+        <w:rPr/>
+        <w:br/>
+      </w:r>
+      <w:r>
+        <w:rPr>
+          <w:rStyle w:val="NormalTok"/>
+        </w:rPr>
+        <w:t xml:space="preserve">            size</w:t>
+      </w:r>
+      <w:r>
+        <w:rPr>
+          <w:rStyle w:val="OperatorTok"/>
+        </w:rPr>
+        <w:t>++;</w:t>
+      </w:r>
+      <w:r>
+        <w:rPr/>
+        <w:br/>
+      </w:r>
+      <w:r>
+        <w:rPr>
+          <w:rStyle w:val="NormalTok"/>
+        </w:rPr>
+        <w:t xml:space="preserve">        </w:t>
+      </w:r>
+      <w:r>
+        <w:rPr>
+          <w:rStyle w:val="OperatorTok"/>
+        </w:rPr>
+        <w:t>}</w:t>
+      </w:r>
+      <w:r>
+        <w:rPr/>
+        <w:br/>
+      </w:r>
+      <w:r>
+        <w:rPr>
+          <w:rStyle w:val="NormalTok"/>
+        </w:rPr>
+        <w:t xml:space="preserve">    </w:t>
+      </w:r>
+      <w:r>
+        <w:rPr>
+          <w:rStyle w:val="OperatorTok"/>
+        </w:rPr>
+        <w:t>}</w:t>
+      </w:r>
+      <w:r>
+        <w:rPr/>
+        <w:br/>
+      </w:r>
+      <w:r>
+        <w:rPr>
+          <w:rStyle w:val="OperatorTok"/>
+        </w:rPr>
+        <w:t>}</w:t>
+      </w:r>
+    </w:p>
+    <w:p>
+      <w:pPr>
+        <w:pStyle w:val="FirstParagraph"/>
+        <w:rPr/>
+      </w:pPr>
+      <w:r>
+        <w:rPr/>
+        <w:t> </w:t>
+      </w:r>
+      <w:r>
+        <w:rPr/>
+        <w:br/>
+      </w:r>
+      <w:r>
+        <w:br w:type="page"/>
+      </w:r>
+    </w:p>
+    <w:p>
+      <w:pPr>
+        <w:pStyle w:val="TextBody"/>
+        <w:rPr/>
+      </w:pPr>
+      <w:r>
+        <w:rPr/>
+      </w:r>
+    </w:p>
+    <w:p>
+      <w:pPr>
+        <w:pStyle w:val="Normal"/>
+        <w:numPr>
+          <w:ilvl w:val="0"/>
+          <w:numId w:val="25"/>
+        </w:numPr>
+        <w:rPr/>
+      </w:pPr>
+      <w:r>
+        <w:rPr/>
+        <w:t>Write a function which takes an ArrayList of Strings words and removes just enough strings from it to ensure that the following condition is satisfied: “For every string w in words the reverse of w is also in words.” If the condition is already satisfied, no action is needed.</w:t>
+      </w:r>
+    </w:p>
+    <w:p>
+      <w:pPr>
+        <w:pStyle w:val="Compact"/>
+        <w:numPr>
+          <w:ilvl w:val="0"/>
+          <w:numId w:val="10"/>
+        </w:numPr>
+        <w:rPr/>
+      </w:pPr>
+      <w:r>
+        <w:rPr/>
+        <w:t>example</w:t>
       </w:r>
     </w:p>
     <w:p>
@@ -2846,25 +3810,696 @@
         <w:pStyle w:val="Compact"/>
         <w:numPr>
           <w:ilvl w:val="1"/>
-          <w:numId w:val="25"/>
+          <w:numId w:val="26"/>
         </w:numPr>
         <w:rPr/>
       </w:pPr>
       <w:r>
         <w:rPr/>
-        <w:t>remove ([“ab”, “qe”, “eq”]) removes “ab”.</w:t>
+        <w:t>remove([“aa”, “aca”, “ba”, “ab”]) would not change anything.</w:t>
       </w:r>
     </w:p>
     <w:p>
       <w:pPr>
+        <w:pStyle w:val="Compact"/>
+        <w:numPr>
+          <w:ilvl w:val="1"/>
+          <w:numId w:val="27"/>
+        </w:numPr>
+        <w:rPr/>
+      </w:pPr>
+      <w:r>
+        <w:rPr/>
+        <w:t>remove ([“ab”, “qe”, “eq”]) removes “ab”.</w:t>
+      </w:r>
+    </w:p>
+    <w:p>
+      <w:pPr>
+        <w:pStyle w:val="FirstParagraph"/>
+        <w:rPr/>
+      </w:pPr>
+      <w:r>
+        <w:rPr>
+          <w:i/>
+          <w:iCs/>
+        </w:rPr>
+        <w:t>solution:</w:t>
+      </w:r>
+    </w:p>
+    <w:p>
+      <w:pPr>
+        <w:pStyle w:val="SourceCode"/>
+        <w:rPr/>
+      </w:pPr>
+      <w:r>
+        <w:rPr>
+          <w:rStyle w:val="CommentTok"/>
+        </w:rPr>
+        <w:t>//not tested</w:t>
+      </w:r>
+      <w:r>
+        <w:rPr/>
+        <w:br/>
+      </w:r>
+      <w:r>
+        <w:rPr>
+          <w:rStyle w:val="KeywordTok"/>
+        </w:rPr>
+        <w:t>public</w:t>
+      </w:r>
+      <w:r>
+        <w:rPr>
+          <w:rStyle w:val="NormalTok"/>
+        </w:rPr>
+        <w:t xml:space="preserve"> </w:t>
+      </w:r>
+      <w:r>
+        <w:rPr>
+          <w:rStyle w:val="DataTypeTok"/>
+        </w:rPr>
+        <w:t>static</w:t>
+      </w:r>
+      <w:r>
+        <w:rPr>
+          <w:rStyle w:val="NormalTok"/>
+        </w:rPr>
+        <w:t xml:space="preserve"> </w:t>
+      </w:r>
+      <w:r>
+        <w:rPr>
+          <w:rStyle w:val="DataTypeTok"/>
+        </w:rPr>
+        <w:t>void</w:t>
+      </w:r>
+      <w:r>
+        <w:rPr>
+          <w:rStyle w:val="NormalTok"/>
+        </w:rPr>
+        <w:t xml:space="preserve"> </w:t>
+      </w:r>
+      <w:r>
+        <w:rPr>
+          <w:rStyle w:val="FunctionTok"/>
+        </w:rPr>
+        <w:t>remove</w:t>
+      </w:r>
+      <w:r>
+        <w:rPr>
+          <w:rStyle w:val="OperatorTok"/>
+        </w:rPr>
+        <w:t>(</w:t>
+      </w:r>
+      <w:r>
+        <w:rPr>
+          <w:rStyle w:val="BuiltInTok"/>
+        </w:rPr>
+        <w:t>ArrayList</w:t>
+      </w:r>
+      <w:r>
+        <w:rPr>
+          <w:rStyle w:val="OperatorTok"/>
+        </w:rPr>
+        <w:t>&lt;</w:t>
+      </w:r>
+      <w:r>
+        <w:rPr>
+          <w:rStyle w:val="BuiltInTok"/>
+        </w:rPr>
+        <w:t>String</w:t>
+      </w:r>
+      <w:r>
+        <w:rPr>
+          <w:rStyle w:val="OperatorTok"/>
+        </w:rPr>
+        <w:t>&gt;</w:t>
+      </w:r>
+      <w:r>
+        <w:rPr>
+          <w:rStyle w:val="NormalTok"/>
+        </w:rPr>
+        <w:t xml:space="preserve"> words</w:t>
+      </w:r>
+      <w:r>
+        <w:rPr>
+          <w:rStyle w:val="OperatorTok"/>
+        </w:rPr>
+        <w:t>)</w:t>
+      </w:r>
+      <w:r>
+        <w:rPr>
+          <w:rStyle w:val="NormalTok"/>
+        </w:rPr>
+        <w:t xml:space="preserve"> </w:t>
+      </w:r>
+      <w:r>
+        <w:rPr>
+          <w:rStyle w:val="OperatorTok"/>
+        </w:rPr>
+        <w:t>{</w:t>
+      </w:r>
+      <w:r>
+        <w:rPr/>
+        <w:br/>
+      </w:r>
+      <w:r>
+        <w:rPr>
+          <w:rStyle w:val="NormalTok"/>
+        </w:rPr>
+        <w:t xml:space="preserve">    </w:t>
+      </w:r>
+      <w:r>
+        <w:rPr>
+          <w:rStyle w:val="DataTypeTok"/>
+        </w:rPr>
+        <w:t>int</w:t>
+      </w:r>
+      <w:r>
+        <w:rPr>
+          <w:rStyle w:val="NormalTok"/>
+        </w:rPr>
+        <w:t xml:space="preserve"> size </w:t>
+      </w:r>
+      <w:r>
+        <w:rPr>
+          <w:rStyle w:val="OperatorTok"/>
+        </w:rPr>
+        <w:t>=</w:t>
+      </w:r>
+      <w:r>
+        <w:rPr>
+          <w:rStyle w:val="NormalTok"/>
+        </w:rPr>
+        <w:t xml:space="preserve"> words</w:t>
+      </w:r>
+      <w:r>
+        <w:rPr>
+          <w:rStyle w:val="OperatorTok"/>
+        </w:rPr>
+        <w:t>.</w:t>
+      </w:r>
+      <w:r>
+        <w:rPr>
+          <w:rStyle w:val="FunctionTok"/>
+        </w:rPr>
+        <w:t>size</w:t>
+      </w:r>
+      <w:r>
+        <w:rPr>
+          <w:rStyle w:val="OperatorTok"/>
+        </w:rPr>
+        <w:t>();</w:t>
+      </w:r>
+      <w:r>
+        <w:rPr/>
+        <w:br/>
+      </w:r>
+      <w:r>
+        <w:rPr>
+          <w:rStyle w:val="NormalTok"/>
+        </w:rPr>
+        <w:t xml:space="preserve">    </w:t>
+      </w:r>
+      <w:r>
+        <w:rPr>
+          <w:rStyle w:val="ControlFlowTok"/>
+        </w:rPr>
+        <w:t>for</w:t>
+      </w:r>
+      <w:r>
+        <w:rPr>
+          <w:rStyle w:val="NormalTok"/>
+        </w:rPr>
+        <w:t xml:space="preserve"> </w:t>
+      </w:r>
+      <w:r>
+        <w:rPr>
+          <w:rStyle w:val="OperatorTok"/>
+        </w:rPr>
+        <w:t>(</w:t>
+      </w:r>
+      <w:r>
+        <w:rPr>
+          <w:rStyle w:val="DataTypeTok"/>
+        </w:rPr>
+        <w:t>int</w:t>
+      </w:r>
+      <w:r>
+        <w:rPr>
+          <w:rStyle w:val="NormalTok"/>
+        </w:rPr>
+        <w:t xml:space="preserve"> i </w:t>
+      </w:r>
+      <w:r>
+        <w:rPr>
+          <w:rStyle w:val="OperatorTok"/>
+        </w:rPr>
+        <w:t>=</w:t>
+      </w:r>
+      <w:r>
+        <w:rPr>
+          <w:rStyle w:val="NormalTok"/>
+        </w:rPr>
+        <w:t xml:space="preserve"> </w:t>
+      </w:r>
+      <w:r>
+        <w:rPr>
+          <w:rStyle w:val="DecValTok"/>
+        </w:rPr>
+        <w:t>0</w:t>
+      </w:r>
+      <w:r>
+        <w:rPr>
+          <w:rStyle w:val="OperatorTok"/>
+        </w:rPr>
+        <w:t>;</w:t>
+      </w:r>
+      <w:r>
+        <w:rPr>
+          <w:rStyle w:val="NormalTok"/>
+        </w:rPr>
+        <w:t xml:space="preserve"> i </w:t>
+      </w:r>
+      <w:r>
+        <w:rPr>
+          <w:rStyle w:val="OperatorTok"/>
+        </w:rPr>
+        <w:t>&lt;</w:t>
+      </w:r>
+      <w:r>
+        <w:rPr>
+          <w:rStyle w:val="NormalTok"/>
+        </w:rPr>
+        <w:t xml:space="preserve"> size</w:t>
+      </w:r>
+      <w:r>
+        <w:rPr>
+          <w:rStyle w:val="OperatorTok"/>
+        </w:rPr>
+        <w:t>;</w:t>
+      </w:r>
+      <w:r>
+        <w:rPr>
+          <w:rStyle w:val="NormalTok"/>
+        </w:rPr>
+        <w:t xml:space="preserve"> i</w:t>
+      </w:r>
+      <w:r>
+        <w:rPr>
+          <w:rStyle w:val="OperatorTok"/>
+        </w:rPr>
+        <w:t>++)</w:t>
+      </w:r>
+      <w:r>
+        <w:rPr>
+          <w:rStyle w:val="NormalTok"/>
+        </w:rPr>
+        <w:t xml:space="preserve"> </w:t>
+      </w:r>
+      <w:r>
+        <w:rPr>
+          <w:rStyle w:val="OperatorTok"/>
+        </w:rPr>
+        <w:t>{</w:t>
+      </w:r>
+      <w:r>
+        <w:rPr/>
+        <w:br/>
+      </w:r>
+      <w:r>
+        <w:rPr>
+          <w:rStyle w:val="NormalTok"/>
+        </w:rPr>
+        <w:t xml:space="preserve">    </w:t>
+      </w:r>
+      <w:r>
+        <w:rPr>
+          <w:rStyle w:val="CommentTok"/>
+        </w:rPr>
+        <w:t>// for (int i = size - 1; i &gt;= 0; i--) { // if using this remove "i--" at end</w:t>
+      </w:r>
+      <w:r>
+        <w:rPr/>
+        <w:br/>
+      </w:r>
+      <w:r>
+        <w:rPr>
+          <w:rStyle w:val="NormalTok"/>
+        </w:rPr>
+        <w:t xml:space="preserve">        </w:t>
+      </w:r>
+      <w:r>
+        <w:rPr>
+          <w:rStyle w:val="BuiltInTok"/>
+        </w:rPr>
+        <w:t>String</w:t>
+      </w:r>
+      <w:r>
+        <w:rPr>
+          <w:rStyle w:val="NormalTok"/>
+        </w:rPr>
+        <w:t xml:space="preserve"> word </w:t>
+      </w:r>
+      <w:r>
+        <w:rPr>
+          <w:rStyle w:val="OperatorTok"/>
+        </w:rPr>
+        <w:t>=</w:t>
+      </w:r>
+      <w:r>
+        <w:rPr>
+          <w:rStyle w:val="NormalTok"/>
+        </w:rPr>
+        <w:t xml:space="preserve"> words</w:t>
+      </w:r>
+      <w:r>
+        <w:rPr>
+          <w:rStyle w:val="OperatorTok"/>
+        </w:rPr>
+        <w:t>.</w:t>
+      </w:r>
+      <w:r>
+        <w:rPr>
+          <w:rStyle w:val="FunctionTok"/>
+        </w:rPr>
+        <w:t>get</w:t>
+      </w:r>
+      <w:r>
+        <w:rPr>
+          <w:rStyle w:val="OperatorTok"/>
+        </w:rPr>
+        <w:t>(</w:t>
+      </w:r>
+      <w:r>
+        <w:rPr>
+          <w:rStyle w:val="NormalTok"/>
+        </w:rPr>
+        <w:t>i</w:t>
+      </w:r>
+      <w:r>
+        <w:rPr>
+          <w:rStyle w:val="OperatorTok"/>
+        </w:rPr>
+        <w:t>);</w:t>
+      </w:r>
+      <w:r>
+        <w:rPr/>
+        <w:br/>
+      </w:r>
+      <w:r>
+        <w:rPr>
+          <w:rStyle w:val="NormalTok"/>
+        </w:rPr>
+        <w:t xml:space="preserve">        </w:t>
+      </w:r>
+      <w:r>
+        <w:rPr>
+          <w:rStyle w:val="BuiltInTok"/>
+        </w:rPr>
+        <w:t>String</w:t>
+      </w:r>
+      <w:r>
+        <w:rPr>
+          <w:rStyle w:val="NormalTok"/>
+        </w:rPr>
+        <w:t xml:space="preserve"> reverse </w:t>
+      </w:r>
+      <w:r>
+        <w:rPr>
+          <w:rStyle w:val="OperatorTok"/>
+        </w:rPr>
+        <w:t>=</w:t>
+      </w:r>
+      <w:r>
+        <w:rPr>
+          <w:rStyle w:val="NormalTok"/>
+        </w:rPr>
+        <w:t xml:space="preserve"> </w:t>
+      </w:r>
+      <w:r>
+        <w:rPr>
+          <w:rStyle w:val="KeywordTok"/>
+        </w:rPr>
+        <w:t>new</w:t>
+      </w:r>
+      <w:r>
+        <w:rPr>
+          <w:rStyle w:val="NormalTok"/>
+        </w:rPr>
+        <w:t xml:space="preserve"> </w:t>
+      </w:r>
+      <w:r>
+        <w:rPr>
+          <w:rStyle w:val="BuiltInTok"/>
+        </w:rPr>
+        <w:t>StringBuilder</w:t>
+      </w:r>
+      <w:r>
+        <w:rPr>
+          <w:rStyle w:val="OperatorTok"/>
+        </w:rPr>
+        <w:t>(</w:t>
+      </w:r>
+      <w:r>
+        <w:rPr>
+          <w:rStyle w:val="NormalTok"/>
+        </w:rPr>
+        <w:t>word</w:t>
+      </w:r>
+      <w:r>
+        <w:rPr>
+          <w:rStyle w:val="OperatorTok"/>
+        </w:rPr>
+        <w:t>).</w:t>
+      </w:r>
+      <w:r>
+        <w:rPr>
+          <w:rStyle w:val="FunctionTok"/>
+        </w:rPr>
+        <w:t>reverse</w:t>
+      </w:r>
+      <w:r>
+        <w:rPr>
+          <w:rStyle w:val="OperatorTok"/>
+        </w:rPr>
+        <w:t>().</w:t>
+      </w:r>
+      <w:r>
+        <w:rPr>
+          <w:rStyle w:val="FunctionTok"/>
+        </w:rPr>
+        <w:t>toString</w:t>
+      </w:r>
+      <w:r>
+        <w:rPr>
+          <w:rStyle w:val="OperatorTok"/>
+        </w:rPr>
+        <w:t>();</w:t>
+      </w:r>
+      <w:r>
+        <w:rPr/>
+        <w:br/>
+      </w:r>
+      <w:r>
+        <w:rPr>
+          <w:rStyle w:val="NormalTok"/>
+        </w:rPr>
+        <w:t xml:space="preserve">        </w:t>
+      </w:r>
+      <w:r>
+        <w:rPr>
+          <w:rStyle w:val="ControlFlowTok"/>
+        </w:rPr>
+        <w:t>if</w:t>
+      </w:r>
+      <w:r>
+        <w:rPr>
+          <w:rStyle w:val="NormalTok"/>
+        </w:rPr>
+        <w:t xml:space="preserve"> </w:t>
+      </w:r>
+      <w:r>
+        <w:rPr>
+          <w:rStyle w:val="OperatorTok"/>
+        </w:rPr>
+        <w:t>(!</w:t>
+      </w:r>
+      <w:r>
+        <w:rPr>
+          <w:rStyle w:val="NormalTok"/>
+        </w:rPr>
+        <w:t>words</w:t>
+      </w:r>
+      <w:r>
+        <w:rPr>
+          <w:rStyle w:val="OperatorTok"/>
+        </w:rPr>
+        <w:t>.</w:t>
+      </w:r>
+      <w:r>
+        <w:rPr>
+          <w:rStyle w:val="FunctionTok"/>
+        </w:rPr>
+        <w:t>contains</w:t>
+      </w:r>
+      <w:r>
+        <w:rPr>
+          <w:rStyle w:val="OperatorTok"/>
+        </w:rPr>
+        <w:t>(</w:t>
+      </w:r>
+      <w:r>
+        <w:rPr>
+          <w:rStyle w:val="NormalTok"/>
+        </w:rPr>
+        <w:t>reverse</w:t>
+      </w:r>
+      <w:r>
+        <w:rPr>
+          <w:rStyle w:val="OperatorTok"/>
+        </w:rPr>
+        <w:t>))</w:t>
+      </w:r>
+      <w:r>
+        <w:rPr>
+          <w:rStyle w:val="NormalTok"/>
+        </w:rPr>
+        <w:t xml:space="preserve"> </w:t>
+      </w:r>
+      <w:r>
+        <w:rPr>
+          <w:rStyle w:val="OperatorTok"/>
+        </w:rPr>
+        <w:t>{</w:t>
+      </w:r>
+      <w:r>
+        <w:rPr/>
+        <w:br/>
+      </w:r>
+      <w:r>
+        <w:rPr>
+          <w:rStyle w:val="NormalTok"/>
+        </w:rPr>
+        <w:t xml:space="preserve">            words</w:t>
+      </w:r>
+      <w:r>
+        <w:rPr>
+          <w:rStyle w:val="OperatorTok"/>
+        </w:rPr>
+        <w:t>.</w:t>
+      </w:r>
+      <w:r>
+        <w:rPr>
+          <w:rStyle w:val="FunctionTok"/>
+        </w:rPr>
+        <w:t>remove</w:t>
+      </w:r>
+      <w:r>
+        <w:rPr>
+          <w:rStyle w:val="OperatorTok"/>
+        </w:rPr>
+        <w:t>(</w:t>
+      </w:r>
+      <w:r>
+        <w:rPr>
+          <w:rStyle w:val="NormalTok"/>
+        </w:rPr>
+        <w:t>i</w:t>
+      </w:r>
+      <w:r>
+        <w:rPr>
+          <w:rStyle w:val="OperatorTok"/>
+        </w:rPr>
+        <w:t>);</w:t>
+      </w:r>
+      <w:r>
+        <w:rPr/>
+        <w:br/>
+      </w:r>
+      <w:r>
+        <w:rPr>
+          <w:rStyle w:val="NormalTok"/>
+        </w:rPr>
+        <w:t xml:space="preserve">            size</w:t>
+      </w:r>
+      <w:r>
+        <w:rPr>
+          <w:rStyle w:val="OperatorTok"/>
+        </w:rPr>
+        <w:t>--;</w:t>
+      </w:r>
+      <w:r>
+        <w:rPr/>
+        <w:br/>
+      </w:r>
+      <w:r>
+        <w:rPr>
+          <w:rStyle w:val="NormalTok"/>
+        </w:rPr>
+        <w:t xml:space="preserve">            i</w:t>
+      </w:r>
+      <w:r>
+        <w:rPr>
+          <w:rStyle w:val="OperatorTok"/>
+        </w:rPr>
+        <w:t>--;</w:t>
+      </w:r>
+      <w:r>
+        <w:rPr/>
+        <w:br/>
+      </w:r>
+      <w:r>
+        <w:rPr>
+          <w:rStyle w:val="NormalTok"/>
+        </w:rPr>
+        <w:t xml:space="preserve">        </w:t>
+      </w:r>
+      <w:r>
+        <w:rPr>
+          <w:rStyle w:val="OperatorTok"/>
+        </w:rPr>
+        <w:t>}</w:t>
+      </w:r>
+      <w:r>
+        <w:rPr/>
+        <w:br/>
+      </w:r>
+      <w:r>
+        <w:rPr>
+          <w:rStyle w:val="NormalTok"/>
+        </w:rPr>
+        <w:t xml:space="preserve">    </w:t>
+      </w:r>
+      <w:r>
+        <w:rPr>
+          <w:rStyle w:val="OperatorTok"/>
+        </w:rPr>
+        <w:t>}</w:t>
+      </w:r>
+      <w:r>
+        <w:rPr/>
+        <w:br/>
+      </w:r>
+      <w:r>
+        <w:rPr>
+          <w:rStyle w:val="OperatorTok"/>
+        </w:rPr>
+        <w:t>}</w:t>
+      </w:r>
+    </w:p>
+    <w:p>
+      <w:pPr>
         <w:pStyle w:val="FirstParagraph"/>
         <w:spacing w:before="180" w:after="180"/>
         <w:rPr/>
       </w:pPr>
       <w:r>
         <w:rPr/>
-      </w:r>
-      <w:bookmarkEnd w:id="2"/>
+        <w:t> </w:t>
+      </w:r>
+      <w:r>
+        <w:rPr/>
+        <w:br/>
+      </w:r>
     </w:p>
     <w:sectPr>
       <w:type w:val="nextPage"/>
@@ -3699,6 +5334,142 @@
   </w:abstractNum>
   <w:abstractNum w:abstractNumId="7">
     <w:lvl w:ilvl="0">
+      <w:numFmt w:val="bullet"/>
+      <w:lvlText w:val=""/>
+      <w:lvlJc w:val="left"/>
+      <w:pPr>
+        <w:tabs>
+          <w:tab w:val="num" w:pos="0"/>
+        </w:tabs>
+        <w:ind w:left="720" w:hanging="480"/>
+      </w:pPr>
+      <w:rPr>
+        <w:rFonts w:ascii="Symbol" w:hAnsi="Symbol" w:cs="Symbol" w:hint="default"/>
+      </w:rPr>
+    </w:lvl>
+    <w:lvl w:ilvl="1">
+      <w:start w:val="0"/>
+      <w:numFmt w:val="bullet"/>
+      <w:lvlText w:val=""/>
+      <w:lvlJc w:val="left"/>
+      <w:pPr>
+        <w:tabs>
+          <w:tab w:val="num" w:pos="0"/>
+        </w:tabs>
+        <w:ind w:left="1440" w:hanging="480"/>
+      </w:pPr>
+      <w:rPr>
+        <w:rFonts w:ascii="Symbol" w:hAnsi="Symbol" w:cs="Symbol" w:hint="default"/>
+      </w:rPr>
+    </w:lvl>
+    <w:lvl w:ilvl="2">
+      <w:start w:val="0"/>
+      <w:numFmt w:val="bullet"/>
+      <w:lvlText w:val=""/>
+      <w:lvlJc w:val="left"/>
+      <w:pPr>
+        <w:tabs>
+          <w:tab w:val="num" w:pos="0"/>
+        </w:tabs>
+        <w:ind w:left="2160" w:hanging="480"/>
+      </w:pPr>
+      <w:rPr>
+        <w:rFonts w:ascii="Symbol" w:hAnsi="Symbol" w:cs="Symbol" w:hint="default"/>
+      </w:rPr>
+    </w:lvl>
+    <w:lvl w:ilvl="3">
+      <w:start w:val="0"/>
+      <w:numFmt w:val="bullet"/>
+      <w:lvlText w:val=""/>
+      <w:lvlJc w:val="left"/>
+      <w:pPr>
+        <w:tabs>
+          <w:tab w:val="num" w:pos="0"/>
+        </w:tabs>
+        <w:ind w:left="2880" w:hanging="480"/>
+      </w:pPr>
+      <w:rPr>
+        <w:rFonts w:ascii="Symbol" w:hAnsi="Symbol" w:cs="Symbol" w:hint="default"/>
+      </w:rPr>
+    </w:lvl>
+    <w:lvl w:ilvl="4">
+      <w:start w:val="0"/>
+      <w:numFmt w:val="bullet"/>
+      <w:lvlText w:val=""/>
+      <w:lvlJc w:val="left"/>
+      <w:pPr>
+        <w:tabs>
+          <w:tab w:val="num" w:pos="0"/>
+        </w:tabs>
+        <w:ind w:left="3600" w:hanging="480"/>
+      </w:pPr>
+      <w:rPr>
+        <w:rFonts w:ascii="Symbol" w:hAnsi="Symbol" w:cs="Symbol" w:hint="default"/>
+      </w:rPr>
+    </w:lvl>
+    <w:lvl w:ilvl="5">
+      <w:start w:val="0"/>
+      <w:numFmt w:val="bullet"/>
+      <w:lvlText w:val=""/>
+      <w:lvlJc w:val="left"/>
+      <w:pPr>
+        <w:tabs>
+          <w:tab w:val="num" w:pos="0"/>
+        </w:tabs>
+        <w:ind w:left="4320" w:hanging="480"/>
+      </w:pPr>
+      <w:rPr>
+        <w:rFonts w:ascii="Symbol" w:hAnsi="Symbol" w:cs="Symbol" w:hint="default"/>
+      </w:rPr>
+    </w:lvl>
+    <w:lvl w:ilvl="6">
+      <w:start w:val="0"/>
+      <w:numFmt w:val="bullet"/>
+      <w:lvlText w:val=""/>
+      <w:lvlJc w:val="left"/>
+      <w:pPr>
+        <w:tabs>
+          <w:tab w:val="num" w:pos="0"/>
+        </w:tabs>
+        <w:ind w:left="5040" w:hanging="480"/>
+      </w:pPr>
+      <w:rPr>
+        <w:rFonts w:ascii="Symbol" w:hAnsi="Symbol" w:cs="Symbol" w:hint="default"/>
+      </w:rPr>
+    </w:lvl>
+    <w:lvl w:ilvl="7">
+      <w:start w:val="0"/>
+      <w:numFmt w:val="bullet"/>
+      <w:lvlText w:val=""/>
+      <w:lvlJc w:val="left"/>
+      <w:pPr>
+        <w:tabs>
+          <w:tab w:val="num" w:pos="0"/>
+        </w:tabs>
+        <w:ind w:left="5760" w:hanging="480"/>
+      </w:pPr>
+      <w:rPr>
+        <w:rFonts w:ascii="Symbol" w:hAnsi="Symbol" w:cs="Symbol" w:hint="default"/>
+      </w:rPr>
+    </w:lvl>
+    <w:lvl w:ilvl="8">
+      <w:start w:val="0"/>
+      <w:numFmt w:val="bullet"/>
+      <w:lvlText w:val=""/>
+      <w:lvlJc w:val="left"/>
+      <w:pPr>
+        <w:tabs>
+          <w:tab w:val="num" w:pos="0"/>
+        </w:tabs>
+        <w:ind w:left="6480" w:hanging="480"/>
+      </w:pPr>
+      <w:rPr>
+        <w:rFonts w:ascii="Symbol" w:hAnsi="Symbol" w:cs="Symbol" w:hint="default"/>
+      </w:rPr>
+    </w:lvl>
+  </w:abstractNum>
+  <w:abstractNum w:abstractNumId="8">
+    <w:lvl w:ilvl="0">
       <w:start w:val="1"/>
       <w:numFmt w:val="decimal"/>
       <w:lvlText w:val="%1."/>
@@ -3709,7 +5480,9 @@
         </w:tabs>
         <w:ind w:left="720" w:hanging="480"/>
       </w:pPr>
-      <w:rPr/>
+      <w:rPr>
+        <w:rFonts w:cs="Symbol"/>
+      </w:rPr>
     </w:lvl>
     <w:lvl w:ilvl="1">
       <w:start w:val="1"/>
@@ -3722,7 +5495,9 @@
         </w:tabs>
         <w:ind w:left="1440" w:hanging="480"/>
       </w:pPr>
-      <w:rPr/>
+      <w:rPr>
+        <w:rFonts w:cs="Symbol"/>
+      </w:rPr>
     </w:lvl>
     <w:lvl w:ilvl="2">
       <w:start w:val="1"/>
@@ -3735,7 +5510,9 @@
         </w:tabs>
         <w:ind w:left="2160" w:hanging="480"/>
       </w:pPr>
-      <w:rPr/>
+      <w:rPr>
+        <w:rFonts w:cs="Symbol"/>
+      </w:rPr>
     </w:lvl>
     <w:lvl w:ilvl="3">
       <w:start w:val="1"/>
@@ -3748,7 +5525,9 @@
         </w:tabs>
         <w:ind w:left="2880" w:hanging="480"/>
       </w:pPr>
-      <w:rPr/>
+      <w:rPr>
+        <w:rFonts w:cs="Symbol"/>
+      </w:rPr>
     </w:lvl>
     <w:lvl w:ilvl="4">
       <w:start w:val="1"/>
@@ -3761,7 +5540,9 @@
         </w:tabs>
         <w:ind w:left="3600" w:hanging="480"/>
       </w:pPr>
-      <w:rPr/>
+      <w:rPr>
+        <w:rFonts w:cs="Symbol"/>
+      </w:rPr>
     </w:lvl>
     <w:lvl w:ilvl="5">
       <w:start w:val="1"/>
@@ -3774,7 +5555,9 @@
         </w:tabs>
         <w:ind w:left="4320" w:hanging="480"/>
       </w:pPr>
-      <w:rPr/>
+      <w:rPr>
+        <w:rFonts w:cs="Symbol"/>
+      </w:rPr>
     </w:lvl>
     <w:lvl w:ilvl="6">
       <w:start w:val="1"/>
@@ -3787,7 +5570,9 @@
         </w:tabs>
         <w:ind w:left="5040" w:hanging="480"/>
       </w:pPr>
-      <w:rPr/>
+      <w:rPr>
+        <w:rFonts w:cs="Symbol"/>
+      </w:rPr>
     </w:lvl>
     <w:lvl w:ilvl="7">
       <w:start w:val="1"/>
@@ -3800,7 +5585,9 @@
         </w:tabs>
         <w:ind w:left="5760" w:hanging="480"/>
       </w:pPr>
-      <w:rPr/>
+      <w:rPr>
+        <w:rFonts w:cs="Symbol"/>
+      </w:rPr>
     </w:lvl>
     <w:lvl w:ilvl="8">
       <w:start w:val="1"/>
@@ -3813,10 +5600,12 @@
         </w:tabs>
         <w:ind w:left="6480" w:hanging="480"/>
       </w:pPr>
-      <w:rPr/>
+      <w:rPr>
+        <w:rFonts w:cs="Symbol"/>
+      </w:rPr>
     </w:lvl>
   </w:abstractNum>
-  <w:abstractNum w:abstractNumId="8">
+  <w:abstractNum w:abstractNumId="9">
     <w:lvl w:ilvl="0">
       <w:start w:val="3"/>
       <w:numFmt w:val="decimal"/>
@@ -3935,9 +5724,145 @@
       <w:rPr/>
     </w:lvl>
   </w:abstractNum>
-  <w:abstractNum w:abstractNumId="9">
+  <w:abstractNum w:abstractNumId="10">
     <w:lvl w:ilvl="0">
       <w:numFmt w:val="bullet"/>
+      <w:lvlText w:val=""/>
+      <w:lvlJc w:val="left"/>
+      <w:pPr>
+        <w:tabs>
+          <w:tab w:val="num" w:pos="0"/>
+        </w:tabs>
+        <w:ind w:left="720" w:hanging="480"/>
+      </w:pPr>
+      <w:rPr>
+        <w:rFonts w:ascii="Symbol" w:hAnsi="Symbol" w:cs="Symbol" w:hint="default"/>
+      </w:rPr>
+    </w:lvl>
+    <w:lvl w:ilvl="1">
+      <w:start w:val="0"/>
+      <w:numFmt w:val="bullet"/>
+      <w:lvlText w:val=""/>
+      <w:lvlJc w:val="left"/>
+      <w:pPr>
+        <w:tabs>
+          <w:tab w:val="num" w:pos="0"/>
+        </w:tabs>
+        <w:ind w:left="1440" w:hanging="480"/>
+      </w:pPr>
+      <w:rPr>
+        <w:rFonts w:ascii="Symbol" w:hAnsi="Symbol" w:cs="Symbol" w:hint="default"/>
+      </w:rPr>
+    </w:lvl>
+    <w:lvl w:ilvl="2">
+      <w:start w:val="0"/>
+      <w:numFmt w:val="bullet"/>
+      <w:lvlText w:val=""/>
+      <w:lvlJc w:val="left"/>
+      <w:pPr>
+        <w:tabs>
+          <w:tab w:val="num" w:pos="0"/>
+        </w:tabs>
+        <w:ind w:left="2160" w:hanging="480"/>
+      </w:pPr>
+      <w:rPr>
+        <w:rFonts w:ascii="Symbol" w:hAnsi="Symbol" w:cs="Symbol" w:hint="default"/>
+      </w:rPr>
+    </w:lvl>
+    <w:lvl w:ilvl="3">
+      <w:start w:val="0"/>
+      <w:numFmt w:val="bullet"/>
+      <w:lvlText w:val=""/>
+      <w:lvlJc w:val="left"/>
+      <w:pPr>
+        <w:tabs>
+          <w:tab w:val="num" w:pos="0"/>
+        </w:tabs>
+        <w:ind w:left="2880" w:hanging="480"/>
+      </w:pPr>
+      <w:rPr>
+        <w:rFonts w:ascii="Symbol" w:hAnsi="Symbol" w:cs="Symbol" w:hint="default"/>
+      </w:rPr>
+    </w:lvl>
+    <w:lvl w:ilvl="4">
+      <w:start w:val="0"/>
+      <w:numFmt w:val="bullet"/>
+      <w:lvlText w:val=""/>
+      <w:lvlJc w:val="left"/>
+      <w:pPr>
+        <w:tabs>
+          <w:tab w:val="num" w:pos="0"/>
+        </w:tabs>
+        <w:ind w:left="3600" w:hanging="480"/>
+      </w:pPr>
+      <w:rPr>
+        <w:rFonts w:ascii="Symbol" w:hAnsi="Symbol" w:cs="Symbol" w:hint="default"/>
+      </w:rPr>
+    </w:lvl>
+    <w:lvl w:ilvl="5">
+      <w:start w:val="0"/>
+      <w:numFmt w:val="bullet"/>
+      <w:lvlText w:val=""/>
+      <w:lvlJc w:val="left"/>
+      <w:pPr>
+        <w:tabs>
+          <w:tab w:val="num" w:pos="0"/>
+        </w:tabs>
+        <w:ind w:left="4320" w:hanging="480"/>
+      </w:pPr>
+      <w:rPr>
+        <w:rFonts w:ascii="Symbol" w:hAnsi="Symbol" w:cs="Symbol" w:hint="default"/>
+      </w:rPr>
+    </w:lvl>
+    <w:lvl w:ilvl="6">
+      <w:start w:val="0"/>
+      <w:numFmt w:val="bullet"/>
+      <w:lvlText w:val=""/>
+      <w:lvlJc w:val="left"/>
+      <w:pPr>
+        <w:tabs>
+          <w:tab w:val="num" w:pos="0"/>
+        </w:tabs>
+        <w:ind w:left="5040" w:hanging="480"/>
+      </w:pPr>
+      <w:rPr>
+        <w:rFonts w:ascii="Symbol" w:hAnsi="Symbol" w:cs="Symbol" w:hint="default"/>
+      </w:rPr>
+    </w:lvl>
+    <w:lvl w:ilvl="7">
+      <w:start w:val="0"/>
+      <w:numFmt w:val="bullet"/>
+      <w:lvlText w:val=""/>
+      <w:lvlJc w:val="left"/>
+      <w:pPr>
+        <w:tabs>
+          <w:tab w:val="num" w:pos="0"/>
+        </w:tabs>
+        <w:ind w:left="5760" w:hanging="480"/>
+      </w:pPr>
+      <w:rPr>
+        <w:rFonts w:ascii="Symbol" w:hAnsi="Symbol" w:cs="Symbol" w:hint="default"/>
+      </w:rPr>
+    </w:lvl>
+    <w:lvl w:ilvl="8">
+      <w:start w:val="0"/>
+      <w:numFmt w:val="bullet"/>
+      <w:lvlText w:val=""/>
+      <w:lvlJc w:val="left"/>
+      <w:pPr>
+        <w:tabs>
+          <w:tab w:val="num" w:pos="0"/>
+        </w:tabs>
+        <w:ind w:left="6480" w:hanging="480"/>
+      </w:pPr>
+      <w:rPr>
+        <w:rFonts w:ascii="Symbol" w:hAnsi="Symbol" w:cs="Symbol" w:hint="default"/>
+      </w:rPr>
+    </w:lvl>
+  </w:abstractNum>
+  <w:abstractNum w:abstractNumId="11">
+    <w:lvl w:ilvl="0">
+      <w:numFmt w:val="bullet"/>
       <w:lvlText w:val=""/>
       <w:lvlJc w:val="left"/>
       <w:pPr>
@@ -4071,7 +5996,143 @@
       </w:rPr>
     </w:lvl>
   </w:abstractNum>
-  <w:abstractNum w:abstractNumId="10">
+  <w:abstractNum w:abstractNumId="12">
+    <w:lvl w:ilvl="0">
+      <w:numFmt w:val="bullet"/>
+      <w:lvlText w:val=""/>
+      <w:lvlJc w:val="left"/>
+      <w:pPr>
+        <w:tabs>
+          <w:tab w:val="num" w:pos="0"/>
+        </w:tabs>
+        <w:ind w:left="720" w:hanging="480"/>
+      </w:pPr>
+      <w:rPr>
+        <w:rFonts w:ascii="Symbol" w:hAnsi="Symbol" w:cs="Symbol" w:hint="default"/>
+      </w:rPr>
+    </w:lvl>
+    <w:lvl w:ilvl="1">
+      <w:start w:val="0"/>
+      <w:numFmt w:val="bullet"/>
+      <w:lvlText w:val=""/>
+      <w:lvlJc w:val="left"/>
+      <w:pPr>
+        <w:tabs>
+          <w:tab w:val="num" w:pos="0"/>
+        </w:tabs>
+        <w:ind w:left="1440" w:hanging="480"/>
+      </w:pPr>
+      <w:rPr>
+        <w:rFonts w:ascii="Symbol" w:hAnsi="Symbol" w:cs="Symbol" w:hint="default"/>
+      </w:rPr>
+    </w:lvl>
+    <w:lvl w:ilvl="2">
+      <w:start w:val="0"/>
+      <w:numFmt w:val="bullet"/>
+      <w:lvlText w:val=""/>
+      <w:lvlJc w:val="left"/>
+      <w:pPr>
+        <w:tabs>
+          <w:tab w:val="num" w:pos="0"/>
+        </w:tabs>
+        <w:ind w:left="2160" w:hanging="480"/>
+      </w:pPr>
+      <w:rPr>
+        <w:rFonts w:ascii="Symbol" w:hAnsi="Symbol" w:cs="Symbol" w:hint="default"/>
+      </w:rPr>
+    </w:lvl>
+    <w:lvl w:ilvl="3">
+      <w:start w:val="0"/>
+      <w:numFmt w:val="bullet"/>
+      <w:lvlText w:val=""/>
+      <w:lvlJc w:val="left"/>
+      <w:pPr>
+        <w:tabs>
+          <w:tab w:val="num" w:pos="0"/>
+        </w:tabs>
+        <w:ind w:left="2880" w:hanging="480"/>
+      </w:pPr>
+      <w:rPr>
+        <w:rFonts w:ascii="Symbol" w:hAnsi="Symbol" w:cs="Symbol" w:hint="default"/>
+      </w:rPr>
+    </w:lvl>
+    <w:lvl w:ilvl="4">
+      <w:start w:val="0"/>
+      <w:numFmt w:val="bullet"/>
+      <w:lvlText w:val=""/>
+      <w:lvlJc w:val="left"/>
+      <w:pPr>
+        <w:tabs>
+          <w:tab w:val="num" w:pos="0"/>
+        </w:tabs>
+        <w:ind w:left="3600" w:hanging="480"/>
+      </w:pPr>
+      <w:rPr>
+        <w:rFonts w:ascii="Symbol" w:hAnsi="Symbol" w:cs="Symbol" w:hint="default"/>
+      </w:rPr>
+    </w:lvl>
+    <w:lvl w:ilvl="5">
+      <w:start w:val="0"/>
+      <w:numFmt w:val="bullet"/>
+      <w:lvlText w:val=""/>
+      <w:lvlJc w:val="left"/>
+      <w:pPr>
+        <w:tabs>
+          <w:tab w:val="num" w:pos="0"/>
+        </w:tabs>
+        <w:ind w:left="4320" w:hanging="480"/>
+      </w:pPr>
+      <w:rPr>
+        <w:rFonts w:ascii="Symbol" w:hAnsi="Symbol" w:cs="Symbol" w:hint="default"/>
+      </w:rPr>
+    </w:lvl>
+    <w:lvl w:ilvl="6">
+      <w:start w:val="0"/>
+      <w:numFmt w:val="bullet"/>
+      <w:lvlText w:val=""/>
+      <w:lvlJc w:val="left"/>
+      <w:pPr>
+        <w:tabs>
+          <w:tab w:val="num" w:pos="0"/>
+        </w:tabs>
+        <w:ind w:left="5040" w:hanging="480"/>
+      </w:pPr>
+      <w:rPr>
+        <w:rFonts w:ascii="Symbol" w:hAnsi="Symbol" w:cs="Symbol" w:hint="default"/>
+      </w:rPr>
+    </w:lvl>
+    <w:lvl w:ilvl="7">
+      <w:start w:val="0"/>
+      <w:numFmt w:val="bullet"/>
+      <w:lvlText w:val=""/>
+      <w:lvlJc w:val="left"/>
+      <w:pPr>
+        <w:tabs>
+          <w:tab w:val="num" w:pos="0"/>
+        </w:tabs>
+        <w:ind w:left="5760" w:hanging="480"/>
+      </w:pPr>
+      <w:rPr>
+        <w:rFonts w:ascii="Symbol" w:hAnsi="Symbol" w:cs="Symbol" w:hint="default"/>
+      </w:rPr>
+    </w:lvl>
+    <w:lvl w:ilvl="8">
+      <w:start w:val="0"/>
+      <w:numFmt w:val="bullet"/>
+      <w:lvlText w:val=""/>
+      <w:lvlJc w:val="left"/>
+      <w:pPr>
+        <w:tabs>
+          <w:tab w:val="num" w:pos="0"/>
+        </w:tabs>
+        <w:ind w:left="6480" w:hanging="480"/>
+      </w:pPr>
+      <w:rPr>
+        <w:rFonts w:ascii="Symbol" w:hAnsi="Symbol" w:cs="Symbol" w:hint="default"/>
+      </w:rPr>
+    </w:lvl>
+  </w:abstractNum>
+  <w:abstractNum w:abstractNumId="13">
     <w:lvl w:ilvl="0">
       <w:start w:val="4"/>
       <w:numFmt w:val="decimal"/>
@@ -4190,7 +6251,7 @@
       <w:rPr/>
     </w:lvl>
   </w:abstractNum>
-  <w:abstractNum w:abstractNumId="11">
+  <w:abstractNum w:abstractNumId="14">
     <w:lvl w:ilvl="0">
       <w:numFmt w:val="bullet"/>
       <w:lvlText w:val=""/>
@@ -4326,7 +6387,7 @@
       </w:rPr>
     </w:lvl>
   </w:abstractNum>
-  <w:abstractNum w:abstractNumId="12">
+  <w:abstractNum w:abstractNumId="15">
     <w:lvl w:ilvl="0">
       <w:start w:val="1"/>
       <w:numFmt w:val="none"/>
@@ -4482,13 +6543,13 @@
     <w:abstractNumId w:val="12"/>
   </w:num>
   <w:num w:numId="13">
-    <w:abstractNumId w:val="2"/>
+    <w:abstractNumId w:val="13"/>
   </w:num>
   <w:num w:numId="14">
-    <w:abstractNumId w:val="2"/>
+    <w:abstractNumId w:val="14"/>
   </w:num>
   <w:num w:numId="15">
-    <w:abstractNumId w:val="2"/>
+    <w:abstractNumId w:val="15"/>
   </w:num>
   <w:num w:numId="16">
     <w:abstractNumId w:val="2"/>
@@ -4500,34 +6561,744 @@
     <w:abstractNumId w:val="2"/>
   </w:num>
   <w:num w:numId="19">
-    <w:abstractNumId w:val="7"/>
+    <w:abstractNumId w:val="2"/>
+  </w:num>
+  <w:num w:numId="20">
+    <w:abstractNumId w:val="2"/>
+  </w:num>
+  <w:num w:numId="21">
+    <w:abstractNumId w:val="8"/>
     <w:lvlOverride w:ilvl="0">
       <w:startOverride w:val="1"/>
     </w:lvlOverride>
   </w:num>
-  <w:num w:numId="20">
-    <w:abstractNumId w:val="8"/>
+  <w:num w:numId="22">
+    <w:abstractNumId w:val="9"/>
     <w:lvlOverride w:ilvl="0">
       <w:startOverride w:val="3"/>
     </w:lvlOverride>
   </w:num>
-  <w:num w:numId="21">
-    <w:abstractNumId w:val="2"/>
+  <w:num w:numId="23">
+    <w:abstractNumId w:val="12"/>
+    <w:lvlOverride w:ilvl="0">
+      <w:lvl w:ilvl="0">
+        <w:numFmt w:val="bullet"/>
+        <w:lvlText w:val=""/>
+        <w:lvlJc w:val="left"/>
+        <w:pPr>
+          <w:tabs>
+            <w:tab w:val="num" w:pos="0"/>
+          </w:tabs>
+          <w:ind w:left="720" w:hanging="480"/>
+        </w:pPr>
+        <w:rPr>
+          <w:rFonts w:ascii="Symbol" w:hAnsi="Symbol" w:cs="Symbol" w:hint="default"/>
+        </w:rPr>
+      </w:lvl>
+    </w:lvlOverride>
+    <w:lvlOverride w:ilvl="0">
+      <w:startOverride w:val="0"/>
+    </w:lvlOverride>
+    <w:lvlOverride w:ilvl="1">
+      <w:lvl w:ilvl="1">
+        <w:start w:val="0"/>
+        <w:numFmt w:val="bullet"/>
+        <w:lvlText w:val=""/>
+        <w:lvlJc w:val="left"/>
+        <w:pPr>
+          <w:tabs>
+            <w:tab w:val="num" w:pos="0"/>
+          </w:tabs>
+          <w:ind w:left="1440" w:hanging="480"/>
+        </w:pPr>
+        <w:rPr>
+          <w:rFonts w:ascii="Symbol" w:hAnsi="Symbol" w:cs="Symbol" w:hint="default"/>
+        </w:rPr>
+      </w:lvl>
+    </w:lvlOverride>
+    <w:lvlOverride w:ilvl="1">
+      <w:startOverride w:val="0"/>
+    </w:lvlOverride>
+    <w:lvlOverride w:ilvl="2">
+      <w:lvl w:ilvl="2">
+        <w:start w:val="0"/>
+        <w:numFmt w:val="bullet"/>
+        <w:lvlText w:val=""/>
+        <w:lvlJc w:val="left"/>
+        <w:pPr>
+          <w:tabs>
+            <w:tab w:val="num" w:pos="0"/>
+          </w:tabs>
+          <w:ind w:left="2160" w:hanging="480"/>
+        </w:pPr>
+        <w:rPr>
+          <w:rFonts w:ascii="Symbol" w:hAnsi="Symbol" w:cs="Symbol" w:hint="default"/>
+        </w:rPr>
+      </w:lvl>
+    </w:lvlOverride>
+    <w:lvlOverride w:ilvl="2">
+      <w:startOverride w:val="0"/>
+    </w:lvlOverride>
+    <w:lvlOverride w:ilvl="3">
+      <w:lvl w:ilvl="3">
+        <w:start w:val="0"/>
+        <w:numFmt w:val="bullet"/>
+        <w:lvlText w:val=""/>
+        <w:lvlJc w:val="left"/>
+        <w:pPr>
+          <w:tabs>
+            <w:tab w:val="num" w:pos="0"/>
+          </w:tabs>
+          <w:ind w:left="2880" w:hanging="480"/>
+        </w:pPr>
+        <w:rPr>
+          <w:rFonts w:ascii="Symbol" w:hAnsi="Symbol" w:cs="Symbol" w:hint="default"/>
+        </w:rPr>
+      </w:lvl>
+    </w:lvlOverride>
+    <w:lvlOverride w:ilvl="3">
+      <w:startOverride w:val="0"/>
+    </w:lvlOverride>
+    <w:lvlOverride w:ilvl="4">
+      <w:lvl w:ilvl="4">
+        <w:start w:val="0"/>
+        <w:numFmt w:val="bullet"/>
+        <w:lvlText w:val=""/>
+        <w:lvlJc w:val="left"/>
+        <w:pPr>
+          <w:tabs>
+            <w:tab w:val="num" w:pos="0"/>
+          </w:tabs>
+          <w:ind w:left="3600" w:hanging="480"/>
+        </w:pPr>
+        <w:rPr>
+          <w:rFonts w:ascii="Symbol" w:hAnsi="Symbol" w:cs="Symbol" w:hint="default"/>
+        </w:rPr>
+      </w:lvl>
+    </w:lvlOverride>
+    <w:lvlOverride w:ilvl="4">
+      <w:startOverride w:val="0"/>
+    </w:lvlOverride>
+    <w:lvlOverride w:ilvl="5">
+      <w:lvl w:ilvl="5">
+        <w:start w:val="0"/>
+        <w:numFmt w:val="bullet"/>
+        <w:lvlText w:val=""/>
+        <w:lvlJc w:val="left"/>
+        <w:pPr>
+          <w:tabs>
+            <w:tab w:val="num" w:pos="0"/>
+          </w:tabs>
+          <w:ind w:left="4320" w:hanging="480"/>
+        </w:pPr>
+        <w:rPr>
+          <w:rFonts w:ascii="Symbol" w:hAnsi="Symbol" w:cs="Symbol" w:hint="default"/>
+        </w:rPr>
+      </w:lvl>
+    </w:lvlOverride>
+    <w:lvlOverride w:ilvl="5">
+      <w:startOverride w:val="0"/>
+    </w:lvlOverride>
+    <w:lvlOverride w:ilvl="6">
+      <w:lvl w:ilvl="6">
+        <w:start w:val="0"/>
+        <w:numFmt w:val="bullet"/>
+        <w:lvlText w:val=""/>
+        <w:lvlJc w:val="left"/>
+        <w:pPr>
+          <w:tabs>
+            <w:tab w:val="num" w:pos="0"/>
+          </w:tabs>
+          <w:ind w:left="5040" w:hanging="480"/>
+        </w:pPr>
+        <w:rPr>
+          <w:rFonts w:ascii="Symbol" w:hAnsi="Symbol" w:cs="Symbol" w:hint="default"/>
+        </w:rPr>
+      </w:lvl>
+    </w:lvlOverride>
+    <w:lvlOverride w:ilvl="6">
+      <w:startOverride w:val="0"/>
+    </w:lvlOverride>
+    <w:lvlOverride w:ilvl="7">
+      <w:lvl w:ilvl="7">
+        <w:start w:val="0"/>
+        <w:numFmt w:val="bullet"/>
+        <w:lvlText w:val=""/>
+        <w:lvlJc w:val="left"/>
+        <w:pPr>
+          <w:tabs>
+            <w:tab w:val="num" w:pos="0"/>
+          </w:tabs>
+          <w:ind w:left="5760" w:hanging="480"/>
+        </w:pPr>
+        <w:rPr>
+          <w:rFonts w:ascii="Symbol" w:hAnsi="Symbol" w:cs="Symbol" w:hint="default"/>
+        </w:rPr>
+      </w:lvl>
+    </w:lvlOverride>
+    <w:lvlOverride w:ilvl="7">
+      <w:startOverride w:val="0"/>
+    </w:lvlOverride>
+    <w:lvlOverride w:ilvl="8">
+      <w:lvl w:ilvl="8">
+        <w:start w:val="0"/>
+        <w:numFmt w:val="bullet"/>
+        <w:lvlText w:val=""/>
+        <w:lvlJc w:val="left"/>
+        <w:pPr>
+          <w:tabs>
+            <w:tab w:val="num" w:pos="0"/>
+          </w:tabs>
+          <w:ind w:left="6480" w:hanging="480"/>
+        </w:pPr>
+        <w:rPr>
+          <w:rFonts w:ascii="Symbol" w:hAnsi="Symbol" w:cs="Symbol" w:hint="default"/>
+        </w:rPr>
+      </w:lvl>
+    </w:lvlOverride>
   </w:num>
-  <w:num w:numId="22">
-    <w:abstractNumId w:val="2"/>
+  <w:num w:numId="24">
+    <w:abstractNumId w:val="12"/>
+    <w:lvlOverride w:ilvl="0">
+      <w:lvl w:ilvl="0">
+        <w:numFmt w:val="bullet"/>
+        <w:lvlText w:val=""/>
+        <w:lvlJc w:val="left"/>
+        <w:pPr>
+          <w:tabs>
+            <w:tab w:val="num" w:pos="0"/>
+          </w:tabs>
+          <w:ind w:left="720" w:hanging="480"/>
+        </w:pPr>
+        <w:rPr>
+          <w:rFonts w:ascii="Symbol" w:hAnsi="Symbol" w:cs="Symbol" w:hint="default"/>
+        </w:rPr>
+      </w:lvl>
+    </w:lvlOverride>
+    <w:lvlOverride w:ilvl="0">
+      <w:startOverride w:val="0"/>
+    </w:lvlOverride>
+    <w:lvlOverride w:ilvl="1">
+      <w:lvl w:ilvl="1">
+        <w:start w:val="0"/>
+        <w:numFmt w:val="bullet"/>
+        <w:lvlText w:val=""/>
+        <w:lvlJc w:val="left"/>
+        <w:pPr>
+          <w:tabs>
+            <w:tab w:val="num" w:pos="0"/>
+          </w:tabs>
+          <w:ind w:left="1440" w:hanging="480"/>
+        </w:pPr>
+        <w:rPr>
+          <w:rFonts w:ascii="Symbol" w:hAnsi="Symbol" w:cs="Symbol" w:hint="default"/>
+        </w:rPr>
+      </w:lvl>
+    </w:lvlOverride>
+    <w:lvlOverride w:ilvl="1">
+      <w:startOverride w:val="0"/>
+    </w:lvlOverride>
+    <w:lvlOverride w:ilvl="2">
+      <w:lvl w:ilvl="2">
+        <w:start w:val="0"/>
+        <w:numFmt w:val="bullet"/>
+        <w:lvlText w:val=""/>
+        <w:lvlJc w:val="left"/>
+        <w:pPr>
+          <w:tabs>
+            <w:tab w:val="num" w:pos="0"/>
+          </w:tabs>
+          <w:ind w:left="2160" w:hanging="480"/>
+        </w:pPr>
+        <w:rPr>
+          <w:rFonts w:ascii="Symbol" w:hAnsi="Symbol" w:cs="Symbol" w:hint="default"/>
+        </w:rPr>
+      </w:lvl>
+    </w:lvlOverride>
+    <w:lvlOverride w:ilvl="2">
+      <w:startOverride w:val="0"/>
+    </w:lvlOverride>
+    <w:lvlOverride w:ilvl="3">
+      <w:lvl w:ilvl="3">
+        <w:start w:val="0"/>
+        <w:numFmt w:val="bullet"/>
+        <w:lvlText w:val=""/>
+        <w:lvlJc w:val="left"/>
+        <w:pPr>
+          <w:tabs>
+            <w:tab w:val="num" w:pos="0"/>
+          </w:tabs>
+          <w:ind w:left="2880" w:hanging="480"/>
+        </w:pPr>
+        <w:rPr>
+          <w:rFonts w:ascii="Symbol" w:hAnsi="Symbol" w:cs="Symbol" w:hint="default"/>
+        </w:rPr>
+      </w:lvl>
+    </w:lvlOverride>
+    <w:lvlOverride w:ilvl="3">
+      <w:startOverride w:val="0"/>
+    </w:lvlOverride>
+    <w:lvlOverride w:ilvl="4">
+      <w:lvl w:ilvl="4">
+        <w:start w:val="0"/>
+        <w:numFmt w:val="bullet"/>
+        <w:lvlText w:val=""/>
+        <w:lvlJc w:val="left"/>
+        <w:pPr>
+          <w:tabs>
+            <w:tab w:val="num" w:pos="0"/>
+          </w:tabs>
+          <w:ind w:left="3600" w:hanging="480"/>
+        </w:pPr>
+        <w:rPr>
+          <w:rFonts w:ascii="Symbol" w:hAnsi="Symbol" w:cs="Symbol" w:hint="default"/>
+        </w:rPr>
+      </w:lvl>
+    </w:lvlOverride>
+    <w:lvlOverride w:ilvl="4">
+      <w:startOverride w:val="0"/>
+    </w:lvlOverride>
+    <w:lvlOverride w:ilvl="5">
+      <w:lvl w:ilvl="5">
+        <w:start w:val="0"/>
+        <w:numFmt w:val="bullet"/>
+        <w:lvlText w:val=""/>
+        <w:lvlJc w:val="left"/>
+        <w:pPr>
+          <w:tabs>
+            <w:tab w:val="num" w:pos="0"/>
+          </w:tabs>
+          <w:ind w:left="4320" w:hanging="480"/>
+        </w:pPr>
+        <w:rPr>
+          <w:rFonts w:ascii="Symbol" w:hAnsi="Symbol" w:cs="Symbol" w:hint="default"/>
+        </w:rPr>
+      </w:lvl>
+    </w:lvlOverride>
+    <w:lvlOverride w:ilvl="5">
+      <w:startOverride w:val="0"/>
+    </w:lvlOverride>
+    <w:lvlOverride w:ilvl="6">
+      <w:lvl w:ilvl="6">
+        <w:start w:val="0"/>
+        <w:numFmt w:val="bullet"/>
+        <w:lvlText w:val=""/>
+        <w:lvlJc w:val="left"/>
+        <w:pPr>
+          <w:tabs>
+            <w:tab w:val="num" w:pos="0"/>
+          </w:tabs>
+          <w:ind w:left="5040" w:hanging="480"/>
+        </w:pPr>
+        <w:rPr>
+          <w:rFonts w:ascii="Symbol" w:hAnsi="Symbol" w:cs="Symbol" w:hint="default"/>
+        </w:rPr>
+      </w:lvl>
+    </w:lvlOverride>
+    <w:lvlOverride w:ilvl="6">
+      <w:startOverride w:val="0"/>
+    </w:lvlOverride>
+    <w:lvlOverride w:ilvl="7">
+      <w:lvl w:ilvl="7">
+        <w:start w:val="0"/>
+        <w:numFmt w:val="bullet"/>
+        <w:lvlText w:val=""/>
+        <w:lvlJc w:val="left"/>
+        <w:pPr>
+          <w:tabs>
+            <w:tab w:val="num" w:pos="0"/>
+          </w:tabs>
+          <w:ind w:left="5760" w:hanging="480"/>
+        </w:pPr>
+        <w:rPr>
+          <w:rFonts w:ascii="Symbol" w:hAnsi="Symbol" w:cs="Symbol" w:hint="default"/>
+        </w:rPr>
+      </w:lvl>
+    </w:lvlOverride>
+    <w:lvlOverride w:ilvl="7">
+      <w:startOverride w:val="0"/>
+    </w:lvlOverride>
+    <w:lvlOverride w:ilvl="8">
+      <w:lvl w:ilvl="8">
+        <w:start w:val="0"/>
+        <w:numFmt w:val="bullet"/>
+        <w:lvlText w:val=""/>
+        <w:lvlJc w:val="left"/>
+        <w:pPr>
+          <w:tabs>
+            <w:tab w:val="num" w:pos="0"/>
+          </w:tabs>
+          <w:ind w:left="6480" w:hanging="480"/>
+        </w:pPr>
+        <w:rPr>
+          <w:rFonts w:ascii="Symbol" w:hAnsi="Symbol" w:cs="Symbol" w:hint="default"/>
+        </w:rPr>
+      </w:lvl>
+    </w:lvlOverride>
   </w:num>
-  <w:num w:numId="23">
-    <w:abstractNumId w:val="10"/>
+  <w:num w:numId="25">
+    <w:abstractNumId w:val="13"/>
     <w:lvlOverride w:ilvl="0">
       <w:startOverride w:val="4"/>
     </w:lvlOverride>
   </w:num>
-  <w:num w:numId="24">
-    <w:abstractNumId w:val="2"/>
+  <w:num w:numId="26">
+    <w:abstractNumId w:val="12"/>
+    <w:lvlOverride w:ilvl="0">
+      <w:lvl w:ilvl="0">
+        <w:numFmt w:val="bullet"/>
+        <w:lvlText w:val=""/>
+        <w:lvlJc w:val="left"/>
+        <w:pPr>
+          <w:tabs>
+            <w:tab w:val="num" w:pos="0"/>
+          </w:tabs>
+          <w:ind w:left="720" w:hanging="480"/>
+        </w:pPr>
+        <w:rPr>
+          <w:rFonts w:ascii="Symbol" w:hAnsi="Symbol" w:cs="Symbol" w:hint="default"/>
+        </w:rPr>
+      </w:lvl>
+    </w:lvlOverride>
+    <w:lvlOverride w:ilvl="0">
+      <w:startOverride w:val="0"/>
+    </w:lvlOverride>
+    <w:lvlOverride w:ilvl="1">
+      <w:lvl w:ilvl="1">
+        <w:start w:val="0"/>
+        <w:numFmt w:val="bullet"/>
+        <w:lvlText w:val=""/>
+        <w:lvlJc w:val="left"/>
+        <w:pPr>
+          <w:tabs>
+            <w:tab w:val="num" w:pos="0"/>
+          </w:tabs>
+          <w:ind w:left="1440" w:hanging="480"/>
+        </w:pPr>
+        <w:rPr>
+          <w:rFonts w:ascii="Symbol" w:hAnsi="Symbol" w:cs="Symbol" w:hint="default"/>
+        </w:rPr>
+      </w:lvl>
+    </w:lvlOverride>
+    <w:lvlOverride w:ilvl="1">
+      <w:startOverride w:val="0"/>
+    </w:lvlOverride>
+    <w:lvlOverride w:ilvl="2">
+      <w:lvl w:ilvl="2">
+        <w:start w:val="0"/>
+        <w:numFmt w:val="bullet"/>
+        <w:lvlText w:val=""/>
+        <w:lvlJc w:val="left"/>
+        <w:pPr>
+          <w:tabs>
+            <w:tab w:val="num" w:pos="0"/>
+          </w:tabs>
+          <w:ind w:left="2160" w:hanging="480"/>
+        </w:pPr>
+        <w:rPr>
+          <w:rFonts w:ascii="Symbol" w:hAnsi="Symbol" w:cs="Symbol" w:hint="default"/>
+        </w:rPr>
+      </w:lvl>
+    </w:lvlOverride>
+    <w:lvlOverride w:ilvl="2">
+      <w:startOverride w:val="0"/>
+    </w:lvlOverride>
+    <w:lvlOverride w:ilvl="3">
+      <w:lvl w:ilvl="3">
+        <w:start w:val="0"/>
+        <w:numFmt w:val="bullet"/>
+        <w:lvlText w:val=""/>
+        <w:lvlJc w:val="left"/>
+        <w:pPr>
+          <w:tabs>
+            <w:tab w:val="num" w:pos="0"/>
+          </w:tabs>
+          <w:ind w:left="2880" w:hanging="480"/>
+        </w:pPr>
+        <w:rPr>
+          <w:rFonts w:ascii="Symbol" w:hAnsi="Symbol" w:cs="Symbol" w:hint="default"/>
+        </w:rPr>
+      </w:lvl>
+    </w:lvlOverride>
+    <w:lvlOverride w:ilvl="3">
+      <w:startOverride w:val="0"/>
+    </w:lvlOverride>
+    <w:lvlOverride w:ilvl="4">
+      <w:lvl w:ilvl="4">
+        <w:start w:val="0"/>
+        <w:numFmt w:val="bullet"/>
+        <w:lvlText w:val=""/>
+        <w:lvlJc w:val="left"/>
+        <w:pPr>
+          <w:tabs>
+            <w:tab w:val="num" w:pos="0"/>
+          </w:tabs>
+          <w:ind w:left="3600" w:hanging="480"/>
+        </w:pPr>
+        <w:rPr>
+          <w:rFonts w:ascii="Symbol" w:hAnsi="Symbol" w:cs="Symbol" w:hint="default"/>
+        </w:rPr>
+      </w:lvl>
+    </w:lvlOverride>
+    <w:lvlOverride w:ilvl="4">
+      <w:startOverride w:val="0"/>
+    </w:lvlOverride>
+    <w:lvlOverride w:ilvl="5">
+      <w:lvl w:ilvl="5">
+        <w:start w:val="0"/>
+        <w:numFmt w:val="bullet"/>
+        <w:lvlText w:val=""/>
+        <w:lvlJc w:val="left"/>
+        <w:pPr>
+          <w:tabs>
+            <w:tab w:val="num" w:pos="0"/>
+          </w:tabs>
+          <w:ind w:left="4320" w:hanging="480"/>
+        </w:pPr>
+        <w:rPr>
+          <w:rFonts w:ascii="Symbol" w:hAnsi="Symbol" w:cs="Symbol" w:hint="default"/>
+        </w:rPr>
+      </w:lvl>
+    </w:lvlOverride>
+    <w:lvlOverride w:ilvl="5">
+      <w:startOverride w:val="0"/>
+    </w:lvlOverride>
+    <w:lvlOverride w:ilvl="6">
+      <w:lvl w:ilvl="6">
+        <w:start w:val="0"/>
+        <w:numFmt w:val="bullet"/>
+        <w:lvlText w:val=""/>
+        <w:lvlJc w:val="left"/>
+        <w:pPr>
+          <w:tabs>
+            <w:tab w:val="num" w:pos="0"/>
+          </w:tabs>
+          <w:ind w:left="5040" w:hanging="480"/>
+        </w:pPr>
+        <w:rPr>
+          <w:rFonts w:ascii="Symbol" w:hAnsi="Symbol" w:cs="Symbol" w:hint="default"/>
+        </w:rPr>
+      </w:lvl>
+    </w:lvlOverride>
+    <w:lvlOverride w:ilvl="6">
+      <w:startOverride w:val="0"/>
+    </w:lvlOverride>
+    <w:lvlOverride w:ilvl="7">
+      <w:lvl w:ilvl="7">
+        <w:start w:val="0"/>
+        <w:numFmt w:val="bullet"/>
+        <w:lvlText w:val=""/>
+        <w:lvlJc w:val="left"/>
+        <w:pPr>
+          <w:tabs>
+            <w:tab w:val="num" w:pos="0"/>
+          </w:tabs>
+          <w:ind w:left="5760" w:hanging="480"/>
+        </w:pPr>
+        <w:rPr>
+          <w:rFonts w:ascii="Symbol" w:hAnsi="Symbol" w:cs="Symbol" w:hint="default"/>
+        </w:rPr>
+      </w:lvl>
+    </w:lvlOverride>
+    <w:lvlOverride w:ilvl="7">
+      <w:startOverride w:val="0"/>
+    </w:lvlOverride>
+    <w:lvlOverride w:ilvl="8">
+      <w:lvl w:ilvl="8">
+        <w:start w:val="0"/>
+        <w:numFmt w:val="bullet"/>
+        <w:lvlText w:val=""/>
+        <w:lvlJc w:val="left"/>
+        <w:pPr>
+          <w:tabs>
+            <w:tab w:val="num" w:pos="0"/>
+          </w:tabs>
+          <w:ind w:left="6480" w:hanging="480"/>
+        </w:pPr>
+        <w:rPr>
+          <w:rFonts w:ascii="Symbol" w:hAnsi="Symbol" w:cs="Symbol" w:hint="default"/>
+        </w:rPr>
+      </w:lvl>
+    </w:lvlOverride>
   </w:num>
-  <w:num w:numId="25">
-    <w:abstractNumId w:val="2"/>
+  <w:num w:numId="27">
+    <w:abstractNumId w:val="12"/>
+    <w:lvlOverride w:ilvl="0">
+      <w:lvl w:ilvl="0">
+        <w:numFmt w:val="bullet"/>
+        <w:lvlText w:val=""/>
+        <w:lvlJc w:val="left"/>
+        <w:pPr>
+          <w:tabs>
+            <w:tab w:val="num" w:pos="0"/>
+          </w:tabs>
+          <w:ind w:left="720" w:hanging="480"/>
+        </w:pPr>
+        <w:rPr>
+          <w:rFonts w:ascii="Symbol" w:hAnsi="Symbol" w:cs="Symbol" w:hint="default"/>
+        </w:rPr>
+      </w:lvl>
+    </w:lvlOverride>
+    <w:lvlOverride w:ilvl="0">
+      <w:startOverride w:val="0"/>
+    </w:lvlOverride>
+    <w:lvlOverride w:ilvl="1">
+      <w:lvl w:ilvl="1">
+        <w:start w:val="0"/>
+        <w:numFmt w:val="bullet"/>
+        <w:lvlText w:val=""/>
+        <w:lvlJc w:val="left"/>
+        <w:pPr>
+          <w:tabs>
+            <w:tab w:val="num" w:pos="0"/>
+          </w:tabs>
+          <w:ind w:left="1440" w:hanging="480"/>
+        </w:pPr>
+        <w:rPr>
+          <w:rFonts w:ascii="Symbol" w:hAnsi="Symbol" w:cs="Symbol" w:hint="default"/>
+        </w:rPr>
+      </w:lvl>
+    </w:lvlOverride>
+    <w:lvlOverride w:ilvl="1">
+      <w:startOverride w:val="0"/>
+    </w:lvlOverride>
+    <w:lvlOverride w:ilvl="2">
+      <w:lvl w:ilvl="2">
+        <w:start w:val="0"/>
+        <w:numFmt w:val="bullet"/>
+        <w:lvlText w:val=""/>
+        <w:lvlJc w:val="left"/>
+        <w:pPr>
+          <w:tabs>
+            <w:tab w:val="num" w:pos="0"/>
+          </w:tabs>
+          <w:ind w:left="2160" w:hanging="480"/>
+        </w:pPr>
+        <w:rPr>
+          <w:rFonts w:ascii="Symbol" w:hAnsi="Symbol" w:cs="Symbol" w:hint="default"/>
+        </w:rPr>
+      </w:lvl>
+    </w:lvlOverride>
+    <w:lvlOverride w:ilvl="2">
+      <w:startOverride w:val="0"/>
+    </w:lvlOverride>
+    <w:lvlOverride w:ilvl="3">
+      <w:lvl w:ilvl="3">
+        <w:start w:val="0"/>
+        <w:numFmt w:val="bullet"/>
+        <w:lvlText w:val=""/>
+        <w:lvlJc w:val="left"/>
+        <w:pPr>
+          <w:tabs>
+            <w:tab w:val="num" w:pos="0"/>
+          </w:tabs>
+          <w:ind w:left="2880" w:hanging="480"/>
+        </w:pPr>
+        <w:rPr>
+          <w:rFonts w:ascii="Symbol" w:hAnsi="Symbol" w:cs="Symbol" w:hint="default"/>
+        </w:rPr>
+      </w:lvl>
+    </w:lvlOverride>
+    <w:lvlOverride w:ilvl="3">
+      <w:startOverride w:val="0"/>
+    </w:lvlOverride>
+    <w:lvlOverride w:ilvl="4">
+      <w:lvl w:ilvl="4">
+        <w:start w:val="0"/>
+        <w:numFmt w:val="bullet"/>
+        <w:lvlText w:val=""/>
+        <w:lvlJc w:val="left"/>
+        <w:pPr>
+          <w:tabs>
+            <w:tab w:val="num" w:pos="0"/>
+          </w:tabs>
+          <w:ind w:left="3600" w:hanging="480"/>
+        </w:pPr>
+        <w:rPr>
+          <w:rFonts w:ascii="Symbol" w:hAnsi="Symbol" w:cs="Symbol" w:hint="default"/>
+        </w:rPr>
+      </w:lvl>
+    </w:lvlOverride>
+    <w:lvlOverride w:ilvl="4">
+      <w:startOverride w:val="0"/>
+    </w:lvlOverride>
+    <w:lvlOverride w:ilvl="5">
+      <w:lvl w:ilvl="5">
+        <w:start w:val="0"/>
+        <w:numFmt w:val="bullet"/>
+        <w:lvlText w:val=""/>
+        <w:lvlJc w:val="left"/>
+        <w:pPr>
+          <w:tabs>
+            <w:tab w:val="num" w:pos="0"/>
+          </w:tabs>
+          <w:ind w:left="4320" w:hanging="480"/>
+        </w:pPr>
+        <w:rPr>
+          <w:rFonts w:ascii="Symbol" w:hAnsi="Symbol" w:cs="Symbol" w:hint="default"/>
+        </w:rPr>
+      </w:lvl>
+    </w:lvlOverride>
+    <w:lvlOverride w:ilvl="5">
+      <w:startOverride w:val="0"/>
+    </w:lvlOverride>
+    <w:lvlOverride w:ilvl="6">
+      <w:lvl w:ilvl="6">
+        <w:start w:val="0"/>
+        <w:numFmt w:val="bullet"/>
+        <w:lvlText w:val=""/>
+        <w:lvlJc w:val="left"/>
+        <w:pPr>
+          <w:tabs>
+            <w:tab w:val="num" w:pos="0"/>
+          </w:tabs>
+          <w:ind w:left="5040" w:hanging="480"/>
+        </w:pPr>
+        <w:rPr>
+          <w:rFonts w:ascii="Symbol" w:hAnsi="Symbol" w:cs="Symbol" w:hint="default"/>
+        </w:rPr>
+      </w:lvl>
+    </w:lvlOverride>
+    <w:lvlOverride w:ilvl="6">
+      <w:startOverride w:val="0"/>
+    </w:lvlOverride>
+    <w:lvlOverride w:ilvl="7">
+      <w:lvl w:ilvl="7">
+        <w:start w:val="0"/>
+        <w:numFmt w:val="bullet"/>
+        <w:lvlText w:val=""/>
+        <w:lvlJc w:val="left"/>
+        <w:pPr>
+          <w:tabs>
+            <w:tab w:val="num" w:pos="0"/>
+          </w:tabs>
+          <w:ind w:left="5760" w:hanging="480"/>
+        </w:pPr>
+        <w:rPr>
+          <w:rFonts w:ascii="Symbol" w:hAnsi="Symbol" w:cs="Symbol" w:hint="default"/>
+        </w:rPr>
+      </w:lvl>
+    </w:lvlOverride>
+    <w:lvlOverride w:ilvl="7">
+      <w:startOverride w:val="0"/>
+    </w:lvlOverride>
+    <w:lvlOverride w:ilvl="8">
+      <w:lvl w:ilvl="8">
+        <w:start w:val="0"/>
+        <w:numFmt w:val="bullet"/>
+        <w:lvlText w:val=""/>
+        <w:lvlJc w:val="left"/>
+        <w:pPr>
+          <w:tabs>
+            <w:tab w:val="num" w:pos="0"/>
+          </w:tabs>
+          <w:ind w:left="6480" w:hanging="480"/>
+        </w:pPr>
+        <w:rPr>
+          <w:rFonts w:ascii="Symbol" w:hAnsi="Symbol" w:cs="Symbol" w:hint="default"/>
+        </w:rPr>
+      </w:lvl>
+    </w:lvlOverride>
   </w:num>
 </w:numbering>
 </file>
@@ -4555,6 +7326,7 @@
     <w:qFormat/>
     <w:pPr>
       <w:widowControl/>
+      <w:suppressAutoHyphens w:val="true"/>
       <w:bidi w:val="0"/>
       <w:spacing w:before="0" w:after="200"/>
       <w:jc w:val="left"/>
@@ -4786,7 +7558,6 @@
   </w:style>
   <w:style w:type="character" w:styleId="FootnoteCharacters">
     <w:name w:val="Footnote Characters"/>
-    <w:basedOn w:val="BodyTextChar"/>
     <w:qFormat/>
     <w:rPr>
       <w:vertAlign w:val="superscript"/>
@@ -5206,6 +7977,7 @@
       <w:keepNext w:val="true"/>
       <w:keepLines/>
       <w:widowControl/>
+      <w:suppressAutoHyphens w:val="true"/>
       <w:bidi w:val="0"/>
       <w:spacing w:before="0" w:after="200"/>
       <w:jc w:val="center"/>
@@ -5227,6 +7999,7 @@
       <w:keepNext w:val="true"/>
       <w:keepLines/>
       <w:widowControl/>
+      <w:suppressAutoHyphens w:val="true"/>
       <w:bidi w:val="0"/>
       <w:spacing w:before="0" w:after="200"/>
       <w:jc w:val="center"/>

</xml_diff>

<commit_message>
compile of the day
</commit_message>
<xml_diff>
--- a/112-AdvancedProgramming-Collections/Lab-02.docx
+++ b/112-AdvancedProgramming-Collections/Lab-02.docx
@@ -911,7 +911,7 @@
         <w:pStyle w:val="Normal"/>
         <w:numPr>
           <w:ilvl w:val="0"/>
-          <w:numId w:val="16"/>
+          <w:numId w:val="17"/>
         </w:numPr>
         <w:rPr/>
       </w:pPr>
@@ -939,27 +939,13 @@
         <w:pStyle w:val="Compact"/>
         <w:numPr>
           <w:ilvl w:val="1"/>
-          <w:numId w:val="17"/>
-        </w:numPr>
-        <w:rPr/>
-      </w:pPr>
-      <w:r>
-        <w:rPr/>
-        <w:t>rotate([3,1,5,7], 0) –&gt; [3,1,5,7]</w:t>
-      </w:r>
-    </w:p>
-    <w:p>
-      <w:pPr>
-        <w:pStyle w:val="Compact"/>
-        <w:numPr>
-          <w:ilvl w:val="1"/>
           <w:numId w:val="18"/>
         </w:numPr>
         <w:rPr/>
       </w:pPr>
       <w:r>
         <w:rPr/>
-        <w:t>rotate([2,7,4,4,4], 2) –&gt; [4,4,2,7,4]</w:t>
+        <w:t>rotate([3,1,5,7], 0) –&gt; [3,1,5,7]</w:t>
       </w:r>
     </w:p>
     <w:p>
@@ -973,11 +959,25 @@
       </w:pPr>
       <w:r>
         <w:rPr/>
-        <w:t>rotate([2,5,7,2,1,3], -1) –&gt; [5,7,2,1,3,2]</w:t>
+        <w:t>rotate([2,7,4,4,4], 2) –&gt; [4,4,2,7,4]</w:t>
       </w:r>
     </w:p>
     <w:p>
       <w:pPr>
+        <w:pStyle w:val="Compact"/>
+        <w:numPr>
+          <w:ilvl w:val="1"/>
+          <w:numId w:val="20"/>
+        </w:numPr>
+        <w:rPr/>
+      </w:pPr>
+      <w:r>
+        <w:rPr/>
+        <w:t>rotate([2,5,7,2,1,3], -1) –&gt; [5,7,2,1,3,2]</w:t>
+      </w:r>
+    </w:p>
+    <w:p>
+      <w:pPr>
         <w:pStyle w:val="FirstParagraph"/>
         <w:rPr/>
       </w:pPr>
@@ -2028,718 +2028,6 @@
       <w:r>
         <w:rPr/>
       </w:r>
-    </w:p>
-    <w:p>
-      <w:pPr>
-        <w:pStyle w:val="Compact"/>
-        <w:numPr>
-          <w:ilvl w:val="0"/>
-          <w:numId w:val="20"/>
-        </w:numPr>
-        <w:rPr/>
-      </w:pPr>
-      <w:r>
-        <w:rPr/>
-        <w:t>Write a program which takes integers from user until user enters a 0 and displays them in ascending order (0 won’t be displayed).</w:t>
-      </w:r>
-    </w:p>
-    <w:p>
-      <w:pPr>
-        <w:pStyle w:val="FirstParagraph"/>
-        <w:rPr/>
-      </w:pPr>
-      <w:r>
-        <w:rPr>
-          <w:i/>
-          <w:iCs/>
-        </w:rPr>
-        <w:t>solution:</w:t>
-      </w:r>
-    </w:p>
-    <w:p>
-      <w:pPr>
-        <w:pStyle w:val="SourceCode"/>
-        <w:rPr/>
-      </w:pPr>
-      <w:r>
-        <w:rPr>
-          <w:rStyle w:val="KeywordTok"/>
-        </w:rPr>
-        <w:t>public</w:t>
-      </w:r>
-      <w:r>
-        <w:rPr>
-          <w:rStyle w:val="NormalTok"/>
-        </w:rPr>
-        <w:t xml:space="preserve"> </w:t>
-      </w:r>
-      <w:r>
-        <w:rPr>
-          <w:rStyle w:val="DataTypeTok"/>
-        </w:rPr>
-        <w:t>static</w:t>
-      </w:r>
-      <w:r>
-        <w:rPr>
-          <w:rStyle w:val="NormalTok"/>
-        </w:rPr>
-        <w:t xml:space="preserve"> </w:t>
-      </w:r>
-      <w:r>
-        <w:rPr>
-          <w:rStyle w:val="DataTypeTok"/>
-        </w:rPr>
-        <w:t>void</w:t>
-      </w:r>
-      <w:r>
-        <w:rPr>
-          <w:rStyle w:val="NormalTok"/>
-        </w:rPr>
-        <w:t xml:space="preserve"> </w:t>
-      </w:r>
-      <w:r>
-        <w:rPr>
-          <w:rStyle w:val="FunctionTok"/>
-        </w:rPr>
-        <w:t>main</w:t>
-      </w:r>
-      <w:r>
-        <w:rPr>
-          <w:rStyle w:val="OperatorTok"/>
-        </w:rPr>
-        <w:t>(</w:t>
-      </w:r>
-      <w:r>
-        <w:rPr>
-          <w:rStyle w:val="BuiltInTok"/>
-        </w:rPr>
-        <w:t>String</w:t>
-      </w:r>
-      <w:r>
-        <w:rPr>
-          <w:rStyle w:val="OperatorTok"/>
-        </w:rPr>
-        <w:t>[]</w:t>
-      </w:r>
-      <w:r>
-        <w:rPr>
-          <w:rStyle w:val="NormalTok"/>
-        </w:rPr>
-        <w:t xml:space="preserve"> args</w:t>
-      </w:r>
-      <w:r>
-        <w:rPr>
-          <w:rStyle w:val="OperatorTok"/>
-        </w:rPr>
-        <w:t>){</w:t>
-      </w:r>
-      <w:r>
-        <w:rPr/>
-        <w:br/>
-      </w:r>
-      <w:r>
-        <w:rPr>
-          <w:rStyle w:val="NormalTok"/>
-        </w:rPr>
-        <w:t xml:space="preserve">    </w:t>
-      </w:r>
-      <w:r>
-        <w:rPr>
-          <w:rStyle w:val="BuiltInTok"/>
-        </w:rPr>
-        <w:t>Scanner</w:t>
-      </w:r>
-      <w:r>
-        <w:rPr>
-          <w:rStyle w:val="NormalTok"/>
-        </w:rPr>
-        <w:t xml:space="preserve"> input </w:t>
-      </w:r>
-      <w:r>
-        <w:rPr>
-          <w:rStyle w:val="OperatorTok"/>
-        </w:rPr>
-        <w:t>=</w:t>
-      </w:r>
-      <w:r>
-        <w:rPr>
-          <w:rStyle w:val="NormalTok"/>
-        </w:rPr>
-        <w:t xml:space="preserve"> </w:t>
-      </w:r>
-      <w:r>
-        <w:rPr>
-          <w:rStyle w:val="KeywordTok"/>
-        </w:rPr>
-        <w:t>new</w:t>
-      </w:r>
-      <w:r>
-        <w:rPr>
-          <w:rStyle w:val="NormalTok"/>
-        </w:rPr>
-        <w:t xml:space="preserve"> </w:t>
-      </w:r>
-      <w:r>
-        <w:rPr>
-          <w:rStyle w:val="BuiltInTok"/>
-        </w:rPr>
-        <w:t>Scanner</w:t>
-      </w:r>
-      <w:r>
-        <w:rPr>
-          <w:rStyle w:val="OperatorTok"/>
-        </w:rPr>
-        <w:t>(</w:t>
-      </w:r>
-      <w:r>
-        <w:rPr>
-          <w:rStyle w:val="BuiltInTok"/>
-        </w:rPr>
-        <w:t>System</w:t>
-      </w:r>
-      <w:r>
-        <w:rPr>
-          <w:rStyle w:val="OperatorTok"/>
-        </w:rPr>
-        <w:t>.</w:t>
-      </w:r>
-      <w:r>
-        <w:rPr>
-          <w:rStyle w:val="FunctionTok"/>
-        </w:rPr>
-        <w:t>in</w:t>
-      </w:r>
-      <w:r>
-        <w:rPr>
-          <w:rStyle w:val="OperatorTok"/>
-        </w:rPr>
-        <w:t>);</w:t>
-      </w:r>
-      <w:r>
-        <w:rPr/>
-        <w:br/>
-      </w:r>
-      <w:r>
-        <w:rPr>
-          <w:rStyle w:val="NormalTok"/>
-        </w:rPr>
-        <w:t xml:space="preserve">    </w:t>
-      </w:r>
-      <w:r>
-        <w:rPr>
-          <w:rStyle w:val="CommentTok"/>
-        </w:rPr>
-        <w:t>// get numbers</w:t>
-      </w:r>
-      <w:r>
-        <w:rPr/>
-        <w:br/>
-      </w:r>
-      <w:r>
-        <w:rPr>
-          <w:rStyle w:val="NormalTok"/>
-        </w:rPr>
-        <w:t xml:space="preserve">    </w:t>
-      </w:r>
-      <w:r>
-        <w:rPr>
-          <w:rStyle w:val="BuiltInTok"/>
-        </w:rPr>
-        <w:t>ArrayList</w:t>
-      </w:r>
-      <w:r>
-        <w:rPr>
-          <w:rStyle w:val="OperatorTok"/>
-        </w:rPr>
-        <w:t>&lt;</w:t>
-      </w:r>
-      <w:r>
-        <w:rPr>
-          <w:rStyle w:val="BuiltInTok"/>
-        </w:rPr>
-        <w:t>Integer</w:t>
-      </w:r>
-      <w:r>
-        <w:rPr>
-          <w:rStyle w:val="OperatorTok"/>
-        </w:rPr>
-        <w:t>&gt;</w:t>
-      </w:r>
-      <w:r>
-        <w:rPr>
-          <w:rStyle w:val="NormalTok"/>
-        </w:rPr>
-        <w:t xml:space="preserve"> arl </w:t>
-      </w:r>
-      <w:r>
-        <w:rPr>
-          <w:rStyle w:val="OperatorTok"/>
-        </w:rPr>
-        <w:t>=</w:t>
-      </w:r>
-      <w:r>
-        <w:rPr>
-          <w:rStyle w:val="NormalTok"/>
-        </w:rPr>
-        <w:t xml:space="preserve"> </w:t>
-      </w:r>
-      <w:r>
-        <w:rPr>
-          <w:rStyle w:val="KeywordTok"/>
-        </w:rPr>
-        <w:t>new</w:t>
-      </w:r>
-      <w:r>
-        <w:rPr>
-          <w:rStyle w:val="NormalTok"/>
-        </w:rPr>
-        <w:t xml:space="preserve"> </w:t>
-      </w:r>
-      <w:r>
-        <w:rPr>
-          <w:rStyle w:val="BuiltInTok"/>
-        </w:rPr>
-        <w:t>ArrayList</w:t>
-      </w:r>
-      <w:r>
-        <w:rPr>
-          <w:rStyle w:val="OperatorTok"/>
-        </w:rPr>
-        <w:t>&lt;&gt;();</w:t>
-      </w:r>
-      <w:r>
-        <w:rPr/>
-        <w:br/>
-      </w:r>
-      <w:r>
-        <w:rPr>
-          <w:rStyle w:val="NormalTok"/>
-        </w:rPr>
-        <w:t xml:space="preserve">    </w:t>
-      </w:r>
-      <w:r>
-        <w:rPr>
-          <w:rStyle w:val="DataTypeTok"/>
-        </w:rPr>
-        <w:t>int</w:t>
-      </w:r>
-      <w:r>
-        <w:rPr>
-          <w:rStyle w:val="NormalTok"/>
-        </w:rPr>
-        <w:t xml:space="preserve"> next</w:t>
-      </w:r>
-      <w:r>
-        <w:rPr>
-          <w:rStyle w:val="OperatorTok"/>
-        </w:rPr>
-        <w:t>;</w:t>
-      </w:r>
-      <w:r>
-        <w:rPr/>
-        <w:br/>
-      </w:r>
-      <w:r>
-        <w:rPr>
-          <w:rStyle w:val="NormalTok"/>
-        </w:rPr>
-        <w:t xml:space="preserve">    </w:t>
-      </w:r>
-      <w:r>
-        <w:rPr>
-          <w:rStyle w:val="ControlFlowTok"/>
-        </w:rPr>
-        <w:t>while</w:t>
-      </w:r>
-      <w:r>
-        <w:rPr>
-          <w:rStyle w:val="OperatorTok"/>
-        </w:rPr>
-        <w:t>((</w:t>
-      </w:r>
-      <w:r>
-        <w:rPr>
-          <w:rStyle w:val="NormalTok"/>
-        </w:rPr>
-        <w:t xml:space="preserve">next </w:t>
-      </w:r>
-      <w:r>
-        <w:rPr>
-          <w:rStyle w:val="OperatorTok"/>
-        </w:rPr>
-        <w:t>=</w:t>
-      </w:r>
-      <w:r>
-        <w:rPr>
-          <w:rStyle w:val="NormalTok"/>
-        </w:rPr>
-        <w:t xml:space="preserve"> input</w:t>
-      </w:r>
-      <w:r>
-        <w:rPr>
-          <w:rStyle w:val="OperatorTok"/>
-        </w:rPr>
-        <w:t>.</w:t>
-      </w:r>
-      <w:r>
-        <w:rPr>
-          <w:rStyle w:val="FunctionTok"/>
-        </w:rPr>
-        <w:t>nextInt</w:t>
-      </w:r>
-      <w:r>
-        <w:rPr>
-          <w:rStyle w:val="OperatorTok"/>
-        </w:rPr>
-        <w:t>())</w:t>
-      </w:r>
-      <w:r>
-        <w:rPr>
-          <w:rStyle w:val="NormalTok"/>
-        </w:rPr>
-        <w:t xml:space="preserve"> </w:t>
-      </w:r>
-      <w:r>
-        <w:rPr>
-          <w:rStyle w:val="OperatorTok"/>
-        </w:rPr>
-        <w:t>!=</w:t>
-      </w:r>
-      <w:r>
-        <w:rPr>
-          <w:rStyle w:val="NormalTok"/>
-        </w:rPr>
-        <w:t xml:space="preserve"> </w:t>
-      </w:r>
-      <w:r>
-        <w:rPr>
-          <w:rStyle w:val="DecValTok"/>
-        </w:rPr>
-        <w:t>0</w:t>
-      </w:r>
-      <w:r>
-        <w:rPr>
-          <w:rStyle w:val="OperatorTok"/>
-        </w:rPr>
-        <w:t>)</w:t>
-      </w:r>
-      <w:r>
-        <w:rPr/>
-        <w:br/>
-      </w:r>
-      <w:r>
-        <w:rPr>
-          <w:rStyle w:val="NormalTok"/>
-        </w:rPr>
-        <w:t xml:space="preserve">        arl</w:t>
-      </w:r>
-      <w:r>
-        <w:rPr>
-          <w:rStyle w:val="OperatorTok"/>
-        </w:rPr>
-        <w:t>.</w:t>
-      </w:r>
-      <w:r>
-        <w:rPr>
-          <w:rStyle w:val="FunctionTok"/>
-        </w:rPr>
-        <w:t>add</w:t>
-      </w:r>
-      <w:r>
-        <w:rPr>
-          <w:rStyle w:val="OperatorTok"/>
-        </w:rPr>
-        <w:t>(</w:t>
-      </w:r>
-      <w:r>
-        <w:rPr>
-          <w:rStyle w:val="NormalTok"/>
-        </w:rPr>
-        <w:t>next</w:t>
-      </w:r>
-      <w:r>
-        <w:rPr>
-          <w:rStyle w:val="OperatorTok"/>
-        </w:rPr>
-        <w:t>);</w:t>
-      </w:r>
-      <w:r>
-        <w:rPr/>
-        <w:br/>
-      </w:r>
-      <w:r>
-        <w:rPr>
-          <w:rStyle w:val="NormalTok"/>
-        </w:rPr>
-        <w:t xml:space="preserve">    </w:t>
-      </w:r>
-      <w:r>
-        <w:rPr>
-          <w:rStyle w:val="CommentTok"/>
-        </w:rPr>
-        <w:t>// sort them</w:t>
-      </w:r>
-      <w:r>
-        <w:rPr/>
-        <w:br/>
-      </w:r>
-      <w:r>
-        <w:rPr>
-          <w:rStyle w:val="NormalTok"/>
-        </w:rPr>
-        <w:t xml:space="preserve">    </w:t>
-      </w:r>
-      <w:r>
-        <w:rPr>
-          <w:rStyle w:val="BuiltInTok"/>
-        </w:rPr>
-        <w:t>Collections</w:t>
-      </w:r>
-      <w:r>
-        <w:rPr>
-          <w:rStyle w:val="OperatorTok"/>
-        </w:rPr>
-        <w:t>.</w:t>
-      </w:r>
-      <w:r>
-        <w:rPr>
-          <w:rStyle w:val="FunctionTok"/>
-        </w:rPr>
-        <w:t>sort</w:t>
-      </w:r>
-      <w:r>
-        <w:rPr>
-          <w:rStyle w:val="OperatorTok"/>
-        </w:rPr>
-        <w:t>(</w:t>
-      </w:r>
-      <w:r>
-        <w:rPr>
-          <w:rStyle w:val="NormalTok"/>
-        </w:rPr>
-        <w:t>arl</w:t>
-      </w:r>
-      <w:r>
-        <w:rPr>
-          <w:rStyle w:val="OperatorTok"/>
-        </w:rPr>
-        <w:t>);</w:t>
-      </w:r>
-      <w:r>
-        <w:rPr/>
-        <w:br/>
-      </w:r>
-      <w:r>
-        <w:rPr>
-          <w:rStyle w:val="NormalTok"/>
-        </w:rPr>
-        <w:t xml:space="preserve">    </w:t>
-      </w:r>
-      <w:r>
-        <w:rPr>
-          <w:rStyle w:val="CommentTok"/>
-        </w:rPr>
-        <w:t>// display</w:t>
-      </w:r>
-      <w:r>
-        <w:rPr/>
-        <w:br/>
-      </w:r>
-      <w:r>
-        <w:rPr>
-          <w:rStyle w:val="NormalTok"/>
-        </w:rPr>
-        <w:t xml:space="preserve">    </w:t>
-      </w:r>
-      <w:r>
-        <w:rPr>
-          <w:rStyle w:val="ControlFlowTok"/>
-        </w:rPr>
-        <w:t>for</w:t>
-      </w:r>
-      <w:r>
-        <w:rPr>
-          <w:rStyle w:val="OperatorTok"/>
-        </w:rPr>
-        <w:t>(</w:t>
-      </w:r>
-      <w:r>
-        <w:rPr>
-          <w:rStyle w:val="DataTypeTok"/>
-        </w:rPr>
-        <w:t>int</w:t>
-      </w:r>
-      <w:r>
-        <w:rPr>
-          <w:rStyle w:val="NormalTok"/>
-        </w:rPr>
-        <w:t xml:space="preserve"> num</w:t>
-      </w:r>
-      <w:r>
-        <w:rPr>
-          <w:rStyle w:val="OperatorTok"/>
-        </w:rPr>
-        <w:t>:</w:t>
-      </w:r>
-      <w:r>
-        <w:rPr>
-          <w:rStyle w:val="NormalTok"/>
-        </w:rPr>
-        <w:t xml:space="preserve"> arl</w:t>
-      </w:r>
-      <w:r>
-        <w:rPr>
-          <w:rStyle w:val="OperatorTok"/>
-        </w:rPr>
-        <w:t>)</w:t>
-      </w:r>
-      <w:r>
-        <w:rPr/>
-        <w:br/>
-      </w:r>
-      <w:r>
-        <w:rPr>
-          <w:rStyle w:val="NormalTok"/>
-        </w:rPr>
-        <w:t xml:space="preserve">        </w:t>
-      </w:r>
-      <w:r>
-        <w:rPr>
-          <w:rStyle w:val="BuiltInTok"/>
-        </w:rPr>
-        <w:t>System</w:t>
-      </w:r>
-      <w:r>
-        <w:rPr>
-          <w:rStyle w:val="OperatorTok"/>
-        </w:rPr>
-        <w:t>.</w:t>
-      </w:r>
-      <w:r>
-        <w:rPr>
-          <w:rStyle w:val="FunctionTok"/>
-        </w:rPr>
-        <w:t>out</w:t>
-      </w:r>
-      <w:r>
-        <w:rPr>
-          <w:rStyle w:val="OperatorTok"/>
-        </w:rPr>
-        <w:t>.</w:t>
-      </w:r>
-      <w:r>
-        <w:rPr>
-          <w:rStyle w:val="FunctionTok"/>
-        </w:rPr>
-        <w:t>println</w:t>
-      </w:r>
-      <w:r>
-        <w:rPr>
-          <w:rStyle w:val="OperatorTok"/>
-        </w:rPr>
-        <w:t>(</w:t>
-      </w:r>
-      <w:r>
-        <w:rPr>
-          <w:rStyle w:val="NormalTok"/>
-        </w:rPr>
-        <w:t>num</w:t>
-      </w:r>
-      <w:r>
-        <w:rPr>
-          <w:rStyle w:val="OperatorTok"/>
-        </w:rPr>
-        <w:t>);</w:t>
-      </w:r>
-      <w:r>
-        <w:rPr/>
-        <w:br/>
-      </w:r>
-      <w:r>
-        <w:rPr>
-          <w:rStyle w:val="OperatorTok"/>
-        </w:rPr>
-        <w:t>}</w:t>
-      </w:r>
-    </w:p>
-    <w:p>
-      <w:pPr>
-        <w:pStyle w:val="Normal"/>
-        <w:rPr/>
-      </w:pPr>
-      <w:r>
-        <w:rPr/>
-      </w:r>
-      <w:r>
-        <w:br w:type="page"/>
-      </w:r>
-    </w:p>
-    <w:p>
-      <w:pPr>
-        <w:pStyle w:val="Normal"/>
-        <w:rPr/>
-      </w:pPr>
-      <w:bookmarkStart w:id="0" w:name="practice"/>
-      <w:r>
-        <w:rPr/>
-        <mc:AlternateContent>
-          <mc:Choice Requires="wps">
-            <w:drawing>
-              <wp:inline distT="0" distB="0" distL="0" distR="0">
-                <wp:extent cx="5943600" cy="19050"/>
-                <wp:effectExtent l="0" t="0" r="0" b="0"/>
-                <wp:docPr id="1" name="Shape1"/>
-                <a:graphic xmlns:a="http://schemas.openxmlformats.org/drawingml/2006/main">
-                  <a:graphicData uri="http://schemas.microsoft.com/office/word/2010/wordprocessingShape">
-                    <wps:wsp>
-                      <wps:cNvSpPr/>
-                      <wps:spPr>
-                        <a:xfrm>
-                          <a:off x="0" y="0"/>
-                          <a:ext cx="5943600" cy="19080"/>
-                        </a:xfrm>
-                        <a:prstGeom prst="rect">
-                          <a:avLst/>
-                        </a:prstGeom>
-                        <a:solidFill>
-                          <a:srgbClr val="ffffff"/>
-                        </a:solidFill>
-                        <a:ln w="0">
-                          <a:solidFill>
-                            <a:srgbClr val="000000"/>
-                          </a:solidFill>
-                        </a:ln>
-                      </wps:spPr>
-                      <wps:style>
-                        <a:lnRef idx="0"/>
-                        <a:fillRef idx="0"/>
-                        <a:effectRef idx="0"/>
-                        <a:fontRef idx="minor"/>
-                      </wps:style>
-                      <wps:bodyPr/>
-                    </wps:wsp>
-                  </a:graphicData>
-                </a:graphic>
-                <wp14:sizeRelH relativeFrom="page">
-                  <wp14:pctWidth>100000</wp14:pctWidth>
-                </wp14:sizeRelH>
-              </wp:inline>
-            </w:drawing>
-          </mc:Choice>
-          <mc:Fallback>
-            <w:pict>
-              <v:rect id="shape_0" ID="Shape1" path="m0,0l-2147483645,0l-2147483645,-2147483646l0,-2147483646xe" fillcolor="white" stroked="t" o:allowincell="f" style="position:absolute;margin-left:0pt;margin-top:-1.55pt;width:467.95pt;height:1.45pt;mso-wrap-style:none;v-text-anchor:middle;mso-position-vertical:top">
-                <v:fill o:detectmouseclick="t" type="solid" color2="black"/>
-                <v:stroke color="black" joinstyle="round" endcap="flat"/>
-                <w10:wrap type="square"/>
-              </v:rect>
-            </w:pict>
-          </mc:Fallback>
-        </mc:AlternateContent>
-      </w:r>
-      <w:bookmarkStart w:id="1" w:name="practice-1"/>
-      <w:bookmarkEnd w:id="0"/>
-      <w:bookmarkEnd w:id="1"/>
     </w:p>
     <w:p>
       <w:pPr>
@@ -2752,7 +2040,7 @@
       </w:pPr>
       <w:r>
         <w:rPr/>
-        <w:t>Write a function which takes an ArrayList of Boolean and fills its last half with null references. Note that return-type of your function must be void. You can assume that the size of the parameter list is always even.</w:t>
+        <w:t>Write a program which takes integers from user until user enters a 0 and displays them in ascending order (0 won’t be displayed).</w:t>
       </w:r>
     </w:p>
     <w:p>
@@ -2775,9 +2063,173 @@
       </w:pPr>
       <w:r>
         <w:rPr>
+          <w:rStyle w:val="KeywordTok"/>
+        </w:rPr>
+        <w:t>public</w:t>
+      </w:r>
+      <w:r>
+        <w:rPr>
+          <w:rStyle w:val="NormalTok"/>
+        </w:rPr>
+        <w:t xml:space="preserve"> </w:t>
+      </w:r>
+      <w:r>
+        <w:rPr>
+          <w:rStyle w:val="DataTypeTok"/>
+        </w:rPr>
+        <w:t>static</w:t>
+      </w:r>
+      <w:r>
+        <w:rPr>
+          <w:rStyle w:val="NormalTok"/>
+        </w:rPr>
+        <w:t xml:space="preserve"> </w:t>
+      </w:r>
+      <w:r>
+        <w:rPr>
+          <w:rStyle w:val="DataTypeTok"/>
+        </w:rPr>
+        <w:t>void</w:t>
+      </w:r>
+      <w:r>
+        <w:rPr>
+          <w:rStyle w:val="NormalTok"/>
+        </w:rPr>
+        <w:t xml:space="preserve"> </w:t>
+      </w:r>
+      <w:r>
+        <w:rPr>
+          <w:rStyle w:val="FunctionTok"/>
+        </w:rPr>
+        <w:t>main</w:t>
+      </w:r>
+      <w:r>
+        <w:rPr>
+          <w:rStyle w:val="OperatorTok"/>
+        </w:rPr>
+        <w:t>(</w:t>
+      </w:r>
+      <w:r>
+        <w:rPr>
+          <w:rStyle w:val="BuiltInTok"/>
+        </w:rPr>
+        <w:t>String</w:t>
+      </w:r>
+      <w:r>
+        <w:rPr>
+          <w:rStyle w:val="OperatorTok"/>
+        </w:rPr>
+        <w:t>[]</w:t>
+      </w:r>
+      <w:r>
+        <w:rPr>
+          <w:rStyle w:val="NormalTok"/>
+        </w:rPr>
+        <w:t xml:space="preserve"> args</w:t>
+      </w:r>
+      <w:r>
+        <w:rPr>
+          <w:rStyle w:val="OperatorTok"/>
+        </w:rPr>
+        <w:t>){</w:t>
+      </w:r>
+      <w:r>
+        <w:rPr/>
+        <w:br/>
+      </w:r>
+      <w:r>
+        <w:rPr>
+          <w:rStyle w:val="NormalTok"/>
+        </w:rPr>
+        <w:t xml:space="preserve">    </w:t>
+      </w:r>
+      <w:r>
+        <w:rPr>
+          <w:rStyle w:val="BuiltInTok"/>
+        </w:rPr>
+        <w:t>Scanner</w:t>
+      </w:r>
+      <w:r>
+        <w:rPr>
+          <w:rStyle w:val="NormalTok"/>
+        </w:rPr>
+        <w:t xml:space="preserve"> input </w:t>
+      </w:r>
+      <w:r>
+        <w:rPr>
+          <w:rStyle w:val="OperatorTok"/>
+        </w:rPr>
+        <w:t>=</w:t>
+      </w:r>
+      <w:r>
+        <w:rPr>
+          <w:rStyle w:val="NormalTok"/>
+        </w:rPr>
+        <w:t xml:space="preserve"> </w:t>
+      </w:r>
+      <w:r>
+        <w:rPr>
+          <w:rStyle w:val="KeywordTok"/>
+        </w:rPr>
+        <w:t>new</w:t>
+      </w:r>
+      <w:r>
+        <w:rPr>
+          <w:rStyle w:val="NormalTok"/>
+        </w:rPr>
+        <w:t xml:space="preserve"> </w:t>
+      </w:r>
+      <w:r>
+        <w:rPr>
+          <w:rStyle w:val="BuiltInTok"/>
+        </w:rPr>
+        <w:t>Scanner</w:t>
+      </w:r>
+      <w:r>
+        <w:rPr>
+          <w:rStyle w:val="OperatorTok"/>
+        </w:rPr>
+        <w:t>(</w:t>
+      </w:r>
+      <w:r>
+        <w:rPr>
+          <w:rStyle w:val="BuiltInTok"/>
+        </w:rPr>
+        <w:t>System</w:t>
+      </w:r>
+      <w:r>
+        <w:rPr>
+          <w:rStyle w:val="OperatorTok"/>
+        </w:rPr>
+        <w:t>.</w:t>
+      </w:r>
+      <w:r>
+        <w:rPr>
+          <w:rStyle w:val="FunctionTok"/>
+        </w:rPr>
+        <w:t>in</w:t>
+      </w:r>
+      <w:r>
+        <w:rPr>
+          <w:rStyle w:val="OperatorTok"/>
+        </w:rPr>
+        <w:t>);</w:t>
+      </w:r>
+      <w:r>
+        <w:rPr/>
+        <w:br/>
+      </w:r>
+      <w:r>
+        <w:rPr>
+          <w:rStyle w:val="NormalTok"/>
+        </w:rPr>
+        <w:t xml:space="preserve">    </w:t>
+      </w:r>
+      <w:r>
+        <w:rPr>
           <w:rStyle w:val="CommentTok"/>
         </w:rPr>
-        <w:t>//not tested</w:t>
+        <w:t>// get numbers</w:t>
       </w:r>
       <w:r>
         <w:rPr/>
@@ -2785,9 +2237,161 @@
       </w:r>
       <w:r>
         <w:rPr>
+          <w:rStyle w:val="NormalTok"/>
+        </w:rPr>
+        <w:t xml:space="preserve">    </w:t>
+      </w:r>
+      <w:r>
+        <w:rPr>
+          <w:rStyle w:val="BuiltInTok"/>
+        </w:rPr>
+        <w:t>ArrayList</w:t>
+      </w:r>
+      <w:r>
+        <w:rPr>
+          <w:rStyle w:val="OperatorTok"/>
+        </w:rPr>
+        <w:t>&lt;</w:t>
+      </w:r>
+      <w:r>
+        <w:rPr>
+          <w:rStyle w:val="BuiltInTok"/>
+        </w:rPr>
+        <w:t>Integer</w:t>
+      </w:r>
+      <w:r>
+        <w:rPr>
+          <w:rStyle w:val="OperatorTok"/>
+        </w:rPr>
+        <w:t>&gt;</w:t>
+      </w:r>
+      <w:r>
+        <w:rPr>
+          <w:rStyle w:val="NormalTok"/>
+        </w:rPr>
+        <w:t xml:space="preserve"> arl </w:t>
+      </w:r>
+      <w:r>
+        <w:rPr>
+          <w:rStyle w:val="OperatorTok"/>
+        </w:rPr>
+        <w:t>=</w:t>
+      </w:r>
+      <w:r>
+        <w:rPr>
+          <w:rStyle w:val="NormalTok"/>
+        </w:rPr>
+        <w:t xml:space="preserve"> </w:t>
+      </w:r>
+      <w:r>
+        <w:rPr>
+          <w:rStyle w:val="KeywordTok"/>
+        </w:rPr>
+        <w:t>new</w:t>
+      </w:r>
+      <w:r>
+        <w:rPr>
+          <w:rStyle w:val="NormalTok"/>
+        </w:rPr>
+        <w:t xml:space="preserve"> </w:t>
+      </w:r>
+      <w:r>
+        <w:rPr>
+          <w:rStyle w:val="BuiltInTok"/>
+        </w:rPr>
+        <w:t>ArrayList</w:t>
+      </w:r>
+      <w:r>
+        <w:rPr>
+          <w:rStyle w:val="OperatorTok"/>
+        </w:rPr>
+        <w:t>&lt;&gt;();</w:t>
+      </w:r>
+      <w:r>
+        <w:rPr/>
+        <w:br/>
+      </w:r>
+      <w:r>
+        <w:rPr>
+          <w:rStyle w:val="NormalTok"/>
+        </w:rPr>
+        <w:t xml:space="preserve">    </w:t>
+      </w:r>
+      <w:r>
+        <w:rPr>
           <w:rStyle w:val="DataTypeTok"/>
         </w:rPr>
-        <w:t>static</w:t>
+        <w:t>int</w:t>
+      </w:r>
+      <w:r>
+        <w:rPr>
+          <w:rStyle w:val="NormalTok"/>
+        </w:rPr>
+        <w:t xml:space="preserve"> next</w:t>
+      </w:r>
+      <w:r>
+        <w:rPr>
+          <w:rStyle w:val="OperatorTok"/>
+        </w:rPr>
+        <w:t>;</w:t>
+      </w:r>
+      <w:r>
+        <w:rPr/>
+        <w:br/>
+      </w:r>
+      <w:r>
+        <w:rPr>
+          <w:rStyle w:val="NormalTok"/>
+        </w:rPr>
+        <w:t xml:space="preserve">    </w:t>
+      </w:r>
+      <w:r>
+        <w:rPr>
+          <w:rStyle w:val="ControlFlowTok"/>
+        </w:rPr>
+        <w:t>while</w:t>
+      </w:r>
+      <w:r>
+        <w:rPr>
+          <w:rStyle w:val="OperatorTok"/>
+        </w:rPr>
+        <w:t>((</w:t>
+      </w:r>
+      <w:r>
+        <w:rPr>
+          <w:rStyle w:val="NormalTok"/>
+        </w:rPr>
+        <w:t xml:space="preserve">next </w:t>
+      </w:r>
+      <w:r>
+        <w:rPr>
+          <w:rStyle w:val="OperatorTok"/>
+        </w:rPr>
+        <w:t>=</w:t>
+      </w:r>
+      <w:r>
+        <w:rPr>
+          <w:rStyle w:val="NormalTok"/>
+        </w:rPr>
+        <w:t xml:space="preserve"> input</w:t>
+      </w:r>
+      <w:r>
+        <w:rPr>
+          <w:rStyle w:val="OperatorTok"/>
+        </w:rPr>
+        <w:t>.</w:t>
+      </w:r>
+      <w:r>
+        <w:rPr>
+          <w:rStyle w:val="FunctionTok"/>
+        </w:rPr>
+        <w:t>nextInt</w:t>
+      </w:r>
+      <w:r>
+        <w:rPr>
+          <w:rStyle w:val="OperatorTok"/>
+        </w:rPr>
+        <w:t>())</w:t>
       </w:r>
       <w:r>
         <w:rPr>
@@ -2797,21 +2401,237 @@
       </w:r>
       <w:r>
         <w:rPr>
+          <w:rStyle w:val="OperatorTok"/>
+        </w:rPr>
+        <w:t>!=</w:t>
+      </w:r>
+      <w:r>
+        <w:rPr>
+          <w:rStyle w:val="NormalTok"/>
+        </w:rPr>
+        <w:t xml:space="preserve"> </w:t>
+      </w:r>
+      <w:r>
+        <w:rPr>
+          <w:rStyle w:val="DecValTok"/>
+        </w:rPr>
+        <w:t>0</w:t>
+      </w:r>
+      <w:r>
+        <w:rPr>
+          <w:rStyle w:val="OperatorTok"/>
+        </w:rPr>
+        <w:t>)</w:t>
+      </w:r>
+      <w:r>
+        <w:rPr/>
+        <w:br/>
+      </w:r>
+      <w:r>
+        <w:rPr>
+          <w:rStyle w:val="NormalTok"/>
+        </w:rPr>
+        <w:t xml:space="preserve">        arl</w:t>
+      </w:r>
+      <w:r>
+        <w:rPr>
+          <w:rStyle w:val="OperatorTok"/>
+        </w:rPr>
+        <w:t>.</w:t>
+      </w:r>
+      <w:r>
+        <w:rPr>
+          <w:rStyle w:val="FunctionTok"/>
+        </w:rPr>
+        <w:t>add</w:t>
+      </w:r>
+      <w:r>
+        <w:rPr>
+          <w:rStyle w:val="OperatorTok"/>
+        </w:rPr>
+        <w:t>(</w:t>
+      </w:r>
+      <w:r>
+        <w:rPr>
+          <w:rStyle w:val="NormalTok"/>
+        </w:rPr>
+        <w:t>next</w:t>
+      </w:r>
+      <w:r>
+        <w:rPr>
+          <w:rStyle w:val="OperatorTok"/>
+        </w:rPr>
+        <w:t>);</w:t>
+      </w:r>
+      <w:r>
+        <w:rPr/>
+        <w:br/>
+      </w:r>
+      <w:r>
+        <w:rPr>
+          <w:rStyle w:val="NormalTok"/>
+        </w:rPr>
+        <w:t xml:space="preserve">    </w:t>
+      </w:r>
+      <w:r>
+        <w:rPr>
+          <w:rStyle w:val="CommentTok"/>
+        </w:rPr>
+        <w:t>// sort them</w:t>
+      </w:r>
+      <w:r>
+        <w:rPr/>
+        <w:br/>
+      </w:r>
+      <w:r>
+        <w:rPr>
+          <w:rStyle w:val="NormalTok"/>
+        </w:rPr>
+        <w:t xml:space="preserve">    </w:t>
+      </w:r>
+      <w:r>
+        <w:rPr>
+          <w:rStyle w:val="BuiltInTok"/>
+        </w:rPr>
+        <w:t>Collections</w:t>
+      </w:r>
+      <w:r>
+        <w:rPr>
+          <w:rStyle w:val="OperatorTok"/>
+        </w:rPr>
+        <w:t>.</w:t>
+      </w:r>
+      <w:r>
+        <w:rPr>
+          <w:rStyle w:val="FunctionTok"/>
+        </w:rPr>
+        <w:t>sort</w:t>
+      </w:r>
+      <w:r>
+        <w:rPr>
+          <w:rStyle w:val="OperatorTok"/>
+        </w:rPr>
+        <w:t>(</w:t>
+      </w:r>
+      <w:r>
+        <w:rPr>
+          <w:rStyle w:val="NormalTok"/>
+        </w:rPr>
+        <w:t>arl</w:t>
+      </w:r>
+      <w:r>
+        <w:rPr>
+          <w:rStyle w:val="OperatorTok"/>
+        </w:rPr>
+        <w:t>);</w:t>
+      </w:r>
+      <w:r>
+        <w:rPr/>
+        <w:br/>
+      </w:r>
+      <w:r>
+        <w:rPr>
+          <w:rStyle w:val="NormalTok"/>
+        </w:rPr>
+        <w:t xml:space="preserve">    </w:t>
+      </w:r>
+      <w:r>
+        <w:rPr>
+          <w:rStyle w:val="CommentTok"/>
+        </w:rPr>
+        <w:t>// display</w:t>
+      </w:r>
+      <w:r>
+        <w:rPr/>
+        <w:br/>
+      </w:r>
+      <w:r>
+        <w:rPr>
+          <w:rStyle w:val="NormalTok"/>
+        </w:rPr>
+        <w:t xml:space="preserve">    </w:t>
+      </w:r>
+      <w:r>
+        <w:rPr>
+          <w:rStyle w:val="ControlFlowTok"/>
+        </w:rPr>
+        <w:t>for</w:t>
+      </w:r>
+      <w:r>
+        <w:rPr>
+          <w:rStyle w:val="OperatorTok"/>
+        </w:rPr>
+        <w:t>(</w:t>
+      </w:r>
+      <w:r>
+        <w:rPr>
           <w:rStyle w:val="DataTypeTok"/>
         </w:rPr>
-        <w:t>void</w:t>
-      </w:r>
-      <w:r>
-        <w:rPr>
-          <w:rStyle w:val="NormalTok"/>
-        </w:rPr>
-        <w:t xml:space="preserve"> </w:t>
+        <w:t>int</w:t>
+      </w:r>
+      <w:r>
+        <w:rPr>
+          <w:rStyle w:val="NormalTok"/>
+        </w:rPr>
+        <w:t xml:space="preserve"> num</w:t>
+      </w:r>
+      <w:r>
+        <w:rPr>
+          <w:rStyle w:val="OperatorTok"/>
+        </w:rPr>
+        <w:t>:</w:t>
+      </w:r>
+      <w:r>
+        <w:rPr>
+          <w:rStyle w:val="NormalTok"/>
+        </w:rPr>
+        <w:t xml:space="preserve"> arl</w:t>
+      </w:r>
+      <w:r>
+        <w:rPr>
+          <w:rStyle w:val="OperatorTok"/>
+        </w:rPr>
+        <w:t>)</w:t>
+      </w:r>
+      <w:r>
+        <w:rPr/>
+        <w:br/>
+      </w:r>
+      <w:r>
+        <w:rPr>
+          <w:rStyle w:val="NormalTok"/>
+        </w:rPr>
+        <w:t xml:space="preserve">        </w:t>
+      </w:r>
+      <w:r>
+        <w:rPr>
+          <w:rStyle w:val="BuiltInTok"/>
+        </w:rPr>
+        <w:t>System</w:t>
+      </w:r>
+      <w:r>
+        <w:rPr>
+          <w:rStyle w:val="OperatorTok"/>
+        </w:rPr>
+        <w:t>.</w:t>
       </w:r>
       <w:r>
         <w:rPr>
           <w:rStyle w:val="FunctionTok"/>
         </w:rPr>
-        <w:t>fill</w:t>
+        <w:t>out</w:t>
+      </w:r>
+      <w:r>
+        <w:rPr>
+          <w:rStyle w:val="OperatorTok"/>
+        </w:rPr>
+        <w:t>.</w:t>
+      </w:r>
+      <w:r>
+        <w:rPr>
+          <w:rStyle w:val="FunctionTok"/>
+        </w:rPr>
+        <w:t>println</w:t>
       </w:r>
       <w:r>
         <w:rPr>
@@ -2821,227 +2641,9 @@
       </w:r>
       <w:r>
         <w:rPr>
-          <w:rStyle w:val="BuiltInTok"/>
-        </w:rPr>
-        <w:t>ArrayList</w:t>
-      </w:r>
-      <w:r>
-        <w:rPr>
-          <w:rStyle w:val="OperatorTok"/>
-        </w:rPr>
-        <w:t>&lt;</w:t>
-      </w:r>
-      <w:r>
-        <w:rPr>
-          <w:rStyle w:val="BuiltInTok"/>
-        </w:rPr>
-        <w:t>Boolean</w:t>
-      </w:r>
-      <w:r>
-        <w:rPr>
-          <w:rStyle w:val="OperatorTok"/>
-        </w:rPr>
-        <w:t>&gt;</w:t>
-      </w:r>
-      <w:r>
-        <w:rPr>
-          <w:rStyle w:val="NormalTok"/>
-        </w:rPr>
-        <w:t xml:space="preserve"> arl</w:t>
-      </w:r>
-      <w:r>
-        <w:rPr>
-          <w:rStyle w:val="OperatorTok"/>
-        </w:rPr>
-        <w:t>)</w:t>
-      </w:r>
-      <w:r>
-        <w:rPr>
-          <w:rStyle w:val="NormalTok"/>
-        </w:rPr>
-        <w:t xml:space="preserve"> </w:t>
-      </w:r>
-      <w:r>
-        <w:rPr>
-          <w:rStyle w:val="OperatorTok"/>
-        </w:rPr>
-        <w:t>{</w:t>
-      </w:r>
-      <w:r>
-        <w:rPr/>
-        <w:br/>
-      </w:r>
-      <w:r>
-        <w:rPr>
-          <w:rStyle w:val="NormalTok"/>
-        </w:rPr>
-        <w:t xml:space="preserve">    </w:t>
-      </w:r>
-      <w:r>
-        <w:rPr>
-          <w:rStyle w:val="ControlFlowTok"/>
-        </w:rPr>
-        <w:t>for</w:t>
-      </w:r>
-      <w:r>
-        <w:rPr>
-          <w:rStyle w:val="OperatorTok"/>
-        </w:rPr>
-        <w:t>(</w:t>
-      </w:r>
-      <w:r>
-        <w:rPr>
-          <w:rStyle w:val="DataTypeTok"/>
-        </w:rPr>
-        <w:t>int</w:t>
-      </w:r>
-      <w:r>
-        <w:rPr>
-          <w:rStyle w:val="NormalTok"/>
-        </w:rPr>
-        <w:t xml:space="preserve"> i</w:t>
-      </w:r>
-      <w:r>
-        <w:rPr>
-          <w:rStyle w:val="OperatorTok"/>
-        </w:rPr>
-        <w:t>=</w:t>
-      </w:r>
-      <w:r>
-        <w:rPr>
-          <w:rStyle w:val="NormalTok"/>
-        </w:rPr>
-        <w:t>arl</w:t>
-      </w:r>
-      <w:r>
-        <w:rPr>
-          <w:rStyle w:val="OperatorTok"/>
-        </w:rPr>
-        <w:t>.</w:t>
-      </w:r>
-      <w:r>
-        <w:rPr>
-          <w:rStyle w:val="FunctionTok"/>
-        </w:rPr>
-        <w:t>size</w:t>
-      </w:r>
-      <w:r>
-        <w:rPr>
-          <w:rStyle w:val="OperatorTok"/>
-        </w:rPr>
-        <w:t>()/</w:t>
-      </w:r>
-      <w:r>
-        <w:rPr>
-          <w:rStyle w:val="DecValTok"/>
-        </w:rPr>
-        <w:t>2</w:t>
-      </w:r>
-      <w:r>
-        <w:rPr>
-          <w:rStyle w:val="OperatorTok"/>
-        </w:rPr>
-        <w:t>;</w:t>
-      </w:r>
-      <w:r>
-        <w:rPr>
-          <w:rStyle w:val="NormalTok"/>
-        </w:rPr>
-        <w:t xml:space="preserve"> i</w:t>
-      </w:r>
-      <w:r>
-        <w:rPr>
-          <w:rStyle w:val="OperatorTok"/>
-        </w:rPr>
-        <w:t>&lt;</w:t>
-      </w:r>
-      <w:r>
-        <w:rPr>
-          <w:rStyle w:val="NormalTok"/>
-        </w:rPr>
-        <w:t>arl</w:t>
-      </w:r>
-      <w:r>
-        <w:rPr>
-          <w:rStyle w:val="OperatorTok"/>
-        </w:rPr>
-        <w:t>.</w:t>
-      </w:r>
-      <w:r>
-        <w:rPr>
-          <w:rStyle w:val="FunctionTok"/>
-        </w:rPr>
-        <w:t>size</w:t>
-      </w:r>
-      <w:r>
-        <w:rPr>
-          <w:rStyle w:val="OperatorTok"/>
-        </w:rPr>
-        <w:t>();</w:t>
-      </w:r>
-      <w:r>
-        <w:rPr>
-          <w:rStyle w:val="NormalTok"/>
-        </w:rPr>
-        <w:t xml:space="preserve"> i</w:t>
-      </w:r>
-      <w:r>
-        <w:rPr>
-          <w:rStyle w:val="OperatorTok"/>
-        </w:rPr>
-        <w:t>++)</w:t>
-      </w:r>
-      <w:r>
-        <w:rPr/>
-        <w:br/>
-      </w:r>
-      <w:r>
-        <w:rPr>
-          <w:rStyle w:val="NormalTok"/>
-        </w:rPr>
-        <w:t xml:space="preserve">        arl</w:t>
-      </w:r>
-      <w:r>
-        <w:rPr>
-          <w:rStyle w:val="OperatorTok"/>
-        </w:rPr>
-        <w:t>.</w:t>
-      </w:r>
-      <w:r>
-        <w:rPr>
-          <w:rStyle w:val="FunctionTok"/>
-        </w:rPr>
-        <w:t>set</w:t>
-      </w:r>
-      <w:r>
-        <w:rPr>
-          <w:rStyle w:val="OperatorTok"/>
-        </w:rPr>
-        <w:t>(</w:t>
-      </w:r>
-      <w:r>
-        <w:rPr>
-          <w:rStyle w:val="NormalTok"/>
-        </w:rPr>
-        <w:t>i</w:t>
-      </w:r>
-      <w:r>
-        <w:rPr>
-          <w:rStyle w:val="OperatorTok"/>
-        </w:rPr>
-        <w:t>,</w:t>
-      </w:r>
-      <w:r>
-        <w:rPr>
-          <w:rStyle w:val="NormalTok"/>
-        </w:rPr>
-        <w:t xml:space="preserve"> </w:t>
-      </w:r>
-      <w:r>
-        <w:rPr>
-          <w:rStyle w:val="KeywordTok"/>
-        </w:rPr>
-        <w:t>null</w:t>
+          <w:rStyle w:val="NormalTok"/>
+        </w:rPr>
+        <w:t>num</w:t>
       </w:r>
       <w:r>
         <w:rPr>
@@ -3062,21 +2664,34 @@
     </w:p>
     <w:p>
       <w:pPr>
-        <w:pStyle w:val="FirstParagraph"/>
-        <w:rPr/>
-      </w:pPr>
-      <w:r>
-        <w:rPr/>
-        <w:t> </w:t>
-      </w:r>
-      <w:r>
-        <w:rPr/>
-        <w:br/>
+        <w:pStyle w:val="Normal"/>
+        <w:rPr/>
+      </w:pPr>
+      <w:r>
+        <w:rPr/>
+      </w:r>
+      <w:r>
+        <w:br w:type="page"/>
       </w:r>
     </w:p>
     <w:p>
       <w:pPr>
         <w:pStyle w:val="Normal"/>
+        <w:rPr/>
+      </w:pPr>
+      <w:r>
+        <w:rPr/>
+      </w:r>
+      <w:bookmarkStart w:id="0" w:name="practice"/>
+      <w:bookmarkStart w:id="1" w:name="practice-1"/>
+      <w:bookmarkStart w:id="2" w:name="practice"/>
+      <w:bookmarkStart w:id="3" w:name="practice-1"/>
+      <w:bookmarkEnd w:id="2"/>
+      <w:bookmarkEnd w:id="3"/>
+    </w:p>
+    <w:p>
+      <w:pPr>
+        <w:pStyle w:val="Compact"/>
         <w:numPr>
           <w:ilvl w:val="0"/>
           <w:numId w:val="22"/>
@@ -3085,6 +2700,345 @@
       </w:pPr>
       <w:r>
         <w:rPr/>
+        <w:t>Write a function which takes an ArrayList of Boolean and fills its last half with null references. Note that return-type of your function must be void. You can assume that the size of the parameter list is always even.</w:t>
+      </w:r>
+    </w:p>
+    <w:p>
+      <w:pPr>
+        <w:pStyle w:val="FirstParagraph"/>
+        <w:rPr/>
+      </w:pPr>
+      <w:r>
+        <w:rPr>
+          <w:i/>
+          <w:iCs/>
+        </w:rPr>
+        <w:t>solution:</w:t>
+      </w:r>
+    </w:p>
+    <w:p>
+      <w:pPr>
+        <w:pStyle w:val="SourceCode"/>
+        <w:rPr/>
+      </w:pPr>
+      <w:r>
+        <w:rPr/>
+        <w:br/>
+      </w:r>
+      <w:r>
+        <w:rPr>
+          <w:rStyle w:val="DataTypeTok"/>
+        </w:rPr>
+        <w:t>static</w:t>
+      </w:r>
+      <w:r>
+        <w:rPr>
+          <w:rStyle w:val="NormalTok"/>
+        </w:rPr>
+        <w:t xml:space="preserve"> </w:t>
+      </w:r>
+      <w:r>
+        <w:rPr>
+          <w:rStyle w:val="DataTypeTok"/>
+        </w:rPr>
+        <w:t>void</w:t>
+      </w:r>
+      <w:r>
+        <w:rPr>
+          <w:rStyle w:val="NormalTok"/>
+        </w:rPr>
+        <w:t xml:space="preserve"> </w:t>
+      </w:r>
+      <w:r>
+        <w:rPr>
+          <w:rStyle w:val="FunctionTok"/>
+        </w:rPr>
+        <w:t>fill</w:t>
+      </w:r>
+      <w:r>
+        <w:rPr>
+          <w:rStyle w:val="OperatorTok"/>
+        </w:rPr>
+        <w:t>(</w:t>
+      </w:r>
+      <w:r>
+        <w:rPr>
+          <w:rStyle w:val="BuiltInTok"/>
+        </w:rPr>
+        <w:t>ArrayList</w:t>
+      </w:r>
+      <w:r>
+        <w:rPr>
+          <w:rStyle w:val="OperatorTok"/>
+        </w:rPr>
+        <w:t>&lt;</w:t>
+      </w:r>
+      <w:r>
+        <w:rPr>
+          <w:rStyle w:val="BuiltInTok"/>
+        </w:rPr>
+        <w:t>Boolean</w:t>
+      </w:r>
+      <w:r>
+        <w:rPr>
+          <w:rStyle w:val="OperatorTok"/>
+        </w:rPr>
+        <w:t>&gt;</w:t>
+      </w:r>
+      <w:r>
+        <w:rPr>
+          <w:rStyle w:val="NormalTok"/>
+        </w:rPr>
+        <w:t xml:space="preserve"> arl</w:t>
+      </w:r>
+      <w:r>
+        <w:rPr>
+          <w:rStyle w:val="OperatorTok"/>
+        </w:rPr>
+        <w:t>)</w:t>
+      </w:r>
+      <w:r>
+        <w:rPr>
+          <w:rStyle w:val="NormalTok"/>
+        </w:rPr>
+        <w:t xml:space="preserve"> </w:t>
+      </w:r>
+      <w:r>
+        <w:rPr>
+          <w:rStyle w:val="OperatorTok"/>
+        </w:rPr>
+        <w:t>{</w:t>
+      </w:r>
+      <w:r>
+        <w:rPr/>
+        <w:br/>
+      </w:r>
+      <w:r>
+        <w:rPr>
+          <w:rStyle w:val="NormalTok"/>
+        </w:rPr>
+        <w:t xml:space="preserve">    </w:t>
+      </w:r>
+      <w:r>
+        <w:rPr>
+          <w:rStyle w:val="ControlFlowTok"/>
+        </w:rPr>
+        <w:t>for</w:t>
+      </w:r>
+      <w:r>
+        <w:rPr>
+          <w:rStyle w:val="OperatorTok"/>
+        </w:rPr>
+        <w:t>(</w:t>
+      </w:r>
+      <w:r>
+        <w:rPr>
+          <w:rStyle w:val="DataTypeTok"/>
+        </w:rPr>
+        <w:t>int</w:t>
+      </w:r>
+      <w:r>
+        <w:rPr>
+          <w:rStyle w:val="NormalTok"/>
+        </w:rPr>
+        <w:t xml:space="preserve"> i</w:t>
+      </w:r>
+      <w:r>
+        <w:rPr>
+          <w:rStyle w:val="OperatorTok"/>
+        </w:rPr>
+        <w:t>=</w:t>
+      </w:r>
+      <w:r>
+        <w:rPr>
+          <w:rStyle w:val="NormalTok"/>
+        </w:rPr>
+        <w:t>arl</w:t>
+      </w:r>
+      <w:r>
+        <w:rPr>
+          <w:rStyle w:val="OperatorTok"/>
+        </w:rPr>
+        <w:t>.</w:t>
+      </w:r>
+      <w:r>
+        <w:rPr>
+          <w:rStyle w:val="FunctionTok"/>
+        </w:rPr>
+        <w:t>size</w:t>
+      </w:r>
+      <w:r>
+        <w:rPr>
+          <w:rStyle w:val="OperatorTok"/>
+        </w:rPr>
+        <w:t>()/</w:t>
+      </w:r>
+      <w:r>
+        <w:rPr>
+          <w:rStyle w:val="DecValTok"/>
+        </w:rPr>
+        <w:t>2</w:t>
+      </w:r>
+      <w:r>
+        <w:rPr>
+          <w:rStyle w:val="OperatorTok"/>
+        </w:rPr>
+        <w:t>;</w:t>
+      </w:r>
+      <w:r>
+        <w:rPr>
+          <w:rStyle w:val="NormalTok"/>
+        </w:rPr>
+        <w:t xml:space="preserve"> i</w:t>
+      </w:r>
+      <w:r>
+        <w:rPr>
+          <w:rStyle w:val="OperatorTok"/>
+        </w:rPr>
+        <w:t>&lt;</w:t>
+      </w:r>
+      <w:r>
+        <w:rPr>
+          <w:rStyle w:val="NormalTok"/>
+        </w:rPr>
+        <w:t>arl</w:t>
+      </w:r>
+      <w:r>
+        <w:rPr>
+          <w:rStyle w:val="OperatorTok"/>
+        </w:rPr>
+        <w:t>.</w:t>
+      </w:r>
+      <w:r>
+        <w:rPr>
+          <w:rStyle w:val="FunctionTok"/>
+        </w:rPr>
+        <w:t>size</w:t>
+      </w:r>
+      <w:r>
+        <w:rPr>
+          <w:rStyle w:val="OperatorTok"/>
+        </w:rPr>
+        <w:t>();</w:t>
+      </w:r>
+      <w:r>
+        <w:rPr>
+          <w:rStyle w:val="NormalTok"/>
+        </w:rPr>
+        <w:t xml:space="preserve"> i</w:t>
+      </w:r>
+      <w:r>
+        <w:rPr>
+          <w:rStyle w:val="OperatorTok"/>
+        </w:rPr>
+        <w:t>++)</w:t>
+      </w:r>
+      <w:r>
+        <w:rPr/>
+        <w:br/>
+      </w:r>
+      <w:r>
+        <w:rPr>
+          <w:rStyle w:val="NormalTok"/>
+        </w:rPr>
+        <w:t xml:space="preserve">        arl</w:t>
+      </w:r>
+      <w:r>
+        <w:rPr>
+          <w:rStyle w:val="OperatorTok"/>
+        </w:rPr>
+        <w:t>.</w:t>
+      </w:r>
+      <w:r>
+        <w:rPr>
+          <w:rStyle w:val="FunctionTok"/>
+        </w:rPr>
+        <w:t>set</w:t>
+      </w:r>
+      <w:r>
+        <w:rPr>
+          <w:rStyle w:val="OperatorTok"/>
+        </w:rPr>
+        <w:t>(</w:t>
+      </w:r>
+      <w:r>
+        <w:rPr>
+          <w:rStyle w:val="NormalTok"/>
+        </w:rPr>
+        <w:t>i</w:t>
+      </w:r>
+      <w:r>
+        <w:rPr>
+          <w:rStyle w:val="OperatorTok"/>
+        </w:rPr>
+        <w:t>,</w:t>
+      </w:r>
+      <w:r>
+        <w:rPr>
+          <w:rStyle w:val="NormalTok"/>
+        </w:rPr>
+        <w:t xml:space="preserve"> </w:t>
+      </w:r>
+      <w:r>
+        <w:rPr>
+          <w:rStyle w:val="KeywordTok"/>
+        </w:rPr>
+        <w:t>null</w:t>
+      </w:r>
+      <w:r>
+        <w:rPr>
+          <w:rStyle w:val="OperatorTok"/>
+        </w:rPr>
+        <w:t>);</w:t>
+      </w:r>
+      <w:r>
+        <w:rPr/>
+        <w:br/>
+      </w:r>
+      <w:r>
+        <w:rPr>
+          <w:rStyle w:val="OperatorTok"/>
+        </w:rPr>
+        <w:t>}</w:t>
+      </w:r>
+    </w:p>
+    <w:p>
+      <w:pPr>
+        <w:pStyle w:val="FirstParagraph"/>
+        <w:rPr/>
+      </w:pPr>
+      <w:r>
+        <w:rPr/>
+        <w:t> </w:t>
+      </w:r>
+      <w:r>
+        <w:rPr/>
+        <w:br/>
+      </w:r>
+      <w:r>
+        <w:br w:type="page"/>
+      </w:r>
+    </w:p>
+    <w:p>
+      <w:pPr>
+        <w:pStyle w:val="TextBody"/>
+        <w:rPr/>
+      </w:pPr>
+      <w:r>
+        <w:rPr/>
+      </w:r>
+    </w:p>
+    <w:p>
+      <w:pPr>
+        <w:pStyle w:val="Normal"/>
+        <w:numPr>
+          <w:ilvl w:val="0"/>
+          <w:numId w:val="23"/>
+        </w:numPr>
+        <w:rPr/>
+      </w:pPr>
+      <w:r>
+        <w:rPr/>
         <w:t>Write a function which takes an ArrayList of Strings words and adds just enough strings at the end of it to ensure that the following condition is satisfied: “For every string w in words the reverse of w is also in words.” If the condition is already satisfied, no action is needed.</w:t>
       </w:r>
     </w:p>
@@ -3093,27 +3047,13 @@
         <w:pStyle w:val="Compact"/>
         <w:numPr>
           <w:ilvl w:val="0"/>
-          <w:numId w:val="10"/>
+          <w:numId w:val="3"/>
         </w:numPr>
         <w:rPr/>
       </w:pPr>
       <w:r>
         <w:rPr/>
         <w:t>example</w:t>
-      </w:r>
-    </w:p>
-    <w:p>
-      <w:pPr>
-        <w:pStyle w:val="Compact"/>
-        <w:numPr>
-          <w:ilvl w:val="1"/>
-          <w:numId w:val="23"/>
-        </w:numPr>
-        <w:rPr/>
-      </w:pPr>
-      <w:r>
-        <w:rPr/>
-        <w:t>complete([“aa”, “aca”, “ba”, “ab”]) would not change anything.</w:t>
       </w:r>
     </w:p>
     <w:p>
@@ -3127,11 +3067,25 @@
       </w:pPr>
       <w:r>
         <w:rPr/>
-        <w:t>complete([“ab”, “qe”, “eq”]) appends “ba”.</w:t>
+        <w:t>complete([“aa”, “aca”, “ba”, “ab”]) would not change anything.</w:t>
       </w:r>
     </w:p>
     <w:p>
       <w:pPr>
+        <w:pStyle w:val="Compact"/>
+        <w:numPr>
+          <w:ilvl w:val="1"/>
+          <w:numId w:val="25"/>
+        </w:numPr>
+        <w:rPr/>
+      </w:pPr>
+      <w:r>
+        <w:rPr/>
+        <w:t>complete([“ab”, “qe”, “eq”]) appends “ba”.</w:t>
+      </w:r>
+    </w:p>
+    <w:p>
+      <w:pPr>
         <w:pStyle w:val="FirstParagraph"/>
         <w:rPr/>
       </w:pPr>
@@ -3148,12 +3102,6 @@
         <w:pStyle w:val="SourceCode"/>
         <w:rPr/>
       </w:pPr>
-      <w:r>
-        <w:rPr>
-          <w:rStyle w:val="CommentTok"/>
-        </w:rPr>
-        <w:t>//not tested</w:t>
-      </w:r>
       <w:r>
         <w:rPr/>
         <w:br/>
@@ -3782,7 +3730,7 @@
         <w:pStyle w:val="Normal"/>
         <w:numPr>
           <w:ilvl w:val="0"/>
-          <w:numId w:val="25"/>
+          <w:numId w:val="26"/>
         </w:numPr>
         <w:rPr/>
       </w:pPr>
@@ -3796,27 +3744,13 @@
         <w:pStyle w:val="Compact"/>
         <w:numPr>
           <w:ilvl w:val="0"/>
-          <w:numId w:val="10"/>
+          <w:numId w:val="3"/>
         </w:numPr>
         <w:rPr/>
       </w:pPr>
       <w:r>
         <w:rPr/>
         <w:t>example</w:t>
-      </w:r>
-    </w:p>
-    <w:p>
-      <w:pPr>
-        <w:pStyle w:val="Compact"/>
-        <w:numPr>
-          <w:ilvl w:val="1"/>
-          <w:numId w:val="26"/>
-        </w:numPr>
-        <w:rPr/>
-      </w:pPr>
-      <w:r>
-        <w:rPr/>
-        <w:t>remove([“aa”, “aca”, “ba”, “ab”]) would not change anything.</w:t>
       </w:r>
     </w:p>
     <w:p>
@@ -3830,11 +3764,25 @@
       </w:pPr>
       <w:r>
         <w:rPr/>
-        <w:t>remove ([“ab”, “qe”, “eq”]) removes “ab”.</w:t>
+        <w:t>remove([“aa”, “aca”, “ba”, “ab”]) would not change anything.</w:t>
       </w:r>
     </w:p>
     <w:p>
       <w:pPr>
+        <w:pStyle w:val="Compact"/>
+        <w:numPr>
+          <w:ilvl w:val="1"/>
+          <w:numId w:val="28"/>
+        </w:numPr>
+        <w:rPr/>
+      </w:pPr>
+      <w:r>
+        <w:rPr/>
+        <w:t>remove ([“ab”, “qe”, “eq”]) removes “ab”.</w:t>
+      </w:r>
+    </w:p>
+    <w:p>
+      <w:pPr>
         <w:pStyle w:val="FirstParagraph"/>
         <w:rPr/>
       </w:pPr>
@@ -3851,12 +3799,6 @@
         <w:pStyle w:val="SourceCode"/>
         <w:rPr/>
       </w:pPr>
-      <w:r>
-        <w:rPr>
-          <w:rStyle w:val="CommentTok"/>
-        </w:rPr>
-        <w:t>//not tested</w:t>
-      </w:r>
       <w:r>
         <w:rPr/>
         <w:br/>
@@ -4791,7 +4733,7 @@
   <w:abstractNum w:abstractNumId="3">
     <w:lvl w:ilvl="0">
       <w:numFmt w:val="bullet"/>
-      <w:lvlText w:val=""/>
+      <w:lvlText w:val=""/>
       <w:lvlJc w:val="left"/>
       <w:pPr>
         <w:tabs>
@@ -4806,7 +4748,7 @@
     <w:lvl w:ilvl="1">
       <w:start w:val="0"/>
       <w:numFmt w:val="bullet"/>
-      <w:lvlText w:val=""/>
+      <w:lvlText w:val=""/>
       <w:lvlJc w:val="left"/>
       <w:pPr>
         <w:tabs>
@@ -4821,7 +4763,7 @@
     <w:lvl w:ilvl="2">
       <w:start w:val="0"/>
       <w:numFmt w:val="bullet"/>
-      <w:lvlText w:val=""/>
+      <w:lvlText w:val=""/>
       <w:lvlJc w:val="left"/>
       <w:pPr>
         <w:tabs>
@@ -4836,7 +4778,7 @@
     <w:lvl w:ilvl="3">
       <w:start w:val="0"/>
       <w:numFmt w:val="bullet"/>
-      <w:lvlText w:val=""/>
+      <w:lvlText w:val=""/>
       <w:lvlJc w:val="left"/>
       <w:pPr>
         <w:tabs>
@@ -4851,7 +4793,7 @@
     <w:lvl w:ilvl="4">
       <w:start w:val="0"/>
       <w:numFmt w:val="bullet"/>
-      <w:lvlText w:val=""/>
+      <w:lvlText w:val=""/>
       <w:lvlJc w:val="left"/>
       <w:pPr>
         <w:tabs>
@@ -4866,7 +4808,7 @@
     <w:lvl w:ilvl="5">
       <w:start w:val="0"/>
       <w:numFmt w:val="bullet"/>
-      <w:lvlText w:val=""/>
+      <w:lvlText w:val=""/>
       <w:lvlJc w:val="left"/>
       <w:pPr>
         <w:tabs>
@@ -4881,7 +4823,7 @@
     <w:lvl w:ilvl="6">
       <w:start w:val="0"/>
       <w:numFmt w:val="bullet"/>
-      <w:lvlText w:val=""/>
+      <w:lvlText w:val=""/>
       <w:lvlJc w:val="left"/>
       <w:pPr>
         <w:tabs>
@@ -4896,7 +4838,7 @@
     <w:lvl w:ilvl="7">
       <w:start w:val="0"/>
       <w:numFmt w:val="bullet"/>
-      <w:lvlText w:val=""/>
+      <w:lvlText w:val=""/>
       <w:lvlJc w:val="left"/>
       <w:pPr>
         <w:tabs>
@@ -4911,7 +4853,7 @@
     <w:lvl w:ilvl="8">
       <w:start w:val="0"/>
       <w:numFmt w:val="bullet"/>
-      <w:lvlText w:val=""/>
+      <w:lvlText w:val=""/>
       <w:lvlJc w:val="left"/>
       <w:pPr>
         <w:tabs>
@@ -5470,9 +5412,8 @@
   </w:abstractNum>
   <w:abstractNum w:abstractNumId="8">
     <w:lvl w:ilvl="0">
-      <w:start w:val="1"/>
-      <w:numFmt w:val="decimal"/>
-      <w:lvlText w:val="%1."/>
+      <w:numFmt w:val="bullet"/>
+      <w:lvlText w:val=""/>
       <w:lvlJc w:val="left"/>
       <w:pPr>
         <w:tabs>
@@ -5481,13 +5422,13 @@
         <w:ind w:left="720" w:hanging="480"/>
       </w:pPr>
       <w:rPr>
-        <w:rFonts w:cs="Symbol"/>
+        <w:rFonts w:ascii="Symbol" w:hAnsi="Symbol" w:cs="Symbol" w:hint="default"/>
       </w:rPr>
     </w:lvl>
     <w:lvl w:ilvl="1">
-      <w:start w:val="1"/>
-      <w:numFmt w:val="decimal"/>
-      <w:lvlText w:val="%2."/>
+      <w:start w:val="0"/>
+      <w:numFmt w:val="bullet"/>
+      <w:lvlText w:val=""/>
       <w:lvlJc w:val="left"/>
       <w:pPr>
         <w:tabs>
@@ -5496,13 +5437,13 @@
         <w:ind w:left="1440" w:hanging="480"/>
       </w:pPr>
       <w:rPr>
-        <w:rFonts w:cs="Symbol"/>
+        <w:rFonts w:ascii="Symbol" w:hAnsi="Symbol" w:cs="Symbol" w:hint="default"/>
       </w:rPr>
     </w:lvl>
     <w:lvl w:ilvl="2">
-      <w:start w:val="1"/>
-      <w:numFmt w:val="decimal"/>
-      <w:lvlText w:val="%3."/>
+      <w:start w:val="0"/>
+      <w:numFmt w:val="bullet"/>
+      <w:lvlText w:val=""/>
       <w:lvlJc w:val="left"/>
       <w:pPr>
         <w:tabs>
@@ -5511,13 +5452,13 @@
         <w:ind w:left="2160" w:hanging="480"/>
       </w:pPr>
       <w:rPr>
-        <w:rFonts w:cs="Symbol"/>
+        <w:rFonts w:ascii="Symbol" w:hAnsi="Symbol" w:cs="Symbol" w:hint="default"/>
       </w:rPr>
     </w:lvl>
     <w:lvl w:ilvl="3">
-      <w:start w:val="1"/>
-      <w:numFmt w:val="decimal"/>
-      <w:lvlText w:val="%4."/>
+      <w:start w:val="0"/>
+      <w:numFmt w:val="bullet"/>
+      <w:lvlText w:val=""/>
       <w:lvlJc w:val="left"/>
       <w:pPr>
         <w:tabs>
@@ -5526,13 +5467,13 @@
         <w:ind w:left="2880" w:hanging="480"/>
       </w:pPr>
       <w:rPr>
-        <w:rFonts w:cs="Symbol"/>
+        <w:rFonts w:ascii="Symbol" w:hAnsi="Symbol" w:cs="Symbol" w:hint="default"/>
       </w:rPr>
     </w:lvl>
     <w:lvl w:ilvl="4">
-      <w:start w:val="1"/>
-      <w:numFmt w:val="decimal"/>
-      <w:lvlText w:val="%5."/>
+      <w:start w:val="0"/>
+      <w:numFmt w:val="bullet"/>
+      <w:lvlText w:val=""/>
       <w:lvlJc w:val="left"/>
       <w:pPr>
         <w:tabs>
@@ -5541,13 +5482,13 @@
         <w:ind w:left="3600" w:hanging="480"/>
       </w:pPr>
       <w:rPr>
-        <w:rFonts w:cs="Symbol"/>
+        <w:rFonts w:ascii="Symbol" w:hAnsi="Symbol" w:cs="Symbol" w:hint="default"/>
       </w:rPr>
     </w:lvl>
     <w:lvl w:ilvl="5">
-      <w:start w:val="1"/>
-      <w:numFmt w:val="decimal"/>
-      <w:lvlText w:val="%6."/>
+      <w:start w:val="0"/>
+      <w:numFmt w:val="bullet"/>
+      <w:lvlText w:val=""/>
       <w:lvlJc w:val="left"/>
       <w:pPr>
         <w:tabs>
@@ -5556,13 +5497,13 @@
         <w:ind w:left="4320" w:hanging="480"/>
       </w:pPr>
       <w:rPr>
-        <w:rFonts w:cs="Symbol"/>
+        <w:rFonts w:ascii="Symbol" w:hAnsi="Symbol" w:cs="Symbol" w:hint="default"/>
       </w:rPr>
     </w:lvl>
     <w:lvl w:ilvl="6">
-      <w:start w:val="1"/>
-      <w:numFmt w:val="decimal"/>
-      <w:lvlText w:val="%7."/>
+      <w:start w:val="0"/>
+      <w:numFmt w:val="bullet"/>
+      <w:lvlText w:val=""/>
       <w:lvlJc w:val="left"/>
       <w:pPr>
         <w:tabs>
@@ -5571,13 +5512,13 @@
         <w:ind w:left="5040" w:hanging="480"/>
       </w:pPr>
       <w:rPr>
-        <w:rFonts w:cs="Symbol"/>
+        <w:rFonts w:ascii="Symbol" w:hAnsi="Symbol" w:cs="Symbol" w:hint="default"/>
       </w:rPr>
     </w:lvl>
     <w:lvl w:ilvl="7">
-      <w:start w:val="1"/>
-      <w:numFmt w:val="decimal"/>
-      <w:lvlText w:val="%8."/>
+      <w:start w:val="0"/>
+      <w:numFmt w:val="bullet"/>
+      <w:lvlText w:val=""/>
       <w:lvlJc w:val="left"/>
       <w:pPr>
         <w:tabs>
@@ -5586,13 +5527,13 @@
         <w:ind w:left="5760" w:hanging="480"/>
       </w:pPr>
       <w:rPr>
-        <w:rFonts w:cs="Symbol"/>
+        <w:rFonts w:ascii="Symbol" w:hAnsi="Symbol" w:cs="Symbol" w:hint="default"/>
       </w:rPr>
     </w:lvl>
     <w:lvl w:ilvl="8">
-      <w:start w:val="1"/>
-      <w:numFmt w:val="decimal"/>
-      <w:lvlText w:val="%9."/>
+      <w:start w:val="0"/>
+      <w:numFmt w:val="bullet"/>
+      <w:lvlText w:val=""/>
       <w:lvlJc w:val="left"/>
       <w:pPr>
         <w:tabs>
@@ -5601,15 +5542,14 @@
         <w:ind w:left="6480" w:hanging="480"/>
       </w:pPr>
       <w:rPr>
-        <w:rFonts w:cs="Symbol"/>
+        <w:rFonts w:ascii="Symbol" w:hAnsi="Symbol" w:cs="Symbol" w:hint="default"/>
       </w:rPr>
     </w:lvl>
   </w:abstractNum>
   <w:abstractNum w:abstractNumId="9">
     <w:lvl w:ilvl="0">
-      <w:start w:val="3"/>
-      <w:numFmt w:val="decimal"/>
-      <w:lvlText w:val="%1."/>
+      <w:numFmt w:val="bullet"/>
+      <w:lvlText w:val=""/>
       <w:lvlJc w:val="left"/>
       <w:pPr>
         <w:tabs>
@@ -5617,12 +5557,14 @@
         </w:tabs>
         <w:ind w:left="720" w:hanging="480"/>
       </w:pPr>
-      <w:rPr/>
+      <w:rPr>
+        <w:rFonts w:ascii="Symbol" w:hAnsi="Symbol" w:cs="Symbol" w:hint="default"/>
+      </w:rPr>
     </w:lvl>
     <w:lvl w:ilvl="1">
-      <w:start w:val="3"/>
-      <w:numFmt w:val="decimal"/>
-      <w:lvlText w:val="%2."/>
+      <w:start w:val="0"/>
+      <w:numFmt w:val="bullet"/>
+      <w:lvlText w:val=""/>
       <w:lvlJc w:val="left"/>
       <w:pPr>
         <w:tabs>
@@ -5630,12 +5572,14 @@
         </w:tabs>
         <w:ind w:left="1440" w:hanging="480"/>
       </w:pPr>
-      <w:rPr/>
+      <w:rPr>
+        <w:rFonts w:ascii="Symbol" w:hAnsi="Symbol" w:cs="Symbol" w:hint="default"/>
+      </w:rPr>
     </w:lvl>
     <w:lvl w:ilvl="2">
-      <w:start w:val="3"/>
-      <w:numFmt w:val="decimal"/>
-      <w:lvlText w:val="%3."/>
+      <w:start w:val="0"/>
+      <w:numFmt w:val="bullet"/>
+      <w:lvlText w:val=""/>
       <w:lvlJc w:val="left"/>
       <w:pPr>
         <w:tabs>
@@ -5643,12 +5587,14 @@
         </w:tabs>
         <w:ind w:left="2160" w:hanging="480"/>
       </w:pPr>
-      <w:rPr/>
+      <w:rPr>
+        <w:rFonts w:ascii="Symbol" w:hAnsi="Symbol" w:cs="Symbol" w:hint="default"/>
+      </w:rPr>
     </w:lvl>
     <w:lvl w:ilvl="3">
-      <w:start w:val="3"/>
-      <w:numFmt w:val="decimal"/>
-      <w:lvlText w:val="%4."/>
+      <w:start w:val="0"/>
+      <w:numFmt w:val="bullet"/>
+      <w:lvlText w:val=""/>
       <w:lvlJc w:val="left"/>
       <w:pPr>
         <w:tabs>
@@ -5656,12 +5602,14 @@
         </w:tabs>
         <w:ind w:left="2880" w:hanging="480"/>
       </w:pPr>
-      <w:rPr/>
+      <w:rPr>
+        <w:rFonts w:ascii="Symbol" w:hAnsi="Symbol" w:cs="Symbol" w:hint="default"/>
+      </w:rPr>
     </w:lvl>
     <w:lvl w:ilvl="4">
-      <w:start w:val="3"/>
-      <w:numFmt w:val="decimal"/>
-      <w:lvlText w:val="%5."/>
+      <w:start w:val="0"/>
+      <w:numFmt w:val="bullet"/>
+      <w:lvlText w:val=""/>
       <w:lvlJc w:val="left"/>
       <w:pPr>
         <w:tabs>
@@ -5669,12 +5617,14 @@
         </w:tabs>
         <w:ind w:left="3600" w:hanging="480"/>
       </w:pPr>
-      <w:rPr/>
+      <w:rPr>
+        <w:rFonts w:ascii="Symbol" w:hAnsi="Symbol" w:cs="Symbol" w:hint="default"/>
+      </w:rPr>
     </w:lvl>
     <w:lvl w:ilvl="5">
-      <w:start w:val="3"/>
-      <w:numFmt w:val="decimal"/>
-      <w:lvlText w:val="%6."/>
+      <w:start w:val="0"/>
+      <w:numFmt w:val="bullet"/>
+      <w:lvlText w:val=""/>
       <w:lvlJc w:val="left"/>
       <w:pPr>
         <w:tabs>
@@ -5682,12 +5632,14 @@
         </w:tabs>
         <w:ind w:left="4320" w:hanging="480"/>
       </w:pPr>
-      <w:rPr/>
+      <w:rPr>
+        <w:rFonts w:ascii="Symbol" w:hAnsi="Symbol" w:cs="Symbol" w:hint="default"/>
+      </w:rPr>
     </w:lvl>
     <w:lvl w:ilvl="6">
-      <w:start w:val="3"/>
-      <w:numFmt w:val="decimal"/>
-      <w:lvlText w:val="%7."/>
+      <w:start w:val="0"/>
+      <w:numFmt w:val="bullet"/>
+      <w:lvlText w:val=""/>
       <w:lvlJc w:val="left"/>
       <w:pPr>
         <w:tabs>
@@ -5695,12 +5647,14 @@
         </w:tabs>
         <w:ind w:left="5040" w:hanging="480"/>
       </w:pPr>
-      <w:rPr/>
+      <w:rPr>
+        <w:rFonts w:ascii="Symbol" w:hAnsi="Symbol" w:cs="Symbol" w:hint="default"/>
+      </w:rPr>
     </w:lvl>
     <w:lvl w:ilvl="7">
-      <w:start w:val="3"/>
-      <w:numFmt w:val="decimal"/>
-      <w:lvlText w:val="%8."/>
+      <w:start w:val="0"/>
+      <w:numFmt w:val="bullet"/>
+      <w:lvlText w:val=""/>
       <w:lvlJc w:val="left"/>
       <w:pPr>
         <w:tabs>
@@ -5708,12 +5662,14 @@
         </w:tabs>
         <w:ind w:left="5760" w:hanging="480"/>
       </w:pPr>
-      <w:rPr/>
+      <w:rPr>
+        <w:rFonts w:ascii="Symbol" w:hAnsi="Symbol" w:cs="Symbol" w:hint="default"/>
+      </w:rPr>
     </w:lvl>
     <w:lvl w:ilvl="8">
-      <w:start w:val="3"/>
-      <w:numFmt w:val="decimal"/>
-      <w:lvlText w:val="%9."/>
+      <w:start w:val="0"/>
+      <w:numFmt w:val="bullet"/>
+      <w:lvlText w:val=""/>
       <w:lvlJc w:val="left"/>
       <w:pPr>
         <w:tabs>
@@ -5721,13 +5677,15 @@
         </w:tabs>
         <w:ind w:left="6480" w:hanging="480"/>
       </w:pPr>
-      <w:rPr/>
+      <w:rPr>
+        <w:rFonts w:ascii="Symbol" w:hAnsi="Symbol" w:cs="Symbol" w:hint="default"/>
+      </w:rPr>
     </w:lvl>
   </w:abstractNum>
   <w:abstractNum w:abstractNumId="10">
     <w:lvl w:ilvl="0">
       <w:numFmt w:val="bullet"/>
-      <w:lvlText w:val=""/>
+      <w:lvlText w:val=""/>
       <w:lvlJc w:val="left"/>
       <w:pPr>
         <w:tabs>
@@ -5742,7 +5700,7 @@
     <w:lvl w:ilvl="1">
       <w:start w:val="0"/>
       <w:numFmt w:val="bullet"/>
-      <w:lvlText w:val=""/>
+      <w:lvlText w:val=""/>
       <w:lvlJc w:val="left"/>
       <w:pPr>
         <w:tabs>
@@ -5757,7 +5715,7 @@
     <w:lvl w:ilvl="2">
       <w:start w:val="0"/>
       <w:numFmt w:val="bullet"/>
-      <w:lvlText w:val=""/>
+      <w:lvlText w:val=""/>
       <w:lvlJc w:val="left"/>
       <w:pPr>
         <w:tabs>
@@ -5772,7 +5730,7 @@
     <w:lvl w:ilvl="3">
       <w:start w:val="0"/>
       <w:numFmt w:val="bullet"/>
-      <w:lvlText w:val=""/>
+      <w:lvlText w:val=""/>
       <w:lvlJc w:val="left"/>
       <w:pPr>
         <w:tabs>
@@ -5787,7 +5745,7 @@
     <w:lvl w:ilvl="4">
       <w:start w:val="0"/>
       <w:numFmt w:val="bullet"/>
-      <w:lvlText w:val=""/>
+      <w:lvlText w:val=""/>
       <w:lvlJc w:val="left"/>
       <w:pPr>
         <w:tabs>
@@ -5802,7 +5760,7 @@
     <w:lvl w:ilvl="5">
       <w:start w:val="0"/>
       <w:numFmt w:val="bullet"/>
-      <w:lvlText w:val=""/>
+      <w:lvlText w:val=""/>
       <w:lvlJc w:val="left"/>
       <w:pPr>
         <w:tabs>
@@ -5817,7 +5775,7 @@
     <w:lvl w:ilvl="6">
       <w:start w:val="0"/>
       <w:numFmt w:val="bullet"/>
-      <w:lvlText w:val=""/>
+      <w:lvlText w:val=""/>
       <w:lvlJc w:val="left"/>
       <w:pPr>
         <w:tabs>
@@ -5832,7 +5790,7 @@
     <w:lvl w:ilvl="7">
       <w:start w:val="0"/>
       <w:numFmt w:val="bullet"/>
-      <w:lvlText w:val=""/>
+      <w:lvlText w:val=""/>
       <w:lvlJc w:val="left"/>
       <w:pPr>
         <w:tabs>
@@ -5847,7 +5805,7 @@
     <w:lvl w:ilvl="8">
       <w:start w:val="0"/>
       <w:numFmt w:val="bullet"/>
-      <w:lvlText w:val=""/>
+      <w:lvlText w:val=""/>
       <w:lvlJc w:val="left"/>
       <w:pPr>
         <w:tabs>
@@ -6134,260 +6092,416 @@
   </w:abstractNum>
   <w:abstractNum w:abstractNumId="13">
     <w:lvl w:ilvl="0">
-      <w:start w:val="4"/>
-      <w:numFmt w:val="decimal"/>
-      <w:lvlText w:val="%1."/>
-      <w:lvlJc w:val="left"/>
-      <w:pPr>
-        <w:tabs>
-          <w:tab w:val="num" w:pos="0"/>
-        </w:tabs>
-        <w:ind w:left="720" w:hanging="480"/>
-      </w:pPr>
-      <w:rPr/>
+      <w:start w:val="1"/>
+      <w:numFmt w:val="bullet"/>
+      <w:lvlText w:val=""/>
+      <w:lvlJc w:val="left"/>
+      <w:pPr>
+        <w:tabs>
+          <w:tab w:val="num" w:pos="600"/>
+        </w:tabs>
+        <w:ind w:left="600" w:hanging="360"/>
+      </w:pPr>
+      <w:rPr>
+        <w:rFonts w:ascii="Symbol" w:hAnsi="Symbol" w:cs="Symbol" w:hint="default"/>
+      </w:rPr>
     </w:lvl>
     <w:lvl w:ilvl="1">
-      <w:start w:val="4"/>
-      <w:numFmt w:val="decimal"/>
-      <w:lvlText w:val="%2."/>
-      <w:lvlJc w:val="left"/>
-      <w:pPr>
-        <w:tabs>
-          <w:tab w:val="num" w:pos="0"/>
-        </w:tabs>
-        <w:ind w:left="1440" w:hanging="480"/>
-      </w:pPr>
-      <w:rPr/>
+      <w:start w:val="1"/>
+      <w:numFmt w:val="bullet"/>
+      <w:lvlText w:val="◦"/>
+      <w:lvlJc w:val="left"/>
+      <w:pPr>
+        <w:tabs>
+          <w:tab w:val="num" w:pos="960"/>
+        </w:tabs>
+        <w:ind w:left="960" w:hanging="360"/>
+      </w:pPr>
+      <w:rPr>
+        <w:rFonts w:ascii="OpenSymbol" w:hAnsi="OpenSymbol" w:cs="OpenSymbol" w:hint="default"/>
+      </w:rPr>
     </w:lvl>
     <w:lvl w:ilvl="2">
-      <w:start w:val="4"/>
-      <w:numFmt w:val="decimal"/>
-      <w:lvlText w:val="%3."/>
-      <w:lvlJc w:val="left"/>
-      <w:pPr>
-        <w:tabs>
-          <w:tab w:val="num" w:pos="0"/>
-        </w:tabs>
-        <w:ind w:left="2160" w:hanging="480"/>
-      </w:pPr>
-      <w:rPr/>
+      <w:start w:val="1"/>
+      <w:numFmt w:val="bullet"/>
+      <w:lvlText w:val="▪"/>
+      <w:lvlJc w:val="left"/>
+      <w:pPr>
+        <w:tabs>
+          <w:tab w:val="num" w:pos="1320"/>
+        </w:tabs>
+        <w:ind w:left="1320" w:hanging="360"/>
+      </w:pPr>
+      <w:rPr>
+        <w:rFonts w:ascii="OpenSymbol" w:hAnsi="OpenSymbol" w:cs="OpenSymbol" w:hint="default"/>
+      </w:rPr>
     </w:lvl>
     <w:lvl w:ilvl="3">
-      <w:start w:val="4"/>
-      <w:numFmt w:val="decimal"/>
-      <w:lvlText w:val="%4."/>
-      <w:lvlJc w:val="left"/>
-      <w:pPr>
-        <w:tabs>
-          <w:tab w:val="num" w:pos="0"/>
-        </w:tabs>
-        <w:ind w:left="2880" w:hanging="480"/>
-      </w:pPr>
-      <w:rPr/>
+      <w:start w:val="1"/>
+      <w:numFmt w:val="bullet"/>
+      <w:lvlText w:val=""/>
+      <w:lvlJc w:val="left"/>
+      <w:pPr>
+        <w:tabs>
+          <w:tab w:val="num" w:pos="1680"/>
+        </w:tabs>
+        <w:ind w:left="1680" w:hanging="360"/>
+      </w:pPr>
+      <w:rPr>
+        <w:rFonts w:ascii="Symbol" w:hAnsi="Symbol" w:cs="Symbol" w:hint="default"/>
+      </w:rPr>
     </w:lvl>
     <w:lvl w:ilvl="4">
-      <w:start w:val="4"/>
-      <w:numFmt w:val="decimal"/>
-      <w:lvlText w:val="%5."/>
-      <w:lvlJc w:val="left"/>
-      <w:pPr>
-        <w:tabs>
-          <w:tab w:val="num" w:pos="0"/>
-        </w:tabs>
-        <w:ind w:left="3600" w:hanging="480"/>
-      </w:pPr>
-      <w:rPr/>
+      <w:start w:val="1"/>
+      <w:numFmt w:val="bullet"/>
+      <w:lvlText w:val="◦"/>
+      <w:lvlJc w:val="left"/>
+      <w:pPr>
+        <w:tabs>
+          <w:tab w:val="num" w:pos="2040"/>
+        </w:tabs>
+        <w:ind w:left="2040" w:hanging="360"/>
+      </w:pPr>
+      <w:rPr>
+        <w:rFonts w:ascii="OpenSymbol" w:hAnsi="OpenSymbol" w:cs="OpenSymbol" w:hint="default"/>
+      </w:rPr>
     </w:lvl>
     <w:lvl w:ilvl="5">
-      <w:start w:val="4"/>
-      <w:numFmt w:val="decimal"/>
-      <w:lvlText w:val="%6."/>
-      <w:lvlJc w:val="left"/>
-      <w:pPr>
-        <w:tabs>
-          <w:tab w:val="num" w:pos="0"/>
-        </w:tabs>
-        <w:ind w:left="4320" w:hanging="480"/>
-      </w:pPr>
-      <w:rPr/>
+      <w:start w:val="1"/>
+      <w:numFmt w:val="bullet"/>
+      <w:lvlText w:val="▪"/>
+      <w:lvlJc w:val="left"/>
+      <w:pPr>
+        <w:tabs>
+          <w:tab w:val="num" w:pos="2400"/>
+        </w:tabs>
+        <w:ind w:left="2400" w:hanging="360"/>
+      </w:pPr>
+      <w:rPr>
+        <w:rFonts w:ascii="OpenSymbol" w:hAnsi="OpenSymbol" w:cs="OpenSymbol" w:hint="default"/>
+      </w:rPr>
     </w:lvl>
     <w:lvl w:ilvl="6">
-      <w:start w:val="4"/>
-      <w:numFmt w:val="decimal"/>
-      <w:lvlText w:val="%7."/>
-      <w:lvlJc w:val="left"/>
-      <w:pPr>
-        <w:tabs>
-          <w:tab w:val="num" w:pos="0"/>
-        </w:tabs>
-        <w:ind w:left="5040" w:hanging="480"/>
-      </w:pPr>
-      <w:rPr/>
+      <w:start w:val="1"/>
+      <w:numFmt w:val="bullet"/>
+      <w:lvlText w:val=""/>
+      <w:lvlJc w:val="left"/>
+      <w:pPr>
+        <w:tabs>
+          <w:tab w:val="num" w:pos="2760"/>
+        </w:tabs>
+        <w:ind w:left="2760" w:hanging="360"/>
+      </w:pPr>
+      <w:rPr>
+        <w:rFonts w:ascii="Symbol" w:hAnsi="Symbol" w:cs="Symbol" w:hint="default"/>
+      </w:rPr>
     </w:lvl>
     <w:lvl w:ilvl="7">
-      <w:start w:val="4"/>
-      <w:numFmt w:val="decimal"/>
-      <w:lvlText w:val="%8."/>
-      <w:lvlJc w:val="left"/>
-      <w:pPr>
-        <w:tabs>
-          <w:tab w:val="num" w:pos="0"/>
-        </w:tabs>
-        <w:ind w:left="5760" w:hanging="480"/>
-      </w:pPr>
-      <w:rPr/>
+      <w:start w:val="1"/>
+      <w:numFmt w:val="bullet"/>
+      <w:lvlText w:val="◦"/>
+      <w:lvlJc w:val="left"/>
+      <w:pPr>
+        <w:tabs>
+          <w:tab w:val="num" w:pos="3120"/>
+        </w:tabs>
+        <w:ind w:left="3120" w:hanging="360"/>
+      </w:pPr>
+      <w:rPr>
+        <w:rFonts w:ascii="OpenSymbol" w:hAnsi="OpenSymbol" w:cs="OpenSymbol" w:hint="default"/>
+      </w:rPr>
     </w:lvl>
     <w:lvl w:ilvl="8">
-      <w:start w:val="4"/>
-      <w:numFmt w:val="decimal"/>
-      <w:lvlText w:val="%9."/>
-      <w:lvlJc w:val="left"/>
-      <w:pPr>
-        <w:tabs>
-          <w:tab w:val="num" w:pos="0"/>
-        </w:tabs>
-        <w:ind w:left="6480" w:hanging="480"/>
-      </w:pPr>
-      <w:rPr/>
+      <w:start w:val="1"/>
+      <w:numFmt w:val="bullet"/>
+      <w:lvlText w:val="▪"/>
+      <w:lvlJc w:val="left"/>
+      <w:pPr>
+        <w:tabs>
+          <w:tab w:val="num" w:pos="3480"/>
+        </w:tabs>
+        <w:ind w:left="3480" w:hanging="360"/>
+      </w:pPr>
+      <w:rPr>
+        <w:rFonts w:ascii="OpenSymbol" w:hAnsi="OpenSymbol" w:cs="OpenSymbol" w:hint="default"/>
+      </w:rPr>
     </w:lvl>
   </w:abstractNum>
   <w:abstractNum w:abstractNumId="14">
     <w:lvl w:ilvl="0">
+      <w:start w:val="1"/>
       <w:numFmt w:val="bullet"/>
       <w:lvlText w:val=""/>
       <w:lvlJc w:val="left"/>
       <w:pPr>
         <w:tabs>
-          <w:tab w:val="num" w:pos="0"/>
-        </w:tabs>
-        <w:ind w:left="720" w:hanging="480"/>
+          <w:tab w:val="num" w:pos="600"/>
+        </w:tabs>
+        <w:ind w:left="600" w:hanging="360"/>
       </w:pPr>
       <w:rPr>
         <w:rFonts w:ascii="Symbol" w:hAnsi="Symbol" w:cs="Symbol" w:hint="default"/>
       </w:rPr>
     </w:lvl>
     <w:lvl w:ilvl="1">
-      <w:start w:val="0"/>
-      <w:numFmt w:val="bullet"/>
-      <w:lvlText w:val=""/>
-      <w:lvlJc w:val="left"/>
-      <w:pPr>
-        <w:tabs>
-          <w:tab w:val="num" w:pos="0"/>
-        </w:tabs>
-        <w:ind w:left="1440" w:hanging="480"/>
-      </w:pPr>
-      <w:rPr>
-        <w:rFonts w:ascii="Symbol" w:hAnsi="Symbol" w:cs="Symbol" w:hint="default"/>
+      <w:start w:val="1"/>
+      <w:numFmt w:val="bullet"/>
+      <w:lvlText w:val="◦"/>
+      <w:lvlJc w:val="left"/>
+      <w:pPr>
+        <w:tabs>
+          <w:tab w:val="num" w:pos="960"/>
+        </w:tabs>
+        <w:ind w:left="960" w:hanging="360"/>
+      </w:pPr>
+      <w:rPr>
+        <w:rFonts w:ascii="OpenSymbol" w:hAnsi="OpenSymbol" w:cs="OpenSymbol" w:hint="default"/>
       </w:rPr>
     </w:lvl>
     <w:lvl w:ilvl="2">
-      <w:start w:val="0"/>
+      <w:start w:val="1"/>
+      <w:numFmt w:val="bullet"/>
+      <w:lvlText w:val="▪"/>
+      <w:lvlJc w:val="left"/>
+      <w:pPr>
+        <w:tabs>
+          <w:tab w:val="num" w:pos="1320"/>
+        </w:tabs>
+        <w:ind w:left="1320" w:hanging="360"/>
+      </w:pPr>
+      <w:rPr>
+        <w:rFonts w:ascii="OpenSymbol" w:hAnsi="OpenSymbol" w:cs="OpenSymbol" w:hint="default"/>
+      </w:rPr>
+    </w:lvl>
+    <w:lvl w:ilvl="3">
+      <w:start w:val="1"/>
       <w:numFmt w:val="bullet"/>
       <w:lvlText w:val=""/>
       <w:lvlJc w:val="left"/>
       <w:pPr>
         <w:tabs>
-          <w:tab w:val="num" w:pos="0"/>
-        </w:tabs>
-        <w:ind w:left="2160" w:hanging="480"/>
-      </w:pPr>
-      <w:rPr>
-        <w:rFonts w:ascii="Symbol" w:hAnsi="Symbol" w:cs="Symbol" w:hint="default"/>
-      </w:rPr>
-    </w:lvl>
-    <w:lvl w:ilvl="3">
-      <w:start w:val="0"/>
-      <w:numFmt w:val="bullet"/>
-      <w:lvlText w:val=""/>
-      <w:lvlJc w:val="left"/>
-      <w:pPr>
-        <w:tabs>
-          <w:tab w:val="num" w:pos="0"/>
-        </w:tabs>
-        <w:ind w:left="2880" w:hanging="480"/>
+          <w:tab w:val="num" w:pos="1680"/>
+        </w:tabs>
+        <w:ind w:left="1680" w:hanging="360"/>
       </w:pPr>
       <w:rPr>
         <w:rFonts w:ascii="Symbol" w:hAnsi="Symbol" w:cs="Symbol" w:hint="default"/>
       </w:rPr>
     </w:lvl>
     <w:lvl w:ilvl="4">
-      <w:start w:val="0"/>
+      <w:start w:val="1"/>
+      <w:numFmt w:val="bullet"/>
+      <w:lvlText w:val="◦"/>
+      <w:lvlJc w:val="left"/>
+      <w:pPr>
+        <w:tabs>
+          <w:tab w:val="num" w:pos="2040"/>
+        </w:tabs>
+        <w:ind w:left="2040" w:hanging="360"/>
+      </w:pPr>
+      <w:rPr>
+        <w:rFonts w:ascii="OpenSymbol" w:hAnsi="OpenSymbol" w:cs="OpenSymbol" w:hint="default"/>
+      </w:rPr>
+    </w:lvl>
+    <w:lvl w:ilvl="5">
+      <w:start w:val="1"/>
+      <w:numFmt w:val="bullet"/>
+      <w:lvlText w:val="▪"/>
+      <w:lvlJc w:val="left"/>
+      <w:pPr>
+        <w:tabs>
+          <w:tab w:val="num" w:pos="2400"/>
+        </w:tabs>
+        <w:ind w:left="2400" w:hanging="360"/>
+      </w:pPr>
+      <w:rPr>
+        <w:rFonts w:ascii="OpenSymbol" w:hAnsi="OpenSymbol" w:cs="OpenSymbol" w:hint="default"/>
+      </w:rPr>
+    </w:lvl>
+    <w:lvl w:ilvl="6">
+      <w:start w:val="1"/>
       <w:numFmt w:val="bullet"/>
       <w:lvlText w:val=""/>
       <w:lvlJc w:val="left"/>
       <w:pPr>
         <w:tabs>
-          <w:tab w:val="num" w:pos="0"/>
-        </w:tabs>
-        <w:ind w:left="3600" w:hanging="480"/>
-      </w:pPr>
-      <w:rPr>
-        <w:rFonts w:ascii="Symbol" w:hAnsi="Symbol" w:cs="Symbol" w:hint="default"/>
-      </w:rPr>
-    </w:lvl>
-    <w:lvl w:ilvl="5">
-      <w:start w:val="0"/>
-      <w:numFmt w:val="bullet"/>
-      <w:lvlText w:val=""/>
-      <w:lvlJc w:val="left"/>
-      <w:pPr>
-        <w:tabs>
-          <w:tab w:val="num" w:pos="0"/>
-        </w:tabs>
-        <w:ind w:left="4320" w:hanging="480"/>
-      </w:pPr>
-      <w:rPr>
-        <w:rFonts w:ascii="Symbol" w:hAnsi="Symbol" w:cs="Symbol" w:hint="default"/>
-      </w:rPr>
-    </w:lvl>
-    <w:lvl w:ilvl="6">
-      <w:start w:val="0"/>
-      <w:numFmt w:val="bullet"/>
-      <w:lvlText w:val=""/>
-      <w:lvlJc w:val="left"/>
-      <w:pPr>
-        <w:tabs>
-          <w:tab w:val="num" w:pos="0"/>
-        </w:tabs>
-        <w:ind w:left="5040" w:hanging="480"/>
+          <w:tab w:val="num" w:pos="2760"/>
+        </w:tabs>
+        <w:ind w:left="2760" w:hanging="360"/>
       </w:pPr>
       <w:rPr>
         <w:rFonts w:ascii="Symbol" w:hAnsi="Symbol" w:cs="Symbol" w:hint="default"/>
       </w:rPr>
     </w:lvl>
     <w:lvl w:ilvl="7">
-      <w:start w:val="0"/>
-      <w:numFmt w:val="bullet"/>
-      <w:lvlText w:val=""/>
-      <w:lvlJc w:val="left"/>
-      <w:pPr>
-        <w:tabs>
-          <w:tab w:val="num" w:pos="0"/>
-        </w:tabs>
-        <w:ind w:left="5760" w:hanging="480"/>
-      </w:pPr>
-      <w:rPr>
-        <w:rFonts w:ascii="Symbol" w:hAnsi="Symbol" w:cs="Symbol" w:hint="default"/>
+      <w:start w:val="1"/>
+      <w:numFmt w:val="bullet"/>
+      <w:lvlText w:val="◦"/>
+      <w:lvlJc w:val="left"/>
+      <w:pPr>
+        <w:tabs>
+          <w:tab w:val="num" w:pos="3120"/>
+        </w:tabs>
+        <w:ind w:left="3120" w:hanging="360"/>
+      </w:pPr>
+      <w:rPr>
+        <w:rFonts w:ascii="OpenSymbol" w:hAnsi="OpenSymbol" w:cs="OpenSymbol" w:hint="default"/>
       </w:rPr>
     </w:lvl>
     <w:lvl w:ilvl="8">
-      <w:start w:val="0"/>
-      <w:numFmt w:val="bullet"/>
-      <w:lvlText w:val=""/>
-      <w:lvlJc w:val="left"/>
-      <w:pPr>
-        <w:tabs>
-          <w:tab w:val="num" w:pos="0"/>
-        </w:tabs>
-        <w:ind w:left="6480" w:hanging="480"/>
-      </w:pPr>
-      <w:rPr>
-        <w:rFonts w:ascii="Symbol" w:hAnsi="Symbol" w:cs="Symbol" w:hint="default"/>
+      <w:start w:val="1"/>
+      <w:numFmt w:val="bullet"/>
+      <w:lvlText w:val="▪"/>
+      <w:lvlJc w:val="left"/>
+      <w:pPr>
+        <w:tabs>
+          <w:tab w:val="num" w:pos="3480"/>
+        </w:tabs>
+        <w:ind w:left="3480" w:hanging="360"/>
+      </w:pPr>
+      <w:rPr>
+        <w:rFonts w:ascii="OpenSymbol" w:hAnsi="OpenSymbol" w:cs="OpenSymbol" w:hint="default"/>
       </w:rPr>
     </w:lvl>
   </w:abstractNum>
   <w:abstractNum w:abstractNumId="15">
+    <w:lvl w:ilvl="0">
+      <w:start w:val="1"/>
+      <w:numFmt w:val="bullet"/>
+      <w:lvlText w:val=""/>
+      <w:lvlJc w:val="left"/>
+      <w:pPr>
+        <w:tabs>
+          <w:tab w:val="num" w:pos="600"/>
+        </w:tabs>
+        <w:ind w:left="600" w:hanging="360"/>
+      </w:pPr>
+      <w:rPr>
+        <w:rFonts w:ascii="Symbol" w:hAnsi="Symbol" w:cs="Symbol" w:hint="default"/>
+      </w:rPr>
+    </w:lvl>
+    <w:lvl w:ilvl="1">
+      <w:start w:val="1"/>
+      <w:numFmt w:val="bullet"/>
+      <w:lvlText w:val="◦"/>
+      <w:lvlJc w:val="left"/>
+      <w:pPr>
+        <w:tabs>
+          <w:tab w:val="num" w:pos="960"/>
+        </w:tabs>
+        <w:ind w:left="960" w:hanging="360"/>
+      </w:pPr>
+      <w:rPr>
+        <w:rFonts w:ascii="OpenSymbol" w:hAnsi="OpenSymbol" w:cs="OpenSymbol" w:hint="default"/>
+      </w:rPr>
+    </w:lvl>
+    <w:lvl w:ilvl="2">
+      <w:start w:val="1"/>
+      <w:numFmt w:val="bullet"/>
+      <w:lvlText w:val="▪"/>
+      <w:lvlJc w:val="left"/>
+      <w:pPr>
+        <w:tabs>
+          <w:tab w:val="num" w:pos="1320"/>
+        </w:tabs>
+        <w:ind w:left="1320" w:hanging="360"/>
+      </w:pPr>
+      <w:rPr>
+        <w:rFonts w:ascii="OpenSymbol" w:hAnsi="OpenSymbol" w:cs="OpenSymbol" w:hint="default"/>
+      </w:rPr>
+    </w:lvl>
+    <w:lvl w:ilvl="3">
+      <w:start w:val="1"/>
+      <w:numFmt w:val="bullet"/>
+      <w:lvlText w:val=""/>
+      <w:lvlJc w:val="left"/>
+      <w:pPr>
+        <w:tabs>
+          <w:tab w:val="num" w:pos="1680"/>
+        </w:tabs>
+        <w:ind w:left="1680" w:hanging="360"/>
+      </w:pPr>
+      <w:rPr>
+        <w:rFonts w:ascii="Symbol" w:hAnsi="Symbol" w:cs="Symbol" w:hint="default"/>
+      </w:rPr>
+    </w:lvl>
+    <w:lvl w:ilvl="4">
+      <w:start w:val="1"/>
+      <w:numFmt w:val="bullet"/>
+      <w:lvlText w:val="◦"/>
+      <w:lvlJc w:val="left"/>
+      <w:pPr>
+        <w:tabs>
+          <w:tab w:val="num" w:pos="2040"/>
+        </w:tabs>
+        <w:ind w:left="2040" w:hanging="360"/>
+      </w:pPr>
+      <w:rPr>
+        <w:rFonts w:ascii="OpenSymbol" w:hAnsi="OpenSymbol" w:cs="OpenSymbol" w:hint="default"/>
+      </w:rPr>
+    </w:lvl>
+    <w:lvl w:ilvl="5">
+      <w:start w:val="1"/>
+      <w:numFmt w:val="bullet"/>
+      <w:lvlText w:val="▪"/>
+      <w:lvlJc w:val="left"/>
+      <w:pPr>
+        <w:tabs>
+          <w:tab w:val="num" w:pos="2400"/>
+        </w:tabs>
+        <w:ind w:left="2400" w:hanging="360"/>
+      </w:pPr>
+      <w:rPr>
+        <w:rFonts w:ascii="OpenSymbol" w:hAnsi="OpenSymbol" w:cs="OpenSymbol" w:hint="default"/>
+      </w:rPr>
+    </w:lvl>
+    <w:lvl w:ilvl="6">
+      <w:start w:val="1"/>
+      <w:numFmt w:val="bullet"/>
+      <w:lvlText w:val=""/>
+      <w:lvlJc w:val="left"/>
+      <w:pPr>
+        <w:tabs>
+          <w:tab w:val="num" w:pos="2760"/>
+        </w:tabs>
+        <w:ind w:left="2760" w:hanging="360"/>
+      </w:pPr>
+      <w:rPr>
+        <w:rFonts w:ascii="Symbol" w:hAnsi="Symbol" w:cs="Symbol" w:hint="default"/>
+      </w:rPr>
+    </w:lvl>
+    <w:lvl w:ilvl="7">
+      <w:start w:val="1"/>
+      <w:numFmt w:val="bullet"/>
+      <w:lvlText w:val="◦"/>
+      <w:lvlJc w:val="left"/>
+      <w:pPr>
+        <w:tabs>
+          <w:tab w:val="num" w:pos="3120"/>
+        </w:tabs>
+        <w:ind w:left="3120" w:hanging="360"/>
+      </w:pPr>
+      <w:rPr>
+        <w:rFonts w:ascii="OpenSymbol" w:hAnsi="OpenSymbol" w:cs="OpenSymbol" w:hint="default"/>
+      </w:rPr>
+    </w:lvl>
+    <w:lvl w:ilvl="8">
+      <w:start w:val="1"/>
+      <w:numFmt w:val="bullet"/>
+      <w:lvlText w:val="▪"/>
+      <w:lvlJc w:val="left"/>
+      <w:pPr>
+        <w:tabs>
+          <w:tab w:val="num" w:pos="3480"/>
+        </w:tabs>
+        <w:ind w:left="3480" w:hanging="360"/>
+      </w:pPr>
+      <w:rPr>
+        <w:rFonts w:ascii="OpenSymbol" w:hAnsi="OpenSymbol" w:cs="OpenSymbol" w:hint="default"/>
+      </w:rPr>
+    </w:lvl>
+  </w:abstractNum>
+  <w:abstractNum w:abstractNumId="16">
     <w:lvl w:ilvl="0">
       <w:start w:val="1"/>
       <w:numFmt w:val="none"/>
@@ -6552,7 +6666,7 @@
     <w:abstractNumId w:val="15"/>
   </w:num>
   <w:num w:numId="16">
-    <w:abstractNumId w:val="2"/>
+    <w:abstractNumId w:val="16"/>
   </w:num>
   <w:num w:numId="17">
     <w:abstractNumId w:val="2"/>
@@ -6567,737 +6681,60 @@
     <w:abstractNumId w:val="2"/>
   </w:num>
   <w:num w:numId="21">
-    <w:abstractNumId w:val="8"/>
+    <w:abstractNumId w:val="2"/>
+  </w:num>
+  <w:num w:numId="22">
+    <w:abstractNumId w:val="15"/>
     <w:lvlOverride w:ilvl="0">
       <w:startOverride w:val="1"/>
     </w:lvlOverride>
   </w:num>
-  <w:num w:numId="22">
-    <w:abstractNumId w:val="9"/>
+  <w:num w:numId="23">
+    <w:abstractNumId w:val="14"/>
     <w:lvlOverride w:ilvl="0">
       <w:startOverride w:val="3"/>
     </w:lvlOverride>
   </w:num>
-  <w:num w:numId="23">
-    <w:abstractNumId w:val="12"/>
-    <w:lvlOverride w:ilvl="0">
-      <w:lvl w:ilvl="0">
-        <w:numFmt w:val="bullet"/>
-        <w:lvlText w:val=""/>
-        <w:lvlJc w:val="left"/>
-        <w:pPr>
-          <w:tabs>
-            <w:tab w:val="num" w:pos="0"/>
-          </w:tabs>
-          <w:ind w:left="720" w:hanging="480"/>
-        </w:pPr>
-        <w:rPr>
-          <w:rFonts w:ascii="Symbol" w:hAnsi="Symbol" w:cs="Symbol" w:hint="default"/>
-        </w:rPr>
-      </w:lvl>
-    </w:lvlOverride>
+  <w:num w:numId="24">
+    <w:abstractNumId w:val="9"/>
     <w:lvlOverride w:ilvl="0">
       <w:startOverride w:val="0"/>
     </w:lvlOverride>
     <w:lvlOverride w:ilvl="1">
-      <w:lvl w:ilvl="1">
-        <w:start w:val="0"/>
-        <w:numFmt w:val="bullet"/>
-        <w:lvlText w:val=""/>
-        <w:lvlJc w:val="left"/>
-        <w:pPr>
-          <w:tabs>
-            <w:tab w:val="num" w:pos="0"/>
-          </w:tabs>
-          <w:ind w:left="1440" w:hanging="480"/>
-        </w:pPr>
-        <w:rPr>
-          <w:rFonts w:ascii="Symbol" w:hAnsi="Symbol" w:cs="Symbol" w:hint="default"/>
-        </w:rPr>
-      </w:lvl>
+      <w:startOverride w:val="0"/>
+    </w:lvlOverride>
+  </w:num>
+  <w:num w:numId="25">
+    <w:abstractNumId w:val="9"/>
+    <w:lvlOverride w:ilvl="0">
+      <w:startOverride w:val="0"/>
     </w:lvlOverride>
     <w:lvlOverride w:ilvl="1">
       <w:startOverride w:val="0"/>
     </w:lvlOverride>
-    <w:lvlOverride w:ilvl="2">
-      <w:lvl w:ilvl="2">
-        <w:start w:val="0"/>
-        <w:numFmt w:val="bullet"/>
-        <w:lvlText w:val=""/>
-        <w:lvlJc w:val="left"/>
-        <w:pPr>
-          <w:tabs>
-            <w:tab w:val="num" w:pos="0"/>
-          </w:tabs>
-          <w:ind w:left="2160" w:hanging="480"/>
-        </w:pPr>
-        <w:rPr>
-          <w:rFonts w:ascii="Symbol" w:hAnsi="Symbol" w:cs="Symbol" w:hint="default"/>
-        </w:rPr>
-      </w:lvl>
-    </w:lvlOverride>
-    <w:lvlOverride w:ilvl="2">
-      <w:startOverride w:val="0"/>
-    </w:lvlOverride>
-    <w:lvlOverride w:ilvl="3">
-      <w:lvl w:ilvl="3">
-        <w:start w:val="0"/>
-        <w:numFmt w:val="bullet"/>
-        <w:lvlText w:val=""/>
-        <w:lvlJc w:val="left"/>
-        <w:pPr>
-          <w:tabs>
-            <w:tab w:val="num" w:pos="0"/>
-          </w:tabs>
-          <w:ind w:left="2880" w:hanging="480"/>
-        </w:pPr>
-        <w:rPr>
-          <w:rFonts w:ascii="Symbol" w:hAnsi="Symbol" w:cs="Symbol" w:hint="default"/>
-        </w:rPr>
-      </w:lvl>
-    </w:lvlOverride>
-    <w:lvlOverride w:ilvl="3">
-      <w:startOverride w:val="0"/>
-    </w:lvlOverride>
-    <w:lvlOverride w:ilvl="4">
-      <w:lvl w:ilvl="4">
-        <w:start w:val="0"/>
-        <w:numFmt w:val="bullet"/>
-        <w:lvlText w:val=""/>
-        <w:lvlJc w:val="left"/>
-        <w:pPr>
-          <w:tabs>
-            <w:tab w:val="num" w:pos="0"/>
-          </w:tabs>
-          <w:ind w:left="3600" w:hanging="480"/>
-        </w:pPr>
-        <w:rPr>
-          <w:rFonts w:ascii="Symbol" w:hAnsi="Symbol" w:cs="Symbol" w:hint="default"/>
-        </w:rPr>
-      </w:lvl>
-    </w:lvlOverride>
-    <w:lvlOverride w:ilvl="4">
-      <w:startOverride w:val="0"/>
-    </w:lvlOverride>
-    <w:lvlOverride w:ilvl="5">
-      <w:lvl w:ilvl="5">
-        <w:start w:val="0"/>
-        <w:numFmt w:val="bullet"/>
-        <w:lvlText w:val=""/>
-        <w:lvlJc w:val="left"/>
-        <w:pPr>
-          <w:tabs>
-            <w:tab w:val="num" w:pos="0"/>
-          </w:tabs>
-          <w:ind w:left="4320" w:hanging="480"/>
-        </w:pPr>
-        <w:rPr>
-          <w:rFonts w:ascii="Symbol" w:hAnsi="Symbol" w:cs="Symbol" w:hint="default"/>
-        </w:rPr>
-      </w:lvl>
-    </w:lvlOverride>
-    <w:lvlOverride w:ilvl="5">
-      <w:startOverride w:val="0"/>
-    </w:lvlOverride>
-    <w:lvlOverride w:ilvl="6">
-      <w:lvl w:ilvl="6">
-        <w:start w:val="0"/>
-        <w:numFmt w:val="bullet"/>
-        <w:lvlText w:val=""/>
-        <w:lvlJc w:val="left"/>
-        <w:pPr>
-          <w:tabs>
-            <w:tab w:val="num" w:pos="0"/>
-          </w:tabs>
-          <w:ind w:left="5040" w:hanging="480"/>
-        </w:pPr>
-        <w:rPr>
-          <w:rFonts w:ascii="Symbol" w:hAnsi="Symbol" w:cs="Symbol" w:hint="default"/>
-        </w:rPr>
-      </w:lvl>
-    </w:lvlOverride>
-    <w:lvlOverride w:ilvl="6">
-      <w:startOverride w:val="0"/>
-    </w:lvlOverride>
-    <w:lvlOverride w:ilvl="7">
-      <w:lvl w:ilvl="7">
-        <w:start w:val="0"/>
-        <w:numFmt w:val="bullet"/>
-        <w:lvlText w:val=""/>
-        <w:lvlJc w:val="left"/>
-        <w:pPr>
-          <w:tabs>
-            <w:tab w:val="num" w:pos="0"/>
-          </w:tabs>
-          <w:ind w:left="5760" w:hanging="480"/>
-        </w:pPr>
-        <w:rPr>
-          <w:rFonts w:ascii="Symbol" w:hAnsi="Symbol" w:cs="Symbol" w:hint="default"/>
-        </w:rPr>
-      </w:lvl>
-    </w:lvlOverride>
-    <w:lvlOverride w:ilvl="7">
-      <w:startOverride w:val="0"/>
-    </w:lvlOverride>
-    <w:lvlOverride w:ilvl="8">
-      <w:lvl w:ilvl="8">
-        <w:start w:val="0"/>
-        <w:numFmt w:val="bullet"/>
-        <w:lvlText w:val=""/>
-        <w:lvlJc w:val="left"/>
-        <w:pPr>
-          <w:tabs>
-            <w:tab w:val="num" w:pos="0"/>
-          </w:tabs>
-          <w:ind w:left="6480" w:hanging="480"/>
-        </w:pPr>
-        <w:rPr>
-          <w:rFonts w:ascii="Symbol" w:hAnsi="Symbol" w:cs="Symbol" w:hint="default"/>
-        </w:rPr>
-      </w:lvl>
-    </w:lvlOverride>
   </w:num>
-  <w:num w:numId="24">
-    <w:abstractNumId w:val="12"/>
-    <w:lvlOverride w:ilvl="0">
-      <w:lvl w:ilvl="0">
-        <w:numFmt w:val="bullet"/>
-        <w:lvlText w:val=""/>
-        <w:lvlJc w:val="left"/>
-        <w:pPr>
-          <w:tabs>
-            <w:tab w:val="num" w:pos="0"/>
-          </w:tabs>
-          <w:ind w:left="720" w:hanging="480"/>
-        </w:pPr>
-        <w:rPr>
-          <w:rFonts w:ascii="Symbol" w:hAnsi="Symbol" w:cs="Symbol" w:hint="default"/>
-        </w:rPr>
-      </w:lvl>
-    </w:lvlOverride>
-    <w:lvlOverride w:ilvl="0">
-      <w:startOverride w:val="0"/>
-    </w:lvlOverride>
-    <w:lvlOverride w:ilvl="1">
-      <w:lvl w:ilvl="1">
-        <w:start w:val="0"/>
-        <w:numFmt w:val="bullet"/>
-        <w:lvlText w:val=""/>
-        <w:lvlJc w:val="left"/>
-        <w:pPr>
-          <w:tabs>
-            <w:tab w:val="num" w:pos="0"/>
-          </w:tabs>
-          <w:ind w:left="1440" w:hanging="480"/>
-        </w:pPr>
-        <w:rPr>
-          <w:rFonts w:ascii="Symbol" w:hAnsi="Symbol" w:cs="Symbol" w:hint="default"/>
-        </w:rPr>
-      </w:lvl>
-    </w:lvlOverride>
-    <w:lvlOverride w:ilvl="1">
-      <w:startOverride w:val="0"/>
-    </w:lvlOverride>
-    <w:lvlOverride w:ilvl="2">
-      <w:lvl w:ilvl="2">
-        <w:start w:val="0"/>
-        <w:numFmt w:val="bullet"/>
-        <w:lvlText w:val=""/>
-        <w:lvlJc w:val="left"/>
-        <w:pPr>
-          <w:tabs>
-            <w:tab w:val="num" w:pos="0"/>
-          </w:tabs>
-          <w:ind w:left="2160" w:hanging="480"/>
-        </w:pPr>
-        <w:rPr>
-          <w:rFonts w:ascii="Symbol" w:hAnsi="Symbol" w:cs="Symbol" w:hint="default"/>
-        </w:rPr>
-      </w:lvl>
-    </w:lvlOverride>
-    <w:lvlOverride w:ilvl="2">
-      <w:startOverride w:val="0"/>
-    </w:lvlOverride>
-    <w:lvlOverride w:ilvl="3">
-      <w:lvl w:ilvl="3">
-        <w:start w:val="0"/>
-        <w:numFmt w:val="bullet"/>
-        <w:lvlText w:val=""/>
-        <w:lvlJc w:val="left"/>
-        <w:pPr>
-          <w:tabs>
-            <w:tab w:val="num" w:pos="0"/>
-          </w:tabs>
-          <w:ind w:left="2880" w:hanging="480"/>
-        </w:pPr>
-        <w:rPr>
-          <w:rFonts w:ascii="Symbol" w:hAnsi="Symbol" w:cs="Symbol" w:hint="default"/>
-        </w:rPr>
-      </w:lvl>
-    </w:lvlOverride>
-    <w:lvlOverride w:ilvl="3">
-      <w:startOverride w:val="0"/>
-    </w:lvlOverride>
-    <w:lvlOverride w:ilvl="4">
-      <w:lvl w:ilvl="4">
-        <w:start w:val="0"/>
-        <w:numFmt w:val="bullet"/>
-        <w:lvlText w:val=""/>
-        <w:lvlJc w:val="left"/>
-        <w:pPr>
-          <w:tabs>
-            <w:tab w:val="num" w:pos="0"/>
-          </w:tabs>
-          <w:ind w:left="3600" w:hanging="480"/>
-        </w:pPr>
-        <w:rPr>
-          <w:rFonts w:ascii="Symbol" w:hAnsi="Symbol" w:cs="Symbol" w:hint="default"/>
-        </w:rPr>
-      </w:lvl>
-    </w:lvlOverride>
-    <w:lvlOverride w:ilvl="4">
-      <w:startOverride w:val="0"/>
-    </w:lvlOverride>
-    <w:lvlOverride w:ilvl="5">
-      <w:lvl w:ilvl="5">
-        <w:start w:val="0"/>
-        <w:numFmt w:val="bullet"/>
-        <w:lvlText w:val=""/>
-        <w:lvlJc w:val="left"/>
-        <w:pPr>
-          <w:tabs>
-            <w:tab w:val="num" w:pos="0"/>
-          </w:tabs>
-          <w:ind w:left="4320" w:hanging="480"/>
-        </w:pPr>
-        <w:rPr>
-          <w:rFonts w:ascii="Symbol" w:hAnsi="Symbol" w:cs="Symbol" w:hint="default"/>
-        </w:rPr>
-      </w:lvl>
-    </w:lvlOverride>
-    <w:lvlOverride w:ilvl="5">
-      <w:startOverride w:val="0"/>
-    </w:lvlOverride>
-    <w:lvlOverride w:ilvl="6">
-      <w:lvl w:ilvl="6">
-        <w:start w:val="0"/>
-        <w:numFmt w:val="bullet"/>
-        <w:lvlText w:val=""/>
-        <w:lvlJc w:val="left"/>
-        <w:pPr>
-          <w:tabs>
-            <w:tab w:val="num" w:pos="0"/>
-          </w:tabs>
-          <w:ind w:left="5040" w:hanging="480"/>
-        </w:pPr>
-        <w:rPr>
-          <w:rFonts w:ascii="Symbol" w:hAnsi="Symbol" w:cs="Symbol" w:hint="default"/>
-        </w:rPr>
-      </w:lvl>
-    </w:lvlOverride>
-    <w:lvlOverride w:ilvl="6">
-      <w:startOverride w:val="0"/>
-    </w:lvlOverride>
-    <w:lvlOverride w:ilvl="7">
-      <w:lvl w:ilvl="7">
-        <w:start w:val="0"/>
-        <w:numFmt w:val="bullet"/>
-        <w:lvlText w:val=""/>
-        <w:lvlJc w:val="left"/>
-        <w:pPr>
-          <w:tabs>
-            <w:tab w:val="num" w:pos="0"/>
-          </w:tabs>
-          <w:ind w:left="5760" w:hanging="480"/>
-        </w:pPr>
-        <w:rPr>
-          <w:rFonts w:ascii="Symbol" w:hAnsi="Symbol" w:cs="Symbol" w:hint="default"/>
-        </w:rPr>
-      </w:lvl>
-    </w:lvlOverride>
-    <w:lvlOverride w:ilvl="7">
-      <w:startOverride w:val="0"/>
-    </w:lvlOverride>
-    <w:lvlOverride w:ilvl="8">
-      <w:lvl w:ilvl="8">
-        <w:start w:val="0"/>
-        <w:numFmt w:val="bullet"/>
-        <w:lvlText w:val=""/>
-        <w:lvlJc w:val="left"/>
-        <w:pPr>
-          <w:tabs>
-            <w:tab w:val="num" w:pos="0"/>
-          </w:tabs>
-          <w:ind w:left="6480" w:hanging="480"/>
-        </w:pPr>
-        <w:rPr>
-          <w:rFonts w:ascii="Symbol" w:hAnsi="Symbol" w:cs="Symbol" w:hint="default"/>
-        </w:rPr>
-      </w:lvl>
-    </w:lvlOverride>
-  </w:num>
-  <w:num w:numId="25">
+  <w:num w:numId="26">
     <w:abstractNumId w:val="13"/>
     <w:lvlOverride w:ilvl="0">
       <w:startOverride w:val="4"/>
     </w:lvlOverride>
   </w:num>
-  <w:num w:numId="26">
-    <w:abstractNumId w:val="12"/>
-    <w:lvlOverride w:ilvl="0">
-      <w:lvl w:ilvl="0">
-        <w:numFmt w:val="bullet"/>
-        <w:lvlText w:val=""/>
-        <w:lvlJc w:val="left"/>
-        <w:pPr>
-          <w:tabs>
-            <w:tab w:val="num" w:pos="0"/>
-          </w:tabs>
-          <w:ind w:left="720" w:hanging="480"/>
-        </w:pPr>
-        <w:rPr>
-          <w:rFonts w:ascii="Symbol" w:hAnsi="Symbol" w:cs="Symbol" w:hint="default"/>
-        </w:rPr>
-      </w:lvl>
-    </w:lvlOverride>
+  <w:num w:numId="27">
+    <w:abstractNumId w:val="9"/>
     <w:lvlOverride w:ilvl="0">
       <w:startOverride w:val="0"/>
     </w:lvlOverride>
     <w:lvlOverride w:ilvl="1">
-      <w:lvl w:ilvl="1">
-        <w:start w:val="0"/>
-        <w:numFmt w:val="bullet"/>
-        <w:lvlText w:val=""/>
-        <w:lvlJc w:val="left"/>
-        <w:pPr>
-          <w:tabs>
-            <w:tab w:val="num" w:pos="0"/>
-          </w:tabs>
-          <w:ind w:left="1440" w:hanging="480"/>
-        </w:pPr>
-        <w:rPr>
-          <w:rFonts w:ascii="Symbol" w:hAnsi="Symbol" w:cs="Symbol" w:hint="default"/>
-        </w:rPr>
-      </w:lvl>
-    </w:lvlOverride>
-    <w:lvlOverride w:ilvl="1">
       <w:startOverride w:val="0"/>
     </w:lvlOverride>
-    <w:lvlOverride w:ilvl="2">
-      <w:lvl w:ilvl="2">
-        <w:start w:val="0"/>
-        <w:numFmt w:val="bullet"/>
-        <w:lvlText w:val=""/>
-        <w:lvlJc w:val="left"/>
-        <w:pPr>
-          <w:tabs>
-            <w:tab w:val="num" w:pos="0"/>
-          </w:tabs>
-          <w:ind w:left="2160" w:hanging="480"/>
-        </w:pPr>
-        <w:rPr>
-          <w:rFonts w:ascii="Symbol" w:hAnsi="Symbol" w:cs="Symbol" w:hint="default"/>
-        </w:rPr>
-      </w:lvl>
-    </w:lvlOverride>
-    <w:lvlOverride w:ilvl="2">
-      <w:startOverride w:val="0"/>
-    </w:lvlOverride>
-    <w:lvlOverride w:ilvl="3">
-      <w:lvl w:ilvl="3">
-        <w:start w:val="0"/>
-        <w:numFmt w:val="bullet"/>
-        <w:lvlText w:val=""/>
-        <w:lvlJc w:val="left"/>
-        <w:pPr>
-          <w:tabs>
-            <w:tab w:val="num" w:pos="0"/>
-          </w:tabs>
-          <w:ind w:left="2880" w:hanging="480"/>
-        </w:pPr>
-        <w:rPr>
-          <w:rFonts w:ascii="Symbol" w:hAnsi="Symbol" w:cs="Symbol" w:hint="default"/>
-        </w:rPr>
-      </w:lvl>
-    </w:lvlOverride>
-    <w:lvlOverride w:ilvl="3">
-      <w:startOverride w:val="0"/>
-    </w:lvlOverride>
-    <w:lvlOverride w:ilvl="4">
-      <w:lvl w:ilvl="4">
-        <w:start w:val="0"/>
-        <w:numFmt w:val="bullet"/>
-        <w:lvlText w:val=""/>
-        <w:lvlJc w:val="left"/>
-        <w:pPr>
-          <w:tabs>
-            <w:tab w:val="num" w:pos="0"/>
-          </w:tabs>
-          <w:ind w:left="3600" w:hanging="480"/>
-        </w:pPr>
-        <w:rPr>
-          <w:rFonts w:ascii="Symbol" w:hAnsi="Symbol" w:cs="Symbol" w:hint="default"/>
-        </w:rPr>
-      </w:lvl>
-    </w:lvlOverride>
-    <w:lvlOverride w:ilvl="4">
-      <w:startOverride w:val="0"/>
-    </w:lvlOverride>
-    <w:lvlOverride w:ilvl="5">
-      <w:lvl w:ilvl="5">
-        <w:start w:val="0"/>
-        <w:numFmt w:val="bullet"/>
-        <w:lvlText w:val=""/>
-        <w:lvlJc w:val="left"/>
-        <w:pPr>
-          <w:tabs>
-            <w:tab w:val="num" w:pos="0"/>
-          </w:tabs>
-          <w:ind w:left="4320" w:hanging="480"/>
-        </w:pPr>
-        <w:rPr>
-          <w:rFonts w:ascii="Symbol" w:hAnsi="Symbol" w:cs="Symbol" w:hint="default"/>
-        </w:rPr>
-      </w:lvl>
-    </w:lvlOverride>
-    <w:lvlOverride w:ilvl="5">
-      <w:startOverride w:val="0"/>
-    </w:lvlOverride>
-    <w:lvlOverride w:ilvl="6">
-      <w:lvl w:ilvl="6">
-        <w:start w:val="0"/>
-        <w:numFmt w:val="bullet"/>
-        <w:lvlText w:val=""/>
-        <w:lvlJc w:val="left"/>
-        <w:pPr>
-          <w:tabs>
-            <w:tab w:val="num" w:pos="0"/>
-          </w:tabs>
-          <w:ind w:left="5040" w:hanging="480"/>
-        </w:pPr>
-        <w:rPr>
-          <w:rFonts w:ascii="Symbol" w:hAnsi="Symbol" w:cs="Symbol" w:hint="default"/>
-        </w:rPr>
-      </w:lvl>
-    </w:lvlOverride>
-    <w:lvlOverride w:ilvl="6">
-      <w:startOverride w:val="0"/>
-    </w:lvlOverride>
-    <w:lvlOverride w:ilvl="7">
-      <w:lvl w:ilvl="7">
-        <w:start w:val="0"/>
-        <w:numFmt w:val="bullet"/>
-        <w:lvlText w:val=""/>
-        <w:lvlJc w:val="left"/>
-        <w:pPr>
-          <w:tabs>
-            <w:tab w:val="num" w:pos="0"/>
-          </w:tabs>
-          <w:ind w:left="5760" w:hanging="480"/>
-        </w:pPr>
-        <w:rPr>
-          <w:rFonts w:ascii="Symbol" w:hAnsi="Symbol" w:cs="Symbol" w:hint="default"/>
-        </w:rPr>
-      </w:lvl>
-    </w:lvlOverride>
-    <w:lvlOverride w:ilvl="7">
-      <w:startOverride w:val="0"/>
-    </w:lvlOverride>
-    <w:lvlOverride w:ilvl="8">
-      <w:lvl w:ilvl="8">
-        <w:start w:val="0"/>
-        <w:numFmt w:val="bullet"/>
-        <w:lvlText w:val=""/>
-        <w:lvlJc w:val="left"/>
-        <w:pPr>
-          <w:tabs>
-            <w:tab w:val="num" w:pos="0"/>
-          </w:tabs>
-          <w:ind w:left="6480" w:hanging="480"/>
-        </w:pPr>
-        <w:rPr>
-          <w:rFonts w:ascii="Symbol" w:hAnsi="Symbol" w:cs="Symbol" w:hint="default"/>
-        </w:rPr>
-      </w:lvl>
-    </w:lvlOverride>
   </w:num>
-  <w:num w:numId="27">
-    <w:abstractNumId w:val="12"/>
-    <w:lvlOverride w:ilvl="0">
-      <w:lvl w:ilvl="0">
-        <w:numFmt w:val="bullet"/>
-        <w:lvlText w:val=""/>
-        <w:lvlJc w:val="left"/>
-        <w:pPr>
-          <w:tabs>
-            <w:tab w:val="num" w:pos="0"/>
-          </w:tabs>
-          <w:ind w:left="720" w:hanging="480"/>
-        </w:pPr>
-        <w:rPr>
-          <w:rFonts w:ascii="Symbol" w:hAnsi="Symbol" w:cs="Symbol" w:hint="default"/>
-        </w:rPr>
-      </w:lvl>
-    </w:lvlOverride>
+  <w:num w:numId="28">
+    <w:abstractNumId w:val="9"/>
     <w:lvlOverride w:ilvl="0">
       <w:startOverride w:val="0"/>
     </w:lvlOverride>
     <w:lvlOverride w:ilvl="1">
-      <w:lvl w:ilvl="1">
-        <w:start w:val="0"/>
-        <w:numFmt w:val="bullet"/>
-        <w:lvlText w:val=""/>
-        <w:lvlJc w:val="left"/>
-        <w:pPr>
-          <w:tabs>
-            <w:tab w:val="num" w:pos="0"/>
-          </w:tabs>
-          <w:ind w:left="1440" w:hanging="480"/>
-        </w:pPr>
-        <w:rPr>
-          <w:rFonts w:ascii="Symbol" w:hAnsi="Symbol" w:cs="Symbol" w:hint="default"/>
-        </w:rPr>
-      </w:lvl>
-    </w:lvlOverride>
-    <w:lvlOverride w:ilvl="1">
       <w:startOverride w:val="0"/>
-    </w:lvlOverride>
-    <w:lvlOverride w:ilvl="2">
-      <w:lvl w:ilvl="2">
-        <w:start w:val="0"/>
-        <w:numFmt w:val="bullet"/>
-        <w:lvlText w:val=""/>
-        <w:lvlJc w:val="left"/>
-        <w:pPr>
-          <w:tabs>
-            <w:tab w:val="num" w:pos="0"/>
-          </w:tabs>
-          <w:ind w:left="2160" w:hanging="480"/>
-        </w:pPr>
-        <w:rPr>
-          <w:rFonts w:ascii="Symbol" w:hAnsi="Symbol" w:cs="Symbol" w:hint="default"/>
-        </w:rPr>
-      </w:lvl>
-    </w:lvlOverride>
-    <w:lvlOverride w:ilvl="2">
-      <w:startOverride w:val="0"/>
-    </w:lvlOverride>
-    <w:lvlOverride w:ilvl="3">
-      <w:lvl w:ilvl="3">
-        <w:start w:val="0"/>
-        <w:numFmt w:val="bullet"/>
-        <w:lvlText w:val=""/>
-        <w:lvlJc w:val="left"/>
-        <w:pPr>
-          <w:tabs>
-            <w:tab w:val="num" w:pos="0"/>
-          </w:tabs>
-          <w:ind w:left="2880" w:hanging="480"/>
-        </w:pPr>
-        <w:rPr>
-          <w:rFonts w:ascii="Symbol" w:hAnsi="Symbol" w:cs="Symbol" w:hint="default"/>
-        </w:rPr>
-      </w:lvl>
-    </w:lvlOverride>
-    <w:lvlOverride w:ilvl="3">
-      <w:startOverride w:val="0"/>
-    </w:lvlOverride>
-    <w:lvlOverride w:ilvl="4">
-      <w:lvl w:ilvl="4">
-        <w:start w:val="0"/>
-        <w:numFmt w:val="bullet"/>
-        <w:lvlText w:val=""/>
-        <w:lvlJc w:val="left"/>
-        <w:pPr>
-          <w:tabs>
-            <w:tab w:val="num" w:pos="0"/>
-          </w:tabs>
-          <w:ind w:left="3600" w:hanging="480"/>
-        </w:pPr>
-        <w:rPr>
-          <w:rFonts w:ascii="Symbol" w:hAnsi="Symbol" w:cs="Symbol" w:hint="default"/>
-        </w:rPr>
-      </w:lvl>
-    </w:lvlOverride>
-    <w:lvlOverride w:ilvl="4">
-      <w:startOverride w:val="0"/>
-    </w:lvlOverride>
-    <w:lvlOverride w:ilvl="5">
-      <w:lvl w:ilvl="5">
-        <w:start w:val="0"/>
-        <w:numFmt w:val="bullet"/>
-        <w:lvlText w:val=""/>
-        <w:lvlJc w:val="left"/>
-        <w:pPr>
-          <w:tabs>
-            <w:tab w:val="num" w:pos="0"/>
-          </w:tabs>
-          <w:ind w:left="4320" w:hanging="480"/>
-        </w:pPr>
-        <w:rPr>
-          <w:rFonts w:ascii="Symbol" w:hAnsi="Symbol" w:cs="Symbol" w:hint="default"/>
-        </w:rPr>
-      </w:lvl>
-    </w:lvlOverride>
-    <w:lvlOverride w:ilvl="5">
-      <w:startOverride w:val="0"/>
-    </w:lvlOverride>
-    <w:lvlOverride w:ilvl="6">
-      <w:lvl w:ilvl="6">
-        <w:start w:val="0"/>
-        <w:numFmt w:val="bullet"/>
-        <w:lvlText w:val=""/>
-        <w:lvlJc w:val="left"/>
-        <w:pPr>
-          <w:tabs>
-            <w:tab w:val="num" w:pos="0"/>
-          </w:tabs>
-          <w:ind w:left="5040" w:hanging="480"/>
-        </w:pPr>
-        <w:rPr>
-          <w:rFonts w:ascii="Symbol" w:hAnsi="Symbol" w:cs="Symbol" w:hint="default"/>
-        </w:rPr>
-      </w:lvl>
-    </w:lvlOverride>
-    <w:lvlOverride w:ilvl="6">
-      <w:startOverride w:val="0"/>
-    </w:lvlOverride>
-    <w:lvlOverride w:ilvl="7">
-      <w:lvl w:ilvl="7">
-        <w:start w:val="0"/>
-        <w:numFmt w:val="bullet"/>
-        <w:lvlText w:val=""/>
-        <w:lvlJc w:val="left"/>
-        <w:pPr>
-          <w:tabs>
-            <w:tab w:val="num" w:pos="0"/>
-          </w:tabs>
-          <w:ind w:left="5760" w:hanging="480"/>
-        </w:pPr>
-        <w:rPr>
-          <w:rFonts w:ascii="Symbol" w:hAnsi="Symbol" w:cs="Symbol" w:hint="default"/>
-        </w:rPr>
-      </w:lvl>
-    </w:lvlOverride>
-    <w:lvlOverride w:ilvl="7">
-      <w:startOverride w:val="0"/>
-    </w:lvlOverride>
-    <w:lvlOverride w:ilvl="8">
-      <w:lvl w:ilvl="8">
-        <w:start w:val="0"/>
-        <w:numFmt w:val="bullet"/>
-        <w:lvlText w:val=""/>
-        <w:lvlJc w:val="left"/>
-        <w:pPr>
-          <w:tabs>
-            <w:tab w:val="num" w:pos="0"/>
-          </w:tabs>
-          <w:ind w:left="6480" w:hanging="480"/>
-        </w:pPr>
-        <w:rPr>
-          <w:rFonts w:ascii="Symbol" w:hAnsi="Symbol" w:cs="Symbol" w:hint="default"/>
-        </w:rPr>
-      </w:lvl>
     </w:lvlOverride>
   </w:num>
 </w:numbering>
@@ -7858,6 +7295,13 @@
     <w:rPr>
       <w:color w:val="1F1C1B"/>
       <w:shd w:fill="FFFFFF" w:val="clear"/>
+    </w:rPr>
+  </w:style>
+  <w:style w:type="character" w:styleId="Bullets">
+    <w:name w:val="Bullets"/>
+    <w:qFormat/>
+    <w:rPr>
+      <w:rFonts w:ascii="OpenSymbol" w:hAnsi="OpenSymbol" w:eastAsia="OpenSymbol" w:cs="OpenSymbol"/>
     </w:rPr>
   </w:style>
   <w:style w:type="paragraph" w:styleId="Heading">

</xml_diff>